<commit_message>
Startet implementering af adapter (herunder widgets i layout og tilføjelser i gradle)
</commit_message>
<xml_diff>
--- a/Opgaver.docx
+++ b/Opgaver.docx
@@ -339,6 +339,49 @@
           <w:tcPr>
             <w:cnfStyle w:val="001000000000" w:firstRow="0" w:lastRow="0" w:firstColumn="1" w:lastColumn="0" w:oddVBand="0" w:evenVBand="0" w:oddHBand="0" w:evenHBand="0" w:firstRowFirstColumn="0" w:firstRowLastColumn="0" w:lastRowFirstColumn="0" w:lastRowLastColumn="0"/>
             <w:tcW w:w="2484" w:type="dxa"/>
+            <w:vMerge/>
+          </w:tcPr>
+          <w:p/>
+        </w:tc>
+        <w:tc>
+          <w:tcPr>
+            <w:tcW w:w="2399" w:type="dxa"/>
+          </w:tcPr>
+          <w:p>
+            <w:pPr>
+              <w:cnfStyle w:val="000000000000" w:firstRow="0" w:lastRow="0" w:firstColumn="0" w:lastColumn="0" w:oddVBand="0" w:evenVBand="0" w:oddHBand="0" w:evenHBand="0" w:firstRowFirstColumn="0" w:firstRowLastColumn="0" w:lastRowFirstColumn="0" w:lastRowLastColumn="0"/>
+            </w:pPr>
+            <w:r>
+              <w:t>Menu bar</w:t>
+            </w:r>
+          </w:p>
+        </w:tc>
+        <w:tc>
+          <w:tcPr>
+            <w:tcW w:w="2419" w:type="dxa"/>
+          </w:tcPr>
+          <w:p>
+            <w:pPr>
+              <w:cnfStyle w:val="000000000000" w:firstRow="0" w:lastRow="0" w:firstColumn="0" w:lastColumn="0" w:oddVBand="0" w:evenVBand="0" w:oddHBand="0" w:evenHBand="0" w:firstRowFirstColumn="0" w:firstRowLastColumn="0" w:lastRowFirstColumn="0" w:lastRowLastColumn="0"/>
+            </w:pPr>
+          </w:p>
+        </w:tc>
+        <w:tc>
+          <w:tcPr>
+            <w:tcW w:w="2326" w:type="dxa"/>
+          </w:tcPr>
+          <w:p>
+            <w:pPr>
+              <w:cnfStyle w:val="000000000000" w:firstRow="0" w:lastRow="0" w:firstColumn="0" w:lastColumn="0" w:oddVBand="0" w:evenVBand="0" w:oddHBand="0" w:evenHBand="0" w:firstRowFirstColumn="0" w:firstRowLastColumn="0" w:lastRowFirstColumn="0" w:lastRowLastColumn="0"/>
+            </w:pPr>
+          </w:p>
+        </w:tc>
+      </w:tr>
+      <w:tr>
+        <w:tc>
+          <w:tcPr>
+            <w:cnfStyle w:val="001000000000" w:firstRow="0" w:lastRow="0" w:firstColumn="1" w:lastColumn="0" w:oddVBand="0" w:evenVBand="0" w:oddHBand="0" w:evenHBand="0" w:firstRowFirstColumn="0" w:firstRowLastColumn="0" w:lastRowFirstColumn="0" w:lastRowLastColumn="0"/>
+            <w:tcW w:w="2484" w:type="dxa"/>
             <w:vMerge w:val="restart"/>
           </w:tcPr>
           <w:p>
@@ -502,6 +545,62 @@
           <w:tcPr>
             <w:cnfStyle w:val="001000000000" w:firstRow="0" w:lastRow="0" w:firstColumn="1" w:lastColumn="0" w:oddVBand="0" w:evenVBand="0" w:oddHBand="0" w:evenHBand="0" w:firstRowFirstColumn="0" w:firstRowLastColumn="0" w:lastRowFirstColumn="0" w:lastRowLastColumn="0"/>
             <w:tcW w:w="2484" w:type="dxa"/>
+          </w:tcPr>
+          <w:p>
+            <w:pPr>
+              <w:rPr>
+                <w:b w:val="0"/>
+              </w:rPr>
+            </w:pPr>
+            <w:proofErr w:type="spellStart"/>
+            <w:r>
+              <w:rPr>
+                <w:b w:val="0"/>
+              </w:rPr>
+              <w:t>RecyclerView</w:t>
+            </w:r>
+            <w:proofErr w:type="spellEnd"/>
+          </w:p>
+        </w:tc>
+        <w:tc>
+          <w:tcPr>
+            <w:tcW w:w="2399" w:type="dxa"/>
+          </w:tcPr>
+          <w:p>
+            <w:pPr>
+              <w:cnfStyle w:val="000000000000" w:firstRow="0" w:lastRow="0" w:firstColumn="0" w:lastColumn="0" w:oddVBand="0" w:evenVBand="0" w:oddHBand="0" w:evenHBand="0" w:firstRowFirstColumn="0" w:firstRowLastColumn="0" w:lastRowFirstColumn="0" w:lastRowLastColumn="0"/>
+            </w:pPr>
+            <w:r>
+              <w:t>Layout</w:t>
+            </w:r>
+          </w:p>
+        </w:tc>
+        <w:tc>
+          <w:tcPr>
+            <w:tcW w:w="2419" w:type="dxa"/>
+          </w:tcPr>
+          <w:p>
+            <w:pPr>
+              <w:cnfStyle w:val="000000000000" w:firstRow="0" w:lastRow="0" w:firstColumn="0" w:lastColumn="0" w:oddVBand="0" w:evenVBand="0" w:oddHBand="0" w:evenHBand="0" w:firstRowFirstColumn="0" w:firstRowLastColumn="0" w:lastRowFirstColumn="0" w:lastRowLastColumn="0"/>
+            </w:pPr>
+          </w:p>
+        </w:tc>
+        <w:tc>
+          <w:tcPr>
+            <w:tcW w:w="2326" w:type="dxa"/>
+          </w:tcPr>
+          <w:p>
+            <w:pPr>
+              <w:cnfStyle w:val="000000000000" w:firstRow="0" w:lastRow="0" w:firstColumn="0" w:lastColumn="0" w:oddVBand="0" w:evenVBand="0" w:oddHBand="0" w:evenHBand="0" w:firstRowFirstColumn="0" w:firstRowLastColumn="0" w:lastRowFirstColumn="0" w:lastRowLastColumn="0"/>
+            </w:pPr>
+          </w:p>
+        </w:tc>
+      </w:tr>
+      <w:tr>
+        <w:tc>
+          <w:tcPr>
+            <w:cnfStyle w:val="001000000000" w:firstRow="0" w:lastRow="0" w:firstColumn="1" w:lastColumn="0" w:oddVBand="0" w:evenVBand="0" w:oddHBand="0" w:evenHBand="0" w:firstRowFirstColumn="0" w:firstRowLastColumn="0" w:lastRowFirstColumn="0" w:lastRowLastColumn="0"/>
+            <w:tcW w:w="2484" w:type="dxa"/>
             <w:vMerge w:val="restart"/>
           </w:tcPr>
           <w:p>
@@ -848,8 +947,270 @@
             <w:pPr>
               <w:cnfStyle w:val="000000000000" w:firstRow="0" w:lastRow="0" w:firstColumn="0" w:lastColumn="0" w:oddVBand="0" w:evenVBand="0" w:oddHBand="0" w:evenHBand="0" w:firstRowFirstColumn="0" w:firstRowLastColumn="0" w:lastRowFirstColumn="0" w:lastRowLastColumn="0"/>
             </w:pPr>
+          </w:p>
+        </w:tc>
+        <w:tc>
+          <w:tcPr>
+            <w:tcW w:w="2326" w:type="dxa"/>
+          </w:tcPr>
+          <w:p>
+            <w:pPr>
+              <w:cnfStyle w:val="000000000000" w:firstRow="0" w:lastRow="0" w:firstColumn="0" w:lastColumn="0" w:oddVBand="0" w:evenVBand="0" w:oddHBand="0" w:evenHBand="0" w:firstRowFirstColumn="0" w:firstRowLastColumn="0" w:lastRowFirstColumn="0" w:lastRowLastColumn="0"/>
+            </w:pPr>
+          </w:p>
+        </w:tc>
+      </w:tr>
+      <w:tr>
+        <w:tc>
+          <w:tcPr>
+            <w:cnfStyle w:val="001000000000" w:firstRow="0" w:lastRow="0" w:firstColumn="1" w:lastColumn="0" w:oddVBand="0" w:evenVBand="0" w:oddHBand="0" w:evenHBand="0" w:firstRowFirstColumn="0" w:firstRowLastColumn="0" w:lastRowFirstColumn="0" w:lastRowLastColumn="0"/>
+            <w:tcW w:w="2484" w:type="dxa"/>
+            <w:vMerge/>
+          </w:tcPr>
+          <w:p>
+            <w:pPr>
+              <w:rPr>
+                <w:b w:val="0"/>
+              </w:rPr>
+            </w:pPr>
+          </w:p>
+        </w:tc>
+        <w:tc>
+          <w:tcPr>
+            <w:tcW w:w="2399" w:type="dxa"/>
+          </w:tcPr>
+          <w:p>
+            <w:pPr>
+              <w:cnfStyle w:val="000000000000" w:firstRow="0" w:lastRow="0" w:firstColumn="0" w:lastColumn="0" w:oddVBand="0" w:evenVBand="0" w:oddHBand="0" w:evenHBand="0" w:firstRowFirstColumn="0" w:firstRowLastColumn="0" w:lastRowFirstColumn="0" w:lastRowLastColumn="0"/>
+            </w:pPr>
+            <w:r>
+              <w:t>Definer metoder</w:t>
+            </w:r>
+          </w:p>
+        </w:tc>
+        <w:tc>
+          <w:tcPr>
+            <w:tcW w:w="2419" w:type="dxa"/>
+          </w:tcPr>
+          <w:p>
+            <w:pPr>
+              <w:cnfStyle w:val="000000000000" w:firstRow="0" w:lastRow="0" w:firstColumn="0" w:lastColumn="0" w:oddVBand="0" w:evenVBand="0" w:oddHBand="0" w:evenHBand="0" w:firstRowFirstColumn="0" w:firstRowLastColumn="0" w:lastRowFirstColumn="0" w:lastRowLastColumn="0"/>
+            </w:pPr>
+          </w:p>
+        </w:tc>
+        <w:tc>
+          <w:tcPr>
+            <w:tcW w:w="2326" w:type="dxa"/>
+          </w:tcPr>
+          <w:p>
+            <w:pPr>
+              <w:cnfStyle w:val="000000000000" w:firstRow="0" w:lastRow="0" w:firstColumn="0" w:lastColumn="0" w:oddVBand="0" w:evenVBand="0" w:oddHBand="0" w:evenHBand="0" w:firstRowFirstColumn="0" w:firstRowLastColumn="0" w:lastRowFirstColumn="0" w:lastRowLastColumn="0"/>
+            </w:pPr>
+          </w:p>
+        </w:tc>
+      </w:tr>
+      <w:tr>
+        <w:tc>
+          <w:tcPr>
+            <w:cnfStyle w:val="001000000000" w:firstRow="0" w:lastRow="0" w:firstColumn="1" w:lastColumn="0" w:oddVBand="0" w:evenVBand="0" w:oddHBand="0" w:evenHBand="0" w:firstRowFirstColumn="0" w:firstRowLastColumn="0" w:lastRowFirstColumn="0" w:lastRowLastColumn="0"/>
+            <w:tcW w:w="2484" w:type="dxa"/>
+            <w:vMerge w:val="restart"/>
+          </w:tcPr>
+          <w:p>
+            <w:pPr>
+              <w:rPr>
+                <w:b w:val="0"/>
+              </w:rPr>
+            </w:pPr>
+            <w:r>
+              <w:rPr>
+                <w:b w:val="0"/>
+              </w:rPr>
+              <w:t>Deling af film</w:t>
+            </w:r>
+          </w:p>
+        </w:tc>
+        <w:tc>
+          <w:tcPr>
+            <w:tcW w:w="2399" w:type="dxa"/>
+          </w:tcPr>
+          <w:p>
+            <w:pPr>
+              <w:cnfStyle w:val="000000000000" w:firstRow="0" w:lastRow="0" w:firstColumn="0" w:lastColumn="0" w:oddVBand="0" w:evenVBand="0" w:oddHBand="0" w:evenHBand="0" w:firstRowFirstColumn="0" w:firstRowLastColumn="0" w:lastRowFirstColumn="0" w:lastRowLastColumn="0"/>
+            </w:pPr>
+            <w:r>
+              <w:t>Funktion på layout</w:t>
+            </w:r>
+          </w:p>
+        </w:tc>
+        <w:tc>
+          <w:tcPr>
+            <w:tcW w:w="2419" w:type="dxa"/>
+          </w:tcPr>
+          <w:p>
+            <w:pPr>
+              <w:cnfStyle w:val="000000000000" w:firstRow="0" w:lastRow="0" w:firstColumn="0" w:lastColumn="0" w:oddVBand="0" w:evenVBand="0" w:oddHBand="0" w:evenHBand="0" w:firstRowFirstColumn="0" w:firstRowLastColumn="0" w:lastRowFirstColumn="0" w:lastRowLastColumn="0"/>
+            </w:pPr>
+          </w:p>
+        </w:tc>
+        <w:tc>
+          <w:tcPr>
+            <w:tcW w:w="2326" w:type="dxa"/>
+          </w:tcPr>
+          <w:p>
+            <w:pPr>
+              <w:cnfStyle w:val="000000000000" w:firstRow="0" w:lastRow="0" w:firstColumn="0" w:lastColumn="0" w:oddVBand="0" w:evenVBand="0" w:oddHBand="0" w:evenHBand="0" w:firstRowFirstColumn="0" w:firstRowLastColumn="0" w:lastRowFirstColumn="0" w:lastRowLastColumn="0"/>
+            </w:pPr>
+          </w:p>
+        </w:tc>
+      </w:tr>
+      <w:tr>
+        <w:tc>
+          <w:tcPr>
+            <w:cnfStyle w:val="001000000000" w:firstRow="0" w:lastRow="0" w:firstColumn="1" w:lastColumn="0" w:oddVBand="0" w:evenVBand="0" w:oddHBand="0" w:evenHBand="0" w:firstRowFirstColumn="0" w:firstRowLastColumn="0" w:lastRowFirstColumn="0" w:lastRowLastColumn="0"/>
+            <w:tcW w:w="2484" w:type="dxa"/>
+            <w:vMerge/>
+          </w:tcPr>
+          <w:p>
+            <w:pPr>
+              <w:rPr>
+                <w:b w:val="0"/>
+              </w:rPr>
+            </w:pPr>
+          </w:p>
+        </w:tc>
+        <w:tc>
+          <w:tcPr>
+            <w:tcW w:w="2399" w:type="dxa"/>
+          </w:tcPr>
+          <w:p>
+            <w:pPr>
+              <w:cnfStyle w:val="000000000000" w:firstRow="0" w:lastRow="0" w:firstColumn="0" w:lastColumn="0" w:oddVBand="0" w:evenVBand="0" w:oddHBand="0" w:evenHBand="0" w:firstRowFirstColumn="0" w:firstRowLastColumn="0" w:lastRowFirstColumn="0" w:lastRowLastColumn="0"/>
+            </w:pPr>
+            <w:r>
+              <w:t>Firebase</w:t>
+            </w:r>
+          </w:p>
+        </w:tc>
+        <w:tc>
+          <w:tcPr>
+            <w:tcW w:w="2419" w:type="dxa"/>
+          </w:tcPr>
+          <w:p>
+            <w:pPr>
+              <w:cnfStyle w:val="000000000000" w:firstRow="0" w:lastRow="0" w:firstColumn="0" w:lastColumn="0" w:oddVBand="0" w:evenVBand="0" w:oddHBand="0" w:evenHBand="0" w:firstRowFirstColumn="0" w:firstRowLastColumn="0" w:lastRowFirstColumn="0" w:lastRowLastColumn="0"/>
+            </w:pPr>
+          </w:p>
+        </w:tc>
+        <w:tc>
+          <w:tcPr>
+            <w:tcW w:w="2326" w:type="dxa"/>
+          </w:tcPr>
+          <w:p>
+            <w:pPr>
+              <w:cnfStyle w:val="000000000000" w:firstRow="0" w:lastRow="0" w:firstColumn="0" w:lastColumn="0" w:oddVBand="0" w:evenVBand="0" w:oddHBand="0" w:evenHBand="0" w:firstRowFirstColumn="0" w:firstRowLastColumn="0" w:lastRowFirstColumn="0" w:lastRowLastColumn="0"/>
+            </w:pPr>
+          </w:p>
+        </w:tc>
+      </w:tr>
+      <w:tr>
+        <w:tc>
+          <w:tcPr>
+            <w:cnfStyle w:val="001000000000" w:firstRow="0" w:lastRow="0" w:firstColumn="1" w:lastColumn="0" w:oddVBand="0" w:evenVBand="0" w:oddHBand="0" w:evenHBand="0" w:firstRowFirstColumn="0" w:firstRowLastColumn="0" w:lastRowFirstColumn="0" w:lastRowLastColumn="0"/>
+            <w:tcW w:w="2484" w:type="dxa"/>
+          </w:tcPr>
+          <w:p>
+            <w:pPr>
+              <w:rPr>
+                <w:b w:val="0"/>
+              </w:rPr>
+            </w:pPr>
+          </w:p>
+        </w:tc>
+        <w:tc>
+          <w:tcPr>
+            <w:tcW w:w="2399" w:type="dxa"/>
+          </w:tcPr>
+          <w:p>
+            <w:pPr>
+              <w:cnfStyle w:val="000000000000" w:firstRow="0" w:lastRow="0" w:firstColumn="0" w:lastColumn="0" w:oddVBand="0" w:evenVBand="0" w:oddHBand="0" w:evenHBand="0" w:firstRowFirstColumn="0" w:firstRowLastColumn="0" w:lastRowFirstColumn="0" w:lastRowLastColumn="0"/>
+            </w:pPr>
+          </w:p>
+        </w:tc>
+        <w:tc>
+          <w:tcPr>
+            <w:tcW w:w="2419" w:type="dxa"/>
+          </w:tcPr>
+          <w:p>
+            <w:pPr>
+              <w:cnfStyle w:val="000000000000" w:firstRow="0" w:lastRow="0" w:firstColumn="0" w:lastColumn="0" w:oddVBand="0" w:evenVBand="0" w:oddHBand="0" w:evenHBand="0" w:firstRowFirstColumn="0" w:firstRowLastColumn="0" w:lastRowFirstColumn="0" w:lastRowLastColumn="0"/>
+            </w:pPr>
+          </w:p>
+        </w:tc>
+        <w:tc>
+          <w:tcPr>
+            <w:tcW w:w="2326" w:type="dxa"/>
+          </w:tcPr>
+          <w:p>
+            <w:pPr>
+              <w:cnfStyle w:val="000000000000" w:firstRow="0" w:lastRow="0" w:firstColumn="0" w:lastColumn="0" w:oddVBand="0" w:evenVBand="0" w:oddHBand="0" w:evenHBand="0" w:firstRowFirstColumn="0" w:firstRowLastColumn="0" w:lastRowFirstColumn="0" w:lastRowLastColumn="0"/>
+            </w:pPr>
+          </w:p>
+        </w:tc>
+      </w:tr>
+      <w:tr>
+        <w:tc>
+          <w:tcPr>
+            <w:cnfStyle w:val="001000000000" w:firstRow="0" w:lastRow="0" w:firstColumn="1" w:lastColumn="0" w:oddVBand="0" w:evenVBand="0" w:oddHBand="0" w:evenHBand="0" w:firstRowFirstColumn="0" w:firstRowLastColumn="0" w:lastRowFirstColumn="0" w:lastRowLastColumn="0"/>
+            <w:tcW w:w="2484" w:type="dxa"/>
+            <w:vMerge w:val="restart"/>
+          </w:tcPr>
+          <w:p>
+            <w:pPr>
+              <w:rPr>
+                <w:b w:val="0"/>
+              </w:rPr>
+            </w:pPr>
+            <w:r>
+              <w:rPr>
+                <w:b w:val="0"/>
+              </w:rPr>
+              <w:t>Detaljer</w:t>
+            </w:r>
+          </w:p>
+        </w:tc>
+        <w:tc>
+          <w:tcPr>
+            <w:tcW w:w="2399" w:type="dxa"/>
+          </w:tcPr>
+          <w:p>
+            <w:pPr>
+              <w:tabs>
+                <w:tab w:val="left" w:pos="1455"/>
+              </w:tabs>
+              <w:cnfStyle w:val="000000000000" w:firstRow="0" w:lastRow="0" w:firstColumn="0" w:lastColumn="0" w:oddVBand="0" w:evenVBand="0" w:oddHBand="0" w:evenHBand="0" w:firstRowFirstColumn="0" w:firstRowLastColumn="0" w:lastRowFirstColumn="0" w:lastRowLastColumn="0"/>
+            </w:pPr>
+            <w:r>
+              <w:t>To spro</w:t>
+            </w:r>
             <w:bookmarkStart w:id="0" w:name="_GoBack"/>
             <w:bookmarkEnd w:id="0"/>
+            <w:r>
+              <w:t>g</w:t>
+            </w:r>
+            <w:r>
+              <w:tab/>
+            </w:r>
+          </w:p>
+        </w:tc>
+        <w:tc>
+          <w:tcPr>
+            <w:tcW w:w="2419" w:type="dxa"/>
+          </w:tcPr>
+          <w:p>
+            <w:pPr>
+              <w:cnfStyle w:val="000000000000" w:firstRow="0" w:lastRow="0" w:firstColumn="0" w:lastColumn="0" w:oddVBand="0" w:evenVBand="0" w:oddHBand="0" w:evenHBand="0" w:firstRowFirstColumn="0" w:firstRowLastColumn="0" w:lastRowFirstColumn="0" w:lastRowLastColumn="0"/>
+            </w:pPr>
           </w:p>
         </w:tc>
         <w:tc>
@@ -887,62 +1248,7 @@
               <w:cnfStyle w:val="000000000000" w:firstRow="0" w:lastRow="0" w:firstColumn="0" w:lastColumn="0" w:oddVBand="0" w:evenVBand="0" w:oddHBand="0" w:evenHBand="0" w:firstRowFirstColumn="0" w:firstRowLastColumn="0" w:lastRowFirstColumn="0" w:lastRowLastColumn="0"/>
             </w:pPr>
             <w:r>
-              <w:t>Definer metoder</w:t>
-            </w:r>
-          </w:p>
-        </w:tc>
-        <w:tc>
-          <w:tcPr>
-            <w:tcW w:w="2419" w:type="dxa"/>
-          </w:tcPr>
-          <w:p>
-            <w:pPr>
-              <w:cnfStyle w:val="000000000000" w:firstRow="0" w:lastRow="0" w:firstColumn="0" w:lastColumn="0" w:oddVBand="0" w:evenVBand="0" w:oddHBand="0" w:evenHBand="0" w:firstRowFirstColumn="0" w:firstRowLastColumn="0" w:lastRowFirstColumn="0" w:lastRowLastColumn="0"/>
-            </w:pPr>
-          </w:p>
-        </w:tc>
-        <w:tc>
-          <w:tcPr>
-            <w:tcW w:w="2326" w:type="dxa"/>
-          </w:tcPr>
-          <w:p>
-            <w:pPr>
-              <w:cnfStyle w:val="000000000000" w:firstRow="0" w:lastRow="0" w:firstColumn="0" w:lastColumn="0" w:oddVBand="0" w:evenVBand="0" w:oddHBand="0" w:evenHBand="0" w:firstRowFirstColumn="0" w:firstRowLastColumn="0" w:lastRowFirstColumn="0" w:lastRowLastColumn="0"/>
-            </w:pPr>
-          </w:p>
-        </w:tc>
-      </w:tr>
-      <w:tr>
-        <w:tc>
-          <w:tcPr>
-            <w:cnfStyle w:val="001000000000" w:firstRow="0" w:lastRow="0" w:firstColumn="1" w:lastColumn="0" w:oddVBand="0" w:evenVBand="0" w:oddHBand="0" w:evenHBand="0" w:firstRowFirstColumn="0" w:firstRowLastColumn="0" w:lastRowFirstColumn="0" w:lastRowLastColumn="0"/>
-            <w:tcW w:w="2484" w:type="dxa"/>
-            <w:vMerge w:val="restart"/>
-          </w:tcPr>
-          <w:p>
-            <w:pPr>
-              <w:rPr>
-                <w:b w:val="0"/>
-              </w:rPr>
-            </w:pPr>
-            <w:r>
-              <w:rPr>
-                <w:b w:val="0"/>
-              </w:rPr>
-              <w:t>Deling af film</w:t>
-            </w:r>
-          </w:p>
-        </w:tc>
-        <w:tc>
-          <w:tcPr>
-            <w:tcW w:w="2399" w:type="dxa"/>
-          </w:tcPr>
-          <w:p>
-            <w:pPr>
-              <w:cnfStyle w:val="000000000000" w:firstRow="0" w:lastRow="0" w:firstColumn="0" w:lastColumn="0" w:oddVBand="0" w:evenVBand="0" w:oddHBand="0" w:evenHBand="0" w:firstRowFirstColumn="0" w:firstRowLastColumn="0" w:lastRowFirstColumn="0" w:lastRowLastColumn="0"/>
-            </w:pPr>
-            <w:r>
-              <w:t>Funktion på layout</w:t>
+              <w:t>Farver</w:t>
             </w:r>
           </w:p>
         </w:tc>
@@ -990,189 +1296,11 @@
             <w:pPr>
               <w:cnfStyle w:val="000000000000" w:firstRow="0" w:lastRow="0" w:firstColumn="0" w:lastColumn="0" w:oddVBand="0" w:evenVBand="0" w:oddHBand="0" w:evenHBand="0" w:firstRowFirstColumn="0" w:firstRowLastColumn="0" w:lastRowFirstColumn="0" w:lastRowLastColumn="0"/>
             </w:pPr>
-            <w:r>
-              <w:t>Firebase</w:t>
-            </w:r>
-          </w:p>
-        </w:tc>
-        <w:tc>
-          <w:tcPr>
-            <w:tcW w:w="2419" w:type="dxa"/>
-          </w:tcPr>
-          <w:p>
-            <w:pPr>
-              <w:cnfStyle w:val="000000000000" w:firstRow="0" w:lastRow="0" w:firstColumn="0" w:lastColumn="0" w:oddVBand="0" w:evenVBand="0" w:oddHBand="0" w:evenHBand="0" w:firstRowFirstColumn="0" w:firstRowLastColumn="0" w:lastRowFirstColumn="0" w:lastRowLastColumn="0"/>
-            </w:pPr>
-          </w:p>
-        </w:tc>
-        <w:tc>
-          <w:tcPr>
-            <w:tcW w:w="2326" w:type="dxa"/>
-          </w:tcPr>
-          <w:p>
-            <w:pPr>
-              <w:cnfStyle w:val="000000000000" w:firstRow="0" w:lastRow="0" w:firstColumn="0" w:lastColumn="0" w:oddVBand="0" w:evenVBand="0" w:oddHBand="0" w:evenHBand="0" w:firstRowFirstColumn="0" w:firstRowLastColumn="0" w:lastRowFirstColumn="0" w:lastRowLastColumn="0"/>
-            </w:pPr>
-          </w:p>
-        </w:tc>
-      </w:tr>
-      <w:tr>
-        <w:tc>
-          <w:tcPr>
-            <w:cnfStyle w:val="001000000000" w:firstRow="0" w:lastRow="0" w:firstColumn="1" w:lastColumn="0" w:oddVBand="0" w:evenVBand="0" w:oddHBand="0" w:evenHBand="0" w:firstRowFirstColumn="0" w:firstRowLastColumn="0" w:lastRowFirstColumn="0" w:lastRowLastColumn="0"/>
-            <w:tcW w:w="2484" w:type="dxa"/>
-          </w:tcPr>
-          <w:p>
-            <w:pPr>
-              <w:rPr>
-                <w:b w:val="0"/>
-              </w:rPr>
-            </w:pPr>
-          </w:p>
-        </w:tc>
-        <w:tc>
-          <w:tcPr>
-            <w:tcW w:w="2399" w:type="dxa"/>
-          </w:tcPr>
-          <w:p>
-            <w:pPr>
-              <w:cnfStyle w:val="000000000000" w:firstRow="0" w:lastRow="0" w:firstColumn="0" w:lastColumn="0" w:oddVBand="0" w:evenVBand="0" w:oddHBand="0" w:evenHBand="0" w:firstRowFirstColumn="0" w:firstRowLastColumn="0" w:lastRowFirstColumn="0" w:lastRowLastColumn="0"/>
-            </w:pPr>
-          </w:p>
-        </w:tc>
-        <w:tc>
-          <w:tcPr>
-            <w:tcW w:w="2419" w:type="dxa"/>
-          </w:tcPr>
-          <w:p>
-            <w:pPr>
-              <w:cnfStyle w:val="000000000000" w:firstRow="0" w:lastRow="0" w:firstColumn="0" w:lastColumn="0" w:oddVBand="0" w:evenVBand="0" w:oddHBand="0" w:evenHBand="0" w:firstRowFirstColumn="0" w:firstRowLastColumn="0" w:lastRowFirstColumn="0" w:lastRowLastColumn="0"/>
-            </w:pPr>
-          </w:p>
-        </w:tc>
-        <w:tc>
-          <w:tcPr>
-            <w:tcW w:w="2326" w:type="dxa"/>
-          </w:tcPr>
-          <w:p>
-            <w:pPr>
-              <w:cnfStyle w:val="000000000000" w:firstRow="0" w:lastRow="0" w:firstColumn="0" w:lastColumn="0" w:oddVBand="0" w:evenVBand="0" w:oddHBand="0" w:evenHBand="0" w:firstRowFirstColumn="0" w:firstRowLastColumn="0" w:lastRowFirstColumn="0" w:lastRowLastColumn="0"/>
-            </w:pPr>
-          </w:p>
-        </w:tc>
-      </w:tr>
-      <w:tr>
-        <w:tc>
-          <w:tcPr>
-            <w:cnfStyle w:val="001000000000" w:firstRow="0" w:lastRow="0" w:firstColumn="1" w:lastColumn="0" w:oddVBand="0" w:evenVBand="0" w:oddHBand="0" w:evenHBand="0" w:firstRowFirstColumn="0" w:firstRowLastColumn="0" w:lastRowFirstColumn="0" w:lastRowLastColumn="0"/>
-            <w:tcW w:w="2484" w:type="dxa"/>
-          </w:tcPr>
-          <w:p>
-            <w:pPr>
-              <w:rPr>
-                <w:b w:val="0"/>
-              </w:rPr>
-            </w:pPr>
-          </w:p>
-        </w:tc>
-        <w:tc>
-          <w:tcPr>
-            <w:tcW w:w="2399" w:type="dxa"/>
-          </w:tcPr>
-          <w:p>
-            <w:pPr>
-              <w:cnfStyle w:val="000000000000" w:firstRow="0" w:lastRow="0" w:firstColumn="0" w:lastColumn="0" w:oddVBand="0" w:evenVBand="0" w:oddHBand="0" w:evenHBand="0" w:firstRowFirstColumn="0" w:firstRowLastColumn="0" w:lastRowFirstColumn="0" w:lastRowLastColumn="0"/>
-            </w:pPr>
-          </w:p>
-        </w:tc>
-        <w:tc>
-          <w:tcPr>
-            <w:tcW w:w="2419" w:type="dxa"/>
-          </w:tcPr>
-          <w:p>
-            <w:pPr>
-              <w:cnfStyle w:val="000000000000" w:firstRow="0" w:lastRow="0" w:firstColumn="0" w:lastColumn="0" w:oddVBand="0" w:evenVBand="0" w:oddHBand="0" w:evenHBand="0" w:firstRowFirstColumn="0" w:firstRowLastColumn="0" w:lastRowFirstColumn="0" w:lastRowLastColumn="0"/>
-            </w:pPr>
-          </w:p>
-        </w:tc>
-        <w:tc>
-          <w:tcPr>
-            <w:tcW w:w="2326" w:type="dxa"/>
-          </w:tcPr>
-          <w:p>
-            <w:pPr>
-              <w:cnfStyle w:val="000000000000" w:firstRow="0" w:lastRow="0" w:firstColumn="0" w:lastColumn="0" w:oddVBand="0" w:evenVBand="0" w:oddHBand="0" w:evenHBand="0" w:firstRowFirstColumn="0" w:firstRowLastColumn="0" w:lastRowFirstColumn="0" w:lastRowLastColumn="0"/>
-            </w:pPr>
-          </w:p>
-        </w:tc>
-      </w:tr>
-      <w:tr>
-        <w:tc>
-          <w:tcPr>
-            <w:cnfStyle w:val="001000000000" w:firstRow="0" w:lastRow="0" w:firstColumn="1" w:lastColumn="0" w:oddVBand="0" w:evenVBand="0" w:oddHBand="0" w:evenHBand="0" w:firstRowFirstColumn="0" w:firstRowLastColumn="0" w:lastRowFirstColumn="0" w:lastRowLastColumn="0"/>
-            <w:tcW w:w="2484" w:type="dxa"/>
-          </w:tcPr>
-          <w:p>
-            <w:pPr>
-              <w:rPr>
-                <w:b w:val="0"/>
-              </w:rPr>
-            </w:pPr>
-          </w:p>
-        </w:tc>
-        <w:tc>
-          <w:tcPr>
-            <w:tcW w:w="2399" w:type="dxa"/>
-          </w:tcPr>
-          <w:p>
-            <w:pPr>
-              <w:cnfStyle w:val="000000000000" w:firstRow="0" w:lastRow="0" w:firstColumn="0" w:lastColumn="0" w:oddVBand="0" w:evenVBand="0" w:oddHBand="0" w:evenHBand="0" w:firstRowFirstColumn="0" w:firstRowLastColumn="0" w:lastRowFirstColumn="0" w:lastRowLastColumn="0"/>
-            </w:pPr>
-          </w:p>
-        </w:tc>
-        <w:tc>
-          <w:tcPr>
-            <w:tcW w:w="2419" w:type="dxa"/>
-          </w:tcPr>
-          <w:p>
-            <w:pPr>
-              <w:cnfStyle w:val="000000000000" w:firstRow="0" w:lastRow="0" w:firstColumn="0" w:lastColumn="0" w:oddVBand="0" w:evenVBand="0" w:oddHBand="0" w:evenHBand="0" w:firstRowFirstColumn="0" w:firstRowLastColumn="0" w:lastRowFirstColumn="0" w:lastRowLastColumn="0"/>
-            </w:pPr>
-          </w:p>
-        </w:tc>
-        <w:tc>
-          <w:tcPr>
-            <w:tcW w:w="2326" w:type="dxa"/>
-          </w:tcPr>
-          <w:p>
-            <w:pPr>
-              <w:cnfStyle w:val="000000000000" w:firstRow="0" w:lastRow="0" w:firstColumn="0" w:lastColumn="0" w:oddVBand="0" w:evenVBand="0" w:oddHBand="0" w:evenHBand="0" w:firstRowFirstColumn="0" w:firstRowLastColumn="0" w:lastRowFirstColumn="0" w:lastRowLastColumn="0"/>
-            </w:pPr>
-          </w:p>
-        </w:tc>
-      </w:tr>
-      <w:tr>
-        <w:tc>
-          <w:tcPr>
-            <w:cnfStyle w:val="001000000000" w:firstRow="0" w:lastRow="0" w:firstColumn="1" w:lastColumn="0" w:oddVBand="0" w:evenVBand="0" w:oddHBand="0" w:evenHBand="0" w:firstRowFirstColumn="0" w:firstRowLastColumn="0" w:lastRowFirstColumn="0" w:lastRowLastColumn="0"/>
-            <w:tcW w:w="2484" w:type="dxa"/>
-          </w:tcPr>
-          <w:p>
-            <w:pPr>
-              <w:rPr>
-                <w:b w:val="0"/>
-              </w:rPr>
-            </w:pPr>
-          </w:p>
-        </w:tc>
-        <w:tc>
-          <w:tcPr>
-            <w:tcW w:w="2399" w:type="dxa"/>
-          </w:tcPr>
-          <w:p>
-            <w:pPr>
-              <w:cnfStyle w:val="000000000000" w:firstRow="0" w:lastRow="0" w:firstColumn="0" w:lastColumn="0" w:oddVBand="0" w:evenVBand="0" w:oddHBand="0" w:evenHBand="0" w:firstRowFirstColumn="0" w:firstRowLastColumn="0" w:lastRowFirstColumn="0" w:lastRowLastColumn="0"/>
-            </w:pPr>
+            <w:proofErr w:type="spellStart"/>
+            <w:r>
+              <w:t>Icon</w:t>
+            </w:r>
+            <w:proofErr w:type="spellEnd"/>
           </w:p>
         </w:tc>
         <w:tc>

</xml_diff>

<commit_message>
Tilføjet og ændret farver og opdateret word-dokument
</commit_message>
<xml_diff>
--- a/Opgaver.docx
+++ b/Opgaver.docx
@@ -154,8 +154,352 @@
             </w:pPr>
             <w:r>
               <w:rPr>
+                <w:color w:val="538135" w:themeColor="accent6" w:themeShade="BF"/>
+              </w:rPr>
+              <w:t>Færdigt</w:t>
+            </w:r>
+          </w:p>
+        </w:tc>
+      </w:tr>
+      <w:tr>
+        <w:tc>
+          <w:tcPr>
+            <w:cnfStyle w:val="001000000000" w:firstRow="0" w:lastRow="0" w:firstColumn="1" w:lastColumn="0" w:oddVBand="0" w:evenVBand="0" w:oddHBand="0" w:evenHBand="0" w:firstRowFirstColumn="0" w:firstRowLastColumn="0" w:lastRowFirstColumn="0" w:lastRowLastColumn="0"/>
+            <w:tcW w:w="2484" w:type="dxa"/>
+            <w:vMerge/>
+          </w:tcPr>
+          <w:p/>
+        </w:tc>
+        <w:tc>
+          <w:tcPr>
+            <w:tcW w:w="2399" w:type="dxa"/>
+          </w:tcPr>
+          <w:p>
+            <w:pPr>
+              <w:cnfStyle w:val="000000000000" w:firstRow="0" w:lastRow="0" w:firstColumn="0" w:lastColumn="0" w:oddVBand="0" w:evenVBand="0" w:oddHBand="0" w:evenHBand="0" w:firstRowFirstColumn="0" w:firstRowLastColumn="0" w:lastRowFirstColumn="0" w:lastRowLastColumn="0"/>
+            </w:pPr>
+            <w:proofErr w:type="spellStart"/>
+            <w:r>
+              <w:t>RecyclerView</w:t>
+            </w:r>
+            <w:proofErr w:type="spellEnd"/>
+          </w:p>
+        </w:tc>
+        <w:tc>
+          <w:tcPr>
+            <w:tcW w:w="2419" w:type="dxa"/>
+          </w:tcPr>
+          <w:p>
+            <w:pPr>
+              <w:cnfStyle w:val="000000000000" w:firstRow="0" w:lastRow="0" w:firstColumn="0" w:lastColumn="0" w:oddVBand="0" w:evenVBand="0" w:oddHBand="0" w:evenHBand="0" w:firstRowFirstColumn="0" w:firstRowLastColumn="0" w:lastRowFirstColumn="0" w:lastRowLastColumn="0"/>
+            </w:pPr>
+            <w:r>
+              <w:t>FHJ</w:t>
+            </w:r>
+          </w:p>
+        </w:tc>
+        <w:tc>
+          <w:tcPr>
+            <w:tcW w:w="2326" w:type="dxa"/>
+          </w:tcPr>
+          <w:p>
+            <w:pPr>
+              <w:cnfStyle w:val="000000000000" w:firstRow="0" w:lastRow="0" w:firstColumn="0" w:lastColumn="0" w:oddVBand="0" w:evenVBand="0" w:oddHBand="0" w:evenHBand="0" w:firstRowFirstColumn="0" w:firstRowLastColumn="0" w:lastRowFirstColumn="0" w:lastRowLastColumn="0"/>
+              <w:rPr>
                 <w:color w:val="BF8F00" w:themeColor="accent4" w:themeShade="BF"/>
               </w:rPr>
+            </w:pPr>
+            <w:r>
+              <w:rPr>
+                <w:color w:val="538135" w:themeColor="accent6" w:themeShade="BF"/>
+              </w:rPr>
+              <w:t>Færdigt</w:t>
+            </w:r>
+          </w:p>
+        </w:tc>
+      </w:tr>
+      <w:tr>
+        <w:tc>
+          <w:tcPr>
+            <w:cnfStyle w:val="001000000000" w:firstRow="0" w:lastRow="0" w:firstColumn="1" w:lastColumn="0" w:oddVBand="0" w:evenVBand="0" w:oddHBand="0" w:evenHBand="0" w:firstRowFirstColumn="0" w:firstRowLastColumn="0" w:lastRowFirstColumn="0" w:lastRowLastColumn="0"/>
+            <w:tcW w:w="2484" w:type="dxa"/>
+            <w:vMerge/>
+          </w:tcPr>
+          <w:p/>
+        </w:tc>
+        <w:tc>
+          <w:tcPr>
+            <w:tcW w:w="2399" w:type="dxa"/>
+          </w:tcPr>
+          <w:p>
+            <w:pPr>
+              <w:cnfStyle w:val="000000000000" w:firstRow="0" w:lastRow="0" w:firstColumn="0" w:lastColumn="0" w:oddVBand="0" w:evenVBand="0" w:oddHBand="0" w:evenHBand="0" w:firstRowFirstColumn="0" w:firstRowLastColumn="0" w:lastRowFirstColumn="0" w:lastRowLastColumn="0"/>
+            </w:pPr>
+            <w:r>
+              <w:t>Layout (</w:t>
+            </w:r>
+            <w:proofErr w:type="spellStart"/>
+            <w:r>
+              <w:t>portrait</w:t>
+            </w:r>
+            <w:proofErr w:type="spellEnd"/>
+            <w:r>
+              <w:t>)</w:t>
+            </w:r>
+          </w:p>
+        </w:tc>
+        <w:tc>
+          <w:tcPr>
+            <w:tcW w:w="2419" w:type="dxa"/>
+          </w:tcPr>
+          <w:p>
+            <w:pPr>
+              <w:cnfStyle w:val="000000000000" w:firstRow="0" w:lastRow="0" w:firstColumn="0" w:lastColumn="0" w:oddVBand="0" w:evenVBand="0" w:oddHBand="0" w:evenHBand="0" w:firstRowFirstColumn="0" w:firstRowLastColumn="0" w:lastRowFirstColumn="0" w:lastRowLastColumn="0"/>
+            </w:pPr>
+            <w:r>
+              <w:t>MEG, FHJ</w:t>
+            </w:r>
+          </w:p>
+        </w:tc>
+        <w:tc>
+          <w:tcPr>
+            <w:tcW w:w="2326" w:type="dxa"/>
+          </w:tcPr>
+          <w:p>
+            <w:pPr>
+              <w:cnfStyle w:val="000000000000" w:firstRow="0" w:lastRow="0" w:firstColumn="0" w:lastColumn="0" w:oddVBand="0" w:evenVBand="0" w:oddHBand="0" w:evenHBand="0" w:firstRowFirstColumn="0" w:firstRowLastColumn="0" w:lastRowFirstColumn="0" w:lastRowLastColumn="0"/>
+            </w:pPr>
+          </w:p>
+        </w:tc>
+      </w:tr>
+      <w:tr>
+        <w:tc>
+          <w:tcPr>
+            <w:cnfStyle w:val="001000000000" w:firstRow="0" w:lastRow="0" w:firstColumn="1" w:lastColumn="0" w:oddVBand="0" w:evenVBand="0" w:oddHBand="0" w:evenHBand="0" w:firstRowFirstColumn="0" w:firstRowLastColumn="0" w:lastRowFirstColumn="0" w:lastRowLastColumn="0"/>
+            <w:tcW w:w="2484" w:type="dxa"/>
+            <w:vMerge/>
+          </w:tcPr>
+          <w:p/>
+        </w:tc>
+        <w:tc>
+          <w:tcPr>
+            <w:tcW w:w="2399" w:type="dxa"/>
+          </w:tcPr>
+          <w:p>
+            <w:pPr>
+              <w:cnfStyle w:val="000000000000" w:firstRow="0" w:lastRow="0" w:firstColumn="0" w:lastColumn="0" w:oddVBand="0" w:evenVBand="0" w:oddHBand="0" w:evenHBand="0" w:firstRowFirstColumn="0" w:firstRowLastColumn="0" w:lastRowFirstColumn="0" w:lastRowLastColumn="0"/>
+            </w:pPr>
+            <w:r>
+              <w:t>Layout (landscape)</w:t>
+            </w:r>
+          </w:p>
+        </w:tc>
+        <w:tc>
+          <w:tcPr>
+            <w:tcW w:w="2419" w:type="dxa"/>
+          </w:tcPr>
+          <w:p>
+            <w:pPr>
+              <w:cnfStyle w:val="000000000000" w:firstRow="0" w:lastRow="0" w:firstColumn="0" w:lastColumn="0" w:oddVBand="0" w:evenVBand="0" w:oddHBand="0" w:evenHBand="0" w:firstRowFirstColumn="0" w:firstRowLastColumn="0" w:lastRowFirstColumn="0" w:lastRowLastColumn="0"/>
+            </w:pPr>
+            <w:r>
+              <w:t>MEG</w:t>
+            </w:r>
+          </w:p>
+        </w:tc>
+        <w:tc>
+          <w:tcPr>
+            <w:tcW w:w="2326" w:type="dxa"/>
+          </w:tcPr>
+          <w:p>
+            <w:pPr>
+              <w:cnfStyle w:val="000000000000" w:firstRow="0" w:lastRow="0" w:firstColumn="0" w:lastColumn="0" w:oddVBand="0" w:evenVBand="0" w:oddHBand="0" w:evenHBand="0" w:firstRowFirstColumn="0" w:firstRowLastColumn="0" w:lastRowFirstColumn="0" w:lastRowLastColumn="0"/>
+            </w:pPr>
+            <w:r>
+              <w:rPr>
+                <w:color w:val="FF0000"/>
+              </w:rPr>
+              <w:t>Mangler</w:t>
+            </w:r>
+          </w:p>
+        </w:tc>
+      </w:tr>
+      <w:tr>
+        <w:tc>
+          <w:tcPr>
+            <w:cnfStyle w:val="001000000000" w:firstRow="0" w:lastRow="0" w:firstColumn="1" w:lastColumn="0" w:oddVBand="0" w:evenVBand="0" w:oddHBand="0" w:evenHBand="0" w:firstRowFirstColumn="0" w:firstRowLastColumn="0" w:lastRowFirstColumn="0" w:lastRowLastColumn="0"/>
+            <w:tcW w:w="2484" w:type="dxa"/>
+            <w:vMerge/>
+          </w:tcPr>
+          <w:p/>
+        </w:tc>
+        <w:tc>
+          <w:tcPr>
+            <w:tcW w:w="2399" w:type="dxa"/>
+          </w:tcPr>
+          <w:p>
+            <w:pPr>
+              <w:cnfStyle w:val="000000000000" w:firstRow="0" w:lastRow="0" w:firstColumn="0" w:lastColumn="0" w:oddVBand="0" w:evenVBand="0" w:oddHBand="0" w:evenHBand="0" w:firstRowFirstColumn="0" w:firstRowLastColumn="0" w:lastRowFirstColumn="0" w:lastRowLastColumn="0"/>
+            </w:pPr>
+            <w:r>
+              <w:t>Layout (tablet)</w:t>
+            </w:r>
+          </w:p>
+        </w:tc>
+        <w:tc>
+          <w:tcPr>
+            <w:tcW w:w="2419" w:type="dxa"/>
+          </w:tcPr>
+          <w:p>
+            <w:pPr>
+              <w:cnfStyle w:val="000000000000" w:firstRow="0" w:lastRow="0" w:firstColumn="0" w:lastColumn="0" w:oddVBand="0" w:evenVBand="0" w:oddHBand="0" w:evenHBand="0" w:firstRowFirstColumn="0" w:firstRowLastColumn="0" w:lastRowFirstColumn="0" w:lastRowLastColumn="0"/>
+            </w:pPr>
+            <w:r>
+              <w:t>MEG</w:t>
+            </w:r>
+          </w:p>
+        </w:tc>
+        <w:tc>
+          <w:tcPr>
+            <w:tcW w:w="2326" w:type="dxa"/>
+          </w:tcPr>
+          <w:p>
+            <w:pPr>
+              <w:cnfStyle w:val="000000000000" w:firstRow="0" w:lastRow="0" w:firstColumn="0" w:lastColumn="0" w:oddVBand="0" w:evenVBand="0" w:oddHBand="0" w:evenHBand="0" w:firstRowFirstColumn="0" w:firstRowLastColumn="0" w:lastRowFirstColumn="0" w:lastRowLastColumn="0"/>
+            </w:pPr>
+            <w:r>
+              <w:rPr>
+                <w:color w:val="FF0000"/>
+              </w:rPr>
+              <w:t>Mangler</w:t>
+            </w:r>
+          </w:p>
+        </w:tc>
+      </w:tr>
+      <w:tr>
+        <w:trPr>
+          <w:trHeight w:val="288"/>
+        </w:trPr>
+        <w:tc>
+          <w:tcPr>
+            <w:cnfStyle w:val="001000000000" w:firstRow="0" w:lastRow="0" w:firstColumn="1" w:lastColumn="0" w:oddVBand="0" w:evenVBand="0" w:oddHBand="0" w:evenHBand="0" w:firstRowFirstColumn="0" w:firstRowLastColumn="0" w:lastRowFirstColumn="0" w:lastRowLastColumn="0"/>
+            <w:tcW w:w="2484" w:type="dxa"/>
+            <w:vMerge/>
+          </w:tcPr>
+          <w:p/>
+        </w:tc>
+        <w:tc>
+          <w:tcPr>
+            <w:tcW w:w="2399" w:type="dxa"/>
+          </w:tcPr>
+          <w:p>
+            <w:pPr>
+              <w:cnfStyle w:val="000000000000" w:firstRow="0" w:lastRow="0" w:firstColumn="0" w:lastColumn="0" w:oddVBand="0" w:evenVBand="0" w:oddHBand="0" w:evenHBand="0" w:firstRowFirstColumn="0" w:firstRowLastColumn="0" w:lastRowFirstColumn="0" w:lastRowLastColumn="0"/>
+            </w:pPr>
+            <w:r>
+              <w:t>Menu bar</w:t>
+            </w:r>
+          </w:p>
+        </w:tc>
+        <w:tc>
+          <w:tcPr>
+            <w:tcW w:w="2419" w:type="dxa"/>
+          </w:tcPr>
+          <w:p>
+            <w:pPr>
+              <w:cnfStyle w:val="000000000000" w:firstRow="0" w:lastRow="0" w:firstColumn="0" w:lastColumn="0" w:oddVBand="0" w:evenVBand="0" w:oddHBand="0" w:evenHBand="0" w:firstRowFirstColumn="0" w:firstRowLastColumn="0" w:lastRowFirstColumn="0" w:lastRowLastColumn="0"/>
+            </w:pPr>
+            <w:r>
+              <w:t>MEG</w:t>
+            </w:r>
+          </w:p>
+        </w:tc>
+        <w:tc>
+          <w:tcPr>
+            <w:tcW w:w="2326" w:type="dxa"/>
+          </w:tcPr>
+          <w:p>
+            <w:pPr>
+              <w:cnfStyle w:val="000000000000" w:firstRow="0" w:lastRow="0" w:firstColumn="0" w:lastColumn="0" w:oddVBand="0" w:evenVBand="0" w:oddHBand="0" w:evenHBand="0" w:firstRowFirstColumn="0" w:firstRowLastColumn="0" w:lastRowFirstColumn="0" w:lastRowLastColumn="0"/>
+            </w:pPr>
+            <w:r>
+              <w:rPr>
+                <w:color w:val="538135" w:themeColor="accent6" w:themeShade="BF"/>
+              </w:rPr>
+              <w:t>Færdigt</w:t>
+            </w:r>
+          </w:p>
+        </w:tc>
+      </w:tr>
+      <w:tr>
+        <w:tc>
+          <w:tcPr>
+            <w:cnfStyle w:val="001000000000" w:firstRow="0" w:lastRow="0" w:firstColumn="1" w:lastColumn="0" w:oddVBand="0" w:evenVBand="0" w:oddHBand="0" w:evenHBand="0" w:firstRowFirstColumn="0" w:firstRowLastColumn="0" w:lastRowFirstColumn="0" w:lastRowLastColumn="0"/>
+            <w:tcW w:w="2484" w:type="dxa"/>
+            <w:vMerge w:val="restart"/>
+          </w:tcPr>
+          <w:p>
+            <w:pPr>
+              <w:rPr>
+                <w:b w:val="0"/>
+              </w:rPr>
+            </w:pPr>
+            <w:proofErr w:type="spellStart"/>
+            <w:r>
+              <w:rPr>
+                <w:b w:val="0"/>
+              </w:rPr>
+              <w:t>DetailsActivity</w:t>
+            </w:r>
+            <w:proofErr w:type="spellEnd"/>
+          </w:p>
+        </w:tc>
+        <w:tc>
+          <w:tcPr>
+            <w:tcW w:w="2399" w:type="dxa"/>
+          </w:tcPr>
+          <w:p>
+            <w:pPr>
+              <w:cnfStyle w:val="000000000000" w:firstRow="0" w:lastRow="0" w:firstColumn="0" w:lastColumn="0" w:oddVBand="0" w:evenVBand="0" w:oddHBand="0" w:evenHBand="0" w:firstRowFirstColumn="0" w:firstRowLastColumn="0" w:lastRowFirstColumn="0" w:lastRowLastColumn="0"/>
+            </w:pPr>
+            <w:r>
+              <w:t>Layout (</w:t>
+            </w:r>
+            <w:proofErr w:type="spellStart"/>
+            <w:r>
+              <w:t>portrait</w:t>
+            </w:r>
+            <w:proofErr w:type="spellEnd"/>
+            <w:r>
+              <w:t>)</w:t>
+            </w:r>
+          </w:p>
+        </w:tc>
+        <w:tc>
+          <w:tcPr>
+            <w:tcW w:w="2419" w:type="dxa"/>
+          </w:tcPr>
+          <w:p>
+            <w:pPr>
+              <w:cnfStyle w:val="000000000000" w:firstRow="0" w:lastRow="0" w:firstColumn="0" w:lastColumn="0" w:oddVBand="0" w:evenVBand="0" w:oddHBand="0" w:evenHBand="0" w:firstRowFirstColumn="0" w:firstRowLastColumn="0" w:lastRowFirstColumn="0" w:lastRowLastColumn="0"/>
+            </w:pPr>
+            <w:r>
+              <w:t>FHJ</w:t>
+            </w:r>
+          </w:p>
+        </w:tc>
+        <w:tc>
+          <w:tcPr>
+            <w:tcW w:w="2326" w:type="dxa"/>
+          </w:tcPr>
+          <w:p>
+            <w:pPr>
+              <w:cnfStyle w:val="000000000000" w:firstRow="0" w:lastRow="0" w:firstColumn="0" w:lastColumn="0" w:oddVBand="0" w:evenVBand="0" w:oddHBand="0" w:evenHBand="0" w:firstRowFirstColumn="0" w:firstRowLastColumn="0" w:lastRowFirstColumn="0" w:lastRowLastColumn="0"/>
+            </w:pPr>
+            <w:r>
+              <w:rPr>
+                <w:color w:val="FFC000" w:themeColor="accent4"/>
+              </w:rPr>
               <w:t>I gang</w:t>
             </w:r>
           </w:p>
@@ -168,18 +512,134 @@
             <w:tcW w:w="2484" w:type="dxa"/>
             <w:vMerge/>
           </w:tcPr>
-          <w:p/>
-        </w:tc>
-        <w:tc>
-          <w:tcPr>
-            <w:tcW w:w="2399" w:type="dxa"/>
-          </w:tcPr>
-          <w:p>
-            <w:pPr>
-              <w:cnfStyle w:val="000000000000" w:firstRow="0" w:lastRow="0" w:firstColumn="0" w:lastColumn="0" w:oddVBand="0" w:evenVBand="0" w:oddHBand="0" w:evenHBand="0" w:firstRowFirstColumn="0" w:firstRowLastColumn="0" w:lastRowFirstColumn="0" w:lastRowLastColumn="0"/>
+          <w:p>
+            <w:pPr>
+              <w:rPr>
+                <w:b w:val="0"/>
+              </w:rPr>
+            </w:pPr>
+          </w:p>
+        </w:tc>
+        <w:tc>
+          <w:tcPr>
+            <w:tcW w:w="2399" w:type="dxa"/>
+          </w:tcPr>
+          <w:p>
+            <w:pPr>
+              <w:cnfStyle w:val="000000000000" w:firstRow="0" w:lastRow="0" w:firstColumn="0" w:lastColumn="0" w:oddVBand="0" w:evenVBand="0" w:oddHBand="0" w:evenHBand="0" w:firstRowFirstColumn="0" w:firstRowLastColumn="0" w:lastRowFirstColumn="0" w:lastRowLastColumn="0"/>
+            </w:pPr>
+            <w:r>
+              <w:t>Layout (landscape)</w:t>
+            </w:r>
+          </w:p>
+        </w:tc>
+        <w:tc>
+          <w:tcPr>
+            <w:tcW w:w="2419" w:type="dxa"/>
+          </w:tcPr>
+          <w:p>
+            <w:pPr>
+              <w:cnfStyle w:val="000000000000" w:firstRow="0" w:lastRow="0" w:firstColumn="0" w:lastColumn="0" w:oddVBand="0" w:evenVBand="0" w:oddHBand="0" w:evenHBand="0" w:firstRowFirstColumn="0" w:firstRowLastColumn="0" w:lastRowFirstColumn="0" w:lastRowLastColumn="0"/>
+            </w:pPr>
+            <w:r>
+              <w:t>FHJ</w:t>
+            </w:r>
+          </w:p>
+        </w:tc>
+        <w:tc>
+          <w:tcPr>
+            <w:tcW w:w="2326" w:type="dxa"/>
+          </w:tcPr>
+          <w:p>
+            <w:pPr>
+              <w:cnfStyle w:val="000000000000" w:firstRow="0" w:lastRow="0" w:firstColumn="0" w:lastColumn="0" w:oddVBand="0" w:evenVBand="0" w:oddHBand="0" w:evenHBand="0" w:firstRowFirstColumn="0" w:firstRowLastColumn="0" w:lastRowFirstColumn="0" w:lastRowLastColumn="0"/>
+            </w:pPr>
+            <w:r>
+              <w:rPr>
+                <w:color w:val="FF0000"/>
+              </w:rPr>
+              <w:t>Mangler</w:t>
+            </w:r>
+          </w:p>
+        </w:tc>
+      </w:tr>
+      <w:tr>
+        <w:tc>
+          <w:tcPr>
+            <w:cnfStyle w:val="001000000000" w:firstRow="0" w:lastRow="0" w:firstColumn="1" w:lastColumn="0" w:oddVBand="0" w:evenVBand="0" w:oddHBand="0" w:evenHBand="0" w:firstRowFirstColumn="0" w:firstRowLastColumn="0" w:lastRowFirstColumn="0" w:lastRowLastColumn="0"/>
+            <w:tcW w:w="2484" w:type="dxa"/>
+            <w:vMerge/>
+          </w:tcPr>
+          <w:p>
+            <w:pPr>
+              <w:rPr>
+                <w:b w:val="0"/>
+              </w:rPr>
+            </w:pPr>
+          </w:p>
+        </w:tc>
+        <w:tc>
+          <w:tcPr>
+            <w:tcW w:w="2399" w:type="dxa"/>
+          </w:tcPr>
+          <w:p>
+            <w:pPr>
+              <w:cnfStyle w:val="000000000000" w:firstRow="0" w:lastRow="0" w:firstColumn="0" w:lastColumn="0" w:oddVBand="0" w:evenVBand="0" w:oddHBand="0" w:evenHBand="0" w:firstRowFirstColumn="0" w:firstRowLastColumn="0" w:lastRowFirstColumn="0" w:lastRowLastColumn="0"/>
+            </w:pPr>
+            <w:r>
+              <w:t>Layout (tablet)</w:t>
+            </w:r>
+          </w:p>
+        </w:tc>
+        <w:tc>
+          <w:tcPr>
+            <w:tcW w:w="2419" w:type="dxa"/>
+          </w:tcPr>
+          <w:p>
+            <w:pPr>
+              <w:cnfStyle w:val="000000000000" w:firstRow="0" w:lastRow="0" w:firstColumn="0" w:lastColumn="0" w:oddVBand="0" w:evenVBand="0" w:oddHBand="0" w:evenHBand="0" w:firstRowFirstColumn="0" w:firstRowLastColumn="0" w:lastRowFirstColumn="0" w:lastRowLastColumn="0"/>
+            </w:pPr>
+            <w:r>
+              <w:t>FHJ</w:t>
+            </w:r>
+            <w:bookmarkStart w:id="0" w:name="_GoBack"/>
+            <w:bookmarkEnd w:id="0"/>
+          </w:p>
+        </w:tc>
+        <w:tc>
+          <w:tcPr>
+            <w:tcW w:w="2326" w:type="dxa"/>
+          </w:tcPr>
+          <w:p>
+            <w:pPr>
+              <w:cnfStyle w:val="000000000000" w:firstRow="0" w:lastRow="0" w:firstColumn="0" w:lastColumn="0" w:oddVBand="0" w:evenVBand="0" w:oddHBand="0" w:evenHBand="0" w:firstRowFirstColumn="0" w:firstRowLastColumn="0" w:lastRowFirstColumn="0" w:lastRowLastColumn="0"/>
+            </w:pPr>
+            <w:r>
+              <w:rPr>
+                <w:color w:val="FF0000"/>
+              </w:rPr>
+              <w:t>Mangler</w:t>
+            </w:r>
+          </w:p>
+        </w:tc>
+      </w:tr>
+      <w:tr>
+        <w:tc>
+          <w:tcPr>
+            <w:cnfStyle w:val="001000000000" w:firstRow="0" w:lastRow="0" w:firstColumn="1" w:lastColumn="0" w:oddVBand="0" w:evenVBand="0" w:oddHBand="0" w:evenHBand="0" w:firstRowFirstColumn="0" w:firstRowLastColumn="0" w:lastRowFirstColumn="0" w:lastRowLastColumn="0"/>
+            <w:tcW w:w="2484" w:type="dxa"/>
+          </w:tcPr>
+          <w:p>
+            <w:pPr>
+              <w:rPr>
+                <w:b w:val="0"/>
+              </w:rPr>
             </w:pPr>
             <w:proofErr w:type="spellStart"/>
             <w:r>
+              <w:rPr>
+                <w:b w:val="0"/>
+              </w:rPr>
               <w:t>RecyclerView</w:t>
             </w:r>
             <w:proofErr w:type="spellEnd"/>
@@ -187,6 +647,156 @@
         </w:tc>
         <w:tc>
           <w:tcPr>
+            <w:tcW w:w="2399" w:type="dxa"/>
+          </w:tcPr>
+          <w:p>
+            <w:pPr>
+              <w:cnfStyle w:val="000000000000" w:firstRow="0" w:lastRow="0" w:firstColumn="0" w:lastColumn="0" w:oddVBand="0" w:evenVBand="0" w:oddHBand="0" w:evenHBand="0" w:firstRowFirstColumn="0" w:firstRowLastColumn="0" w:lastRowFirstColumn="0" w:lastRowLastColumn="0"/>
+            </w:pPr>
+            <w:r>
+              <w:t>Layout</w:t>
+            </w:r>
+          </w:p>
+        </w:tc>
+        <w:tc>
+          <w:tcPr>
+            <w:tcW w:w="2419" w:type="dxa"/>
+          </w:tcPr>
+          <w:p>
+            <w:pPr>
+              <w:cnfStyle w:val="000000000000" w:firstRow="0" w:lastRow="0" w:firstColumn="0" w:lastColumn="0" w:oddVBand="0" w:evenVBand="0" w:oddHBand="0" w:evenHBand="0" w:firstRowFirstColumn="0" w:firstRowLastColumn="0" w:lastRowFirstColumn="0" w:lastRowLastColumn="0"/>
+            </w:pPr>
+            <w:r>
+              <w:t>MEG, FHJ</w:t>
+            </w:r>
+          </w:p>
+        </w:tc>
+        <w:tc>
+          <w:tcPr>
+            <w:tcW w:w="2326" w:type="dxa"/>
+          </w:tcPr>
+          <w:p>
+            <w:pPr>
+              <w:cnfStyle w:val="000000000000" w:firstRow="0" w:lastRow="0" w:firstColumn="0" w:lastColumn="0" w:oddVBand="0" w:evenVBand="0" w:oddHBand="0" w:evenHBand="0" w:firstRowFirstColumn="0" w:firstRowLastColumn="0" w:lastRowFirstColumn="0" w:lastRowLastColumn="0"/>
+            </w:pPr>
+            <w:r>
+              <w:rPr>
+                <w:color w:val="538135" w:themeColor="accent6" w:themeShade="BF"/>
+              </w:rPr>
+              <w:t>Færdigt</w:t>
+            </w:r>
+          </w:p>
+        </w:tc>
+      </w:tr>
+      <w:tr>
+        <w:tc>
+          <w:tcPr>
+            <w:cnfStyle w:val="001000000000" w:firstRow="0" w:lastRow="0" w:firstColumn="1" w:lastColumn="0" w:oddVBand="0" w:evenVBand="0" w:oddHBand="0" w:evenHBand="0" w:firstRowFirstColumn="0" w:firstRowLastColumn="0" w:lastRowFirstColumn="0" w:lastRowLastColumn="0"/>
+            <w:tcW w:w="2484" w:type="dxa"/>
+            <w:vMerge w:val="restart"/>
+          </w:tcPr>
+          <w:p>
+            <w:pPr>
+              <w:rPr>
+                <w:b w:val="0"/>
+              </w:rPr>
+            </w:pPr>
+            <w:r>
+              <w:rPr>
+                <w:b w:val="0"/>
+              </w:rPr>
+              <w:t>Service</w:t>
+            </w:r>
+          </w:p>
+        </w:tc>
+        <w:tc>
+          <w:tcPr>
+            <w:tcW w:w="2399" w:type="dxa"/>
+          </w:tcPr>
+          <w:p>
+            <w:pPr>
+              <w:cnfStyle w:val="000000000000" w:firstRow="0" w:lastRow="0" w:firstColumn="0" w:lastColumn="0" w:oddVBand="0" w:evenVBand="0" w:oddHBand="0" w:evenHBand="0" w:firstRowFirstColumn="0" w:firstRowLastColumn="0" w:lastRowFirstColumn="0" w:lastRowLastColumn="0"/>
+            </w:pPr>
+            <w:r>
+              <w:t xml:space="preserve">Connect and </w:t>
+            </w:r>
+            <w:proofErr w:type="spellStart"/>
+            <w:r>
+              <w:t>disconnect</w:t>
+            </w:r>
+            <w:proofErr w:type="spellEnd"/>
+            <w:r>
+              <w:t xml:space="preserve"> </w:t>
+            </w:r>
+            <w:proofErr w:type="spellStart"/>
+            <w:r>
+              <w:t>activities</w:t>
+            </w:r>
+            <w:proofErr w:type="spellEnd"/>
+          </w:p>
+        </w:tc>
+        <w:tc>
+          <w:tcPr>
+            <w:tcW w:w="2419" w:type="dxa"/>
+          </w:tcPr>
+          <w:p>
+            <w:pPr>
+              <w:cnfStyle w:val="000000000000" w:firstRow="0" w:lastRow="0" w:firstColumn="0" w:lastColumn="0" w:oddVBand="0" w:evenVBand="0" w:oddHBand="0" w:evenHBand="0" w:firstRowFirstColumn="0" w:firstRowLastColumn="0" w:lastRowFirstColumn="0" w:lastRowLastColumn="0"/>
+            </w:pPr>
+            <w:r>
+              <w:t>MEG, FHJ</w:t>
+            </w:r>
+          </w:p>
+        </w:tc>
+        <w:tc>
+          <w:tcPr>
+            <w:tcW w:w="2326" w:type="dxa"/>
+          </w:tcPr>
+          <w:p>
+            <w:pPr>
+              <w:cnfStyle w:val="000000000000" w:firstRow="0" w:lastRow="0" w:firstColumn="0" w:lastColumn="0" w:oddVBand="0" w:evenVBand="0" w:oddHBand="0" w:evenHBand="0" w:firstRowFirstColumn="0" w:firstRowLastColumn="0" w:lastRowFirstColumn="0" w:lastRowLastColumn="0"/>
+            </w:pPr>
+            <w:r>
+              <w:rPr>
+                <w:color w:val="538135" w:themeColor="accent6" w:themeShade="BF"/>
+              </w:rPr>
+              <w:t xml:space="preserve">Færdigt </w:t>
+            </w:r>
+          </w:p>
+        </w:tc>
+      </w:tr>
+      <w:tr>
+        <w:tc>
+          <w:tcPr>
+            <w:cnfStyle w:val="001000000000" w:firstRow="0" w:lastRow="0" w:firstColumn="1" w:lastColumn="0" w:oddVBand="0" w:evenVBand="0" w:oddHBand="0" w:evenHBand="0" w:firstRowFirstColumn="0" w:firstRowLastColumn="0" w:lastRowFirstColumn="0" w:lastRowLastColumn="0"/>
+            <w:tcW w:w="2484" w:type="dxa"/>
+            <w:vMerge/>
+          </w:tcPr>
+          <w:p>
+            <w:pPr>
+              <w:rPr>
+                <w:b w:val="0"/>
+              </w:rPr>
+            </w:pPr>
+          </w:p>
+        </w:tc>
+        <w:tc>
+          <w:tcPr>
+            <w:tcW w:w="2399" w:type="dxa"/>
+          </w:tcPr>
+          <w:p>
+            <w:pPr>
+              <w:cnfStyle w:val="000000000000" w:firstRow="0" w:lastRow="0" w:firstColumn="0" w:lastColumn="0" w:oddVBand="0" w:evenVBand="0" w:oddHBand="0" w:evenHBand="0" w:firstRowFirstColumn="0" w:firstRowLastColumn="0" w:lastRowFirstColumn="0" w:lastRowLastColumn="0"/>
+            </w:pPr>
+            <w:proofErr w:type="spellStart"/>
+            <w:r>
+              <w:t>BroadcastRecievers</w:t>
+            </w:r>
+            <w:proofErr w:type="spellEnd"/>
+          </w:p>
+        </w:tc>
+        <w:tc>
+          <w:tcPr>
             <w:tcW w:w="2419" w:type="dxa"/>
           </w:tcPr>
           <w:p>
@@ -205,15 +815,148 @@
           <w:p>
             <w:pPr>
               <w:cnfStyle w:val="000000000000" w:firstRow="0" w:lastRow="0" w:firstColumn="0" w:lastColumn="0" w:oddVBand="0" w:evenVBand="0" w:oddHBand="0" w:evenHBand="0" w:firstRowFirstColumn="0" w:firstRowLastColumn="0" w:lastRowFirstColumn="0" w:lastRowLastColumn="0"/>
-              <w:rPr>
-                <w:color w:val="BF8F00" w:themeColor="accent4" w:themeShade="BF"/>
-              </w:rPr>
-            </w:pPr>
-            <w:r>
-              <w:rPr>
-                <w:color w:val="BF8F00" w:themeColor="accent4" w:themeShade="BF"/>
-              </w:rPr>
-              <w:t>I gang</w:t>
+            </w:pPr>
+            <w:r>
+              <w:rPr>
+                <w:color w:val="538135" w:themeColor="accent6" w:themeShade="BF"/>
+              </w:rPr>
+              <w:t>Færdigt</w:t>
+            </w:r>
+          </w:p>
+        </w:tc>
+      </w:tr>
+      <w:tr>
+        <w:tc>
+          <w:tcPr>
+            <w:cnfStyle w:val="001000000000" w:firstRow="0" w:lastRow="0" w:firstColumn="1" w:lastColumn="0" w:oddVBand="0" w:evenVBand="0" w:oddHBand="0" w:evenHBand="0" w:firstRowFirstColumn="0" w:firstRowLastColumn="0" w:lastRowFirstColumn="0" w:lastRowLastColumn="0"/>
+            <w:tcW w:w="2484" w:type="dxa"/>
+          </w:tcPr>
+          <w:p>
+            <w:pPr>
+              <w:rPr>
+                <w:b w:val="0"/>
+              </w:rPr>
+            </w:pPr>
+            <w:r>
+              <w:rPr>
+                <w:b w:val="0"/>
+              </w:rPr>
+              <w:t>Netværkskommunikation</w:t>
+            </w:r>
+          </w:p>
+        </w:tc>
+        <w:tc>
+          <w:tcPr>
+            <w:tcW w:w="2399" w:type="dxa"/>
+          </w:tcPr>
+          <w:p>
+            <w:pPr>
+              <w:cnfStyle w:val="000000000000" w:firstRow="0" w:lastRow="0" w:firstColumn="0" w:lastColumn="0" w:oddVBand="0" w:evenVBand="0" w:oddHBand="0" w:evenHBand="0" w:firstRowFirstColumn="0" w:firstRowLastColumn="0" w:lastRowFirstColumn="0" w:lastRowLastColumn="0"/>
+            </w:pPr>
+            <w:r>
+              <w:t>Forbind med API</w:t>
+            </w:r>
+          </w:p>
+        </w:tc>
+        <w:tc>
+          <w:tcPr>
+            <w:tcW w:w="2419" w:type="dxa"/>
+          </w:tcPr>
+          <w:p>
+            <w:pPr>
+              <w:cnfStyle w:val="000000000000" w:firstRow="0" w:lastRow="0" w:firstColumn="0" w:lastColumn="0" w:oddVBand="0" w:evenVBand="0" w:oddHBand="0" w:evenHBand="0" w:firstRowFirstColumn="0" w:firstRowLastColumn="0" w:lastRowFirstColumn="0" w:lastRowLastColumn="0"/>
+            </w:pPr>
+            <w:r>
+              <w:t>FHJ</w:t>
+            </w:r>
+          </w:p>
+        </w:tc>
+        <w:tc>
+          <w:tcPr>
+            <w:tcW w:w="2326" w:type="dxa"/>
+          </w:tcPr>
+          <w:p>
+            <w:pPr>
+              <w:cnfStyle w:val="000000000000" w:firstRow="0" w:lastRow="0" w:firstColumn="0" w:lastColumn="0" w:oddVBand="0" w:evenVBand="0" w:oddHBand="0" w:evenHBand="0" w:firstRowFirstColumn="0" w:firstRowLastColumn="0" w:lastRowFirstColumn="0" w:lastRowLastColumn="0"/>
+            </w:pPr>
+            <w:r>
+              <w:rPr>
+                <w:color w:val="385623" w:themeColor="accent6" w:themeShade="80"/>
+              </w:rPr>
+              <w:t>Færdigt</w:t>
+            </w:r>
+          </w:p>
+        </w:tc>
+      </w:tr>
+      <w:tr>
+        <w:tc>
+          <w:tcPr>
+            <w:cnfStyle w:val="001000000000" w:firstRow="0" w:lastRow="0" w:firstColumn="1" w:lastColumn="0" w:oddVBand="0" w:evenVBand="0" w:oddHBand="0" w:evenHBand="0" w:firstRowFirstColumn="0" w:firstRowLastColumn="0" w:lastRowFirstColumn="0" w:lastRowLastColumn="0"/>
+            <w:tcW w:w="2484" w:type="dxa"/>
+            <w:vMerge w:val="restart"/>
+          </w:tcPr>
+          <w:p>
+            <w:pPr>
+              <w:rPr>
+                <w:b w:val="0"/>
+              </w:rPr>
+            </w:pPr>
+            <w:r>
+              <w:rPr>
+                <w:b w:val="0"/>
+              </w:rPr>
+              <w:t>Fire</w:t>
+            </w:r>
+            <w:r>
+              <w:rPr>
+                <w:b w:val="0"/>
+              </w:rPr>
+              <w:t>base</w:t>
+            </w:r>
+          </w:p>
+        </w:tc>
+        <w:tc>
+          <w:tcPr>
+            <w:tcW w:w="2399" w:type="dxa"/>
+          </w:tcPr>
+          <w:p>
+            <w:pPr>
+              <w:cnfStyle w:val="000000000000" w:firstRow="0" w:lastRow="0" w:firstColumn="0" w:lastColumn="0" w:oddVBand="0" w:evenVBand="0" w:oddHBand="0" w:evenHBand="0" w:firstRowFirstColumn="0" w:firstRowLastColumn="0" w:lastRowFirstColumn="0" w:lastRowLastColumn="0"/>
+            </w:pPr>
+            <w:r>
+              <w:t>Opret firebase</w:t>
+            </w:r>
+          </w:p>
+        </w:tc>
+        <w:tc>
+          <w:tcPr>
+            <w:tcW w:w="2419" w:type="dxa"/>
+          </w:tcPr>
+          <w:p>
+            <w:pPr>
+              <w:cnfStyle w:val="000000000000" w:firstRow="0" w:lastRow="0" w:firstColumn="0" w:lastColumn="0" w:oddVBand="0" w:evenVBand="0" w:oddHBand="0" w:evenHBand="0" w:firstRowFirstColumn="0" w:firstRowLastColumn="0" w:lastRowFirstColumn="0" w:lastRowLastColumn="0"/>
+            </w:pPr>
+            <w:r>
+              <w:t>MEG, FHJ</w:t>
+            </w:r>
+          </w:p>
+        </w:tc>
+        <w:tc>
+          <w:tcPr>
+            <w:tcW w:w="2326" w:type="dxa"/>
+          </w:tcPr>
+          <w:p>
+            <w:pPr>
+              <w:cnfStyle w:val="000000000000" w:firstRow="0" w:lastRow="0" w:firstColumn="0" w:lastColumn="0" w:oddVBand="0" w:evenVBand="0" w:oddHBand="0" w:evenHBand="0" w:firstRowFirstColumn="0" w:firstRowLastColumn="0" w:lastRowFirstColumn="0" w:lastRowLastColumn="0"/>
+              <w:rPr>
+                <w:color w:val="538135" w:themeColor="accent6" w:themeShade="BF"/>
+              </w:rPr>
+            </w:pPr>
+            <w:r>
+              <w:rPr>
+                <w:color w:val="538135" w:themeColor="accent6" w:themeShade="BF"/>
+              </w:rPr>
+              <w:t>Færdigt 16/4</w:t>
             </w:r>
           </w:p>
         </w:tc>
@@ -225,47 +968,65 @@
             <w:tcW w:w="2484" w:type="dxa"/>
             <w:vMerge/>
           </w:tcPr>
-          <w:p/>
-        </w:tc>
-        <w:tc>
-          <w:tcPr>
-            <w:tcW w:w="2399" w:type="dxa"/>
-          </w:tcPr>
-          <w:p>
-            <w:pPr>
-              <w:cnfStyle w:val="000000000000" w:firstRow="0" w:lastRow="0" w:firstColumn="0" w:lastColumn="0" w:oddVBand="0" w:evenVBand="0" w:oddHBand="0" w:evenHBand="0" w:firstRowFirstColumn="0" w:firstRowLastColumn="0" w:lastRowFirstColumn="0" w:lastRowLastColumn="0"/>
-            </w:pPr>
-            <w:r>
-              <w:t>Layout (</w:t>
+          <w:p>
+            <w:pPr>
+              <w:rPr>
+                <w:b w:val="0"/>
+              </w:rPr>
+            </w:pPr>
+          </w:p>
+        </w:tc>
+        <w:tc>
+          <w:tcPr>
+            <w:tcW w:w="2399" w:type="dxa"/>
+          </w:tcPr>
+          <w:p>
+            <w:pPr>
+              <w:cnfStyle w:val="000000000000" w:firstRow="0" w:lastRow="0" w:firstColumn="0" w:lastColumn="0" w:oddVBand="0" w:evenVBand="0" w:oddHBand="0" w:evenHBand="0" w:firstRowFirstColumn="0" w:firstRowLastColumn="0" w:lastRowFirstColumn="0" w:lastRowLastColumn="0"/>
+            </w:pPr>
+            <w:r>
+              <w:t xml:space="preserve">Opret </w:t>
             </w:r>
             <w:proofErr w:type="spellStart"/>
             <w:r>
-              <w:t>portrait</w:t>
+              <w:t>AuthID</w:t>
             </w:r>
             <w:proofErr w:type="spellEnd"/>
             <w:r>
-              <w:t>)</w:t>
-            </w:r>
-          </w:p>
-        </w:tc>
-        <w:tc>
-          <w:tcPr>
-            <w:tcW w:w="2419" w:type="dxa"/>
-          </w:tcPr>
-          <w:p>
-            <w:pPr>
-              <w:cnfStyle w:val="000000000000" w:firstRow="0" w:lastRow="0" w:firstColumn="0" w:lastColumn="0" w:oddVBand="0" w:evenVBand="0" w:oddHBand="0" w:evenHBand="0" w:firstRowFirstColumn="0" w:firstRowLastColumn="0" w:lastRowFirstColumn="0" w:lastRowLastColumn="0"/>
-            </w:pPr>
-          </w:p>
-        </w:tc>
-        <w:tc>
-          <w:tcPr>
-            <w:tcW w:w="2326" w:type="dxa"/>
-          </w:tcPr>
-          <w:p>
-            <w:pPr>
-              <w:cnfStyle w:val="000000000000" w:firstRow="0" w:lastRow="0" w:firstColumn="0" w:lastColumn="0" w:oddVBand="0" w:evenVBand="0" w:oddHBand="0" w:evenHBand="0" w:firstRowFirstColumn="0" w:firstRowLastColumn="0" w:lastRowFirstColumn="0" w:lastRowLastColumn="0"/>
-            </w:pPr>
+              <w:t xml:space="preserve"> </w:t>
+            </w:r>
+          </w:p>
+        </w:tc>
+        <w:tc>
+          <w:tcPr>
+            <w:tcW w:w="2419" w:type="dxa"/>
+          </w:tcPr>
+          <w:p>
+            <w:pPr>
+              <w:cnfStyle w:val="000000000000" w:firstRow="0" w:lastRow="0" w:firstColumn="0" w:lastColumn="0" w:oddVBand="0" w:evenVBand="0" w:oddHBand="0" w:evenHBand="0" w:firstRowFirstColumn="0" w:firstRowLastColumn="0" w:lastRowFirstColumn="0" w:lastRowLastColumn="0"/>
+            </w:pPr>
+            <w:r>
+              <w:t>MEG, FHJ</w:t>
+            </w:r>
+          </w:p>
+        </w:tc>
+        <w:tc>
+          <w:tcPr>
+            <w:tcW w:w="2326" w:type="dxa"/>
+          </w:tcPr>
+          <w:p>
+            <w:pPr>
+              <w:cnfStyle w:val="000000000000" w:firstRow="0" w:lastRow="0" w:firstColumn="0" w:lastColumn="0" w:oddVBand="0" w:evenVBand="0" w:oddHBand="0" w:evenHBand="0" w:firstRowFirstColumn="0" w:firstRowLastColumn="0" w:lastRowFirstColumn="0" w:lastRowLastColumn="0"/>
+              <w:rPr>
+                <w:color w:val="538135" w:themeColor="accent6" w:themeShade="BF"/>
+              </w:rPr>
+            </w:pPr>
+            <w:r>
+              <w:rPr>
+                <w:color w:val="538135" w:themeColor="accent6" w:themeShade="BF"/>
+              </w:rPr>
+              <w:t>Færdigt 16/4</w:t>
+            </w:r>
           </w:p>
         </w:tc>
       </w:tr>
@@ -276,39 +1037,54 @@
             <w:tcW w:w="2484" w:type="dxa"/>
             <w:vMerge/>
           </w:tcPr>
-          <w:p/>
-        </w:tc>
-        <w:tc>
-          <w:tcPr>
-            <w:tcW w:w="2399" w:type="dxa"/>
-          </w:tcPr>
-          <w:p>
-            <w:pPr>
-              <w:cnfStyle w:val="000000000000" w:firstRow="0" w:lastRow="0" w:firstColumn="0" w:lastColumn="0" w:oddVBand="0" w:evenVBand="0" w:oddHBand="0" w:evenHBand="0" w:firstRowFirstColumn="0" w:firstRowLastColumn="0" w:lastRowFirstColumn="0" w:lastRowLastColumn="0"/>
-            </w:pPr>
-            <w:r>
-              <w:t>Layout (landscape)</w:t>
-            </w:r>
-          </w:p>
-        </w:tc>
-        <w:tc>
-          <w:tcPr>
-            <w:tcW w:w="2419" w:type="dxa"/>
-          </w:tcPr>
-          <w:p>
-            <w:pPr>
-              <w:cnfStyle w:val="000000000000" w:firstRow="0" w:lastRow="0" w:firstColumn="0" w:lastColumn="0" w:oddVBand="0" w:evenVBand="0" w:oddHBand="0" w:evenHBand="0" w:firstRowFirstColumn="0" w:firstRowLastColumn="0" w:lastRowFirstColumn="0" w:lastRowLastColumn="0"/>
-            </w:pPr>
-          </w:p>
-        </w:tc>
-        <w:tc>
-          <w:tcPr>
-            <w:tcW w:w="2326" w:type="dxa"/>
-          </w:tcPr>
-          <w:p>
-            <w:pPr>
-              <w:cnfStyle w:val="000000000000" w:firstRow="0" w:lastRow="0" w:firstColumn="0" w:lastColumn="0" w:oddVBand="0" w:evenVBand="0" w:oddHBand="0" w:evenHBand="0" w:firstRowFirstColumn="0" w:firstRowLastColumn="0" w:lastRowFirstColumn="0" w:lastRowLastColumn="0"/>
-            </w:pPr>
+          <w:p>
+            <w:pPr>
+              <w:rPr>
+                <w:b w:val="0"/>
+              </w:rPr>
+            </w:pPr>
+          </w:p>
+        </w:tc>
+        <w:tc>
+          <w:tcPr>
+            <w:tcW w:w="2399" w:type="dxa"/>
+          </w:tcPr>
+          <w:p>
+            <w:pPr>
+              <w:cnfStyle w:val="000000000000" w:firstRow="0" w:lastRow="0" w:firstColumn="0" w:lastColumn="0" w:oddVBand="0" w:evenVBand="0" w:oddHBand="0" w:evenHBand="0" w:firstRowFirstColumn="0" w:firstRowLastColumn="0" w:lastRowFirstColumn="0" w:lastRowLastColumn="0"/>
+            </w:pPr>
+            <w:r>
+              <w:t>Opsæt database</w:t>
+            </w:r>
+          </w:p>
+        </w:tc>
+        <w:tc>
+          <w:tcPr>
+            <w:tcW w:w="2419" w:type="dxa"/>
+          </w:tcPr>
+          <w:p>
+            <w:pPr>
+              <w:cnfStyle w:val="000000000000" w:firstRow="0" w:lastRow="0" w:firstColumn="0" w:lastColumn="0" w:oddVBand="0" w:evenVBand="0" w:oddHBand="0" w:evenHBand="0" w:firstRowFirstColumn="0" w:firstRowLastColumn="0" w:lastRowFirstColumn="0" w:lastRowLastColumn="0"/>
+            </w:pPr>
+            <w:r>
+              <w:t>MEG</w:t>
+            </w:r>
+          </w:p>
+        </w:tc>
+        <w:tc>
+          <w:tcPr>
+            <w:tcW w:w="2326" w:type="dxa"/>
+          </w:tcPr>
+          <w:p>
+            <w:pPr>
+              <w:cnfStyle w:val="000000000000" w:firstRow="0" w:lastRow="0" w:firstColumn="0" w:lastColumn="0" w:oddVBand="0" w:evenVBand="0" w:oddHBand="0" w:evenHBand="0" w:firstRowFirstColumn="0" w:firstRowLastColumn="0" w:lastRowFirstColumn="0" w:lastRowLastColumn="0"/>
+            </w:pPr>
+            <w:r>
+              <w:rPr>
+                <w:color w:val="385623" w:themeColor="accent6" w:themeShade="80"/>
+              </w:rPr>
+              <w:t>Færdigt</w:t>
+            </w:r>
           </w:p>
         </w:tc>
       </w:tr>
@@ -319,39 +1095,121 @@
             <w:tcW w:w="2484" w:type="dxa"/>
             <w:vMerge/>
           </w:tcPr>
-          <w:p/>
-        </w:tc>
-        <w:tc>
-          <w:tcPr>
-            <w:tcW w:w="2399" w:type="dxa"/>
-          </w:tcPr>
-          <w:p>
-            <w:pPr>
-              <w:cnfStyle w:val="000000000000" w:firstRow="0" w:lastRow="0" w:firstColumn="0" w:lastColumn="0" w:oddVBand="0" w:evenVBand="0" w:oddHBand="0" w:evenHBand="0" w:firstRowFirstColumn="0" w:firstRowLastColumn="0" w:lastRowFirstColumn="0" w:lastRowLastColumn="0"/>
-            </w:pPr>
-            <w:r>
-              <w:t>Layout (tablet)</w:t>
-            </w:r>
-          </w:p>
-        </w:tc>
-        <w:tc>
-          <w:tcPr>
-            <w:tcW w:w="2419" w:type="dxa"/>
-          </w:tcPr>
-          <w:p>
-            <w:pPr>
-              <w:cnfStyle w:val="000000000000" w:firstRow="0" w:lastRow="0" w:firstColumn="0" w:lastColumn="0" w:oddVBand="0" w:evenVBand="0" w:oddHBand="0" w:evenHBand="0" w:firstRowFirstColumn="0" w:firstRowLastColumn="0" w:lastRowFirstColumn="0" w:lastRowLastColumn="0"/>
-            </w:pPr>
-          </w:p>
-        </w:tc>
-        <w:tc>
-          <w:tcPr>
-            <w:tcW w:w="2326" w:type="dxa"/>
-          </w:tcPr>
-          <w:p>
-            <w:pPr>
-              <w:cnfStyle w:val="000000000000" w:firstRow="0" w:lastRow="0" w:firstColumn="0" w:lastColumn="0" w:oddVBand="0" w:evenVBand="0" w:oddHBand="0" w:evenHBand="0" w:firstRowFirstColumn="0" w:firstRowLastColumn="0" w:lastRowFirstColumn="0" w:lastRowLastColumn="0"/>
-            </w:pPr>
+          <w:p>
+            <w:pPr>
+              <w:rPr>
+                <w:b w:val="0"/>
+              </w:rPr>
+            </w:pPr>
+          </w:p>
+        </w:tc>
+        <w:tc>
+          <w:tcPr>
+            <w:tcW w:w="2399" w:type="dxa"/>
+          </w:tcPr>
+          <w:p>
+            <w:pPr>
+              <w:cnfStyle w:val="000000000000" w:firstRow="0" w:lastRow="0" w:firstColumn="0" w:lastColumn="0" w:oddVBand="0" w:evenVBand="0" w:oddHBand="0" w:evenHBand="0" w:firstRowFirstColumn="0" w:firstRowLastColumn="0" w:lastRowFirstColumn="0" w:lastRowLastColumn="0"/>
+            </w:pPr>
+            <w:r>
+              <w:t>Definer metoder</w:t>
+            </w:r>
+          </w:p>
+        </w:tc>
+        <w:tc>
+          <w:tcPr>
+            <w:tcW w:w="2419" w:type="dxa"/>
+          </w:tcPr>
+          <w:p>
+            <w:pPr>
+              <w:cnfStyle w:val="000000000000" w:firstRow="0" w:lastRow="0" w:firstColumn="0" w:lastColumn="0" w:oddVBand="0" w:evenVBand="0" w:oddHBand="0" w:evenHBand="0" w:firstRowFirstColumn="0" w:firstRowLastColumn="0" w:lastRowFirstColumn="0" w:lastRowLastColumn="0"/>
+            </w:pPr>
+            <w:r>
+              <w:t>MEG, FHJ</w:t>
+            </w:r>
+          </w:p>
+        </w:tc>
+        <w:tc>
+          <w:tcPr>
+            <w:tcW w:w="2326" w:type="dxa"/>
+          </w:tcPr>
+          <w:p>
+            <w:pPr>
+              <w:cnfStyle w:val="000000000000" w:firstRow="0" w:lastRow="0" w:firstColumn="0" w:lastColumn="0" w:oddVBand="0" w:evenVBand="0" w:oddHBand="0" w:evenHBand="0" w:firstRowFirstColumn="0" w:firstRowLastColumn="0" w:lastRowFirstColumn="0" w:lastRowLastColumn="0"/>
+            </w:pPr>
+            <w:r>
+              <w:rPr>
+                <w:color w:val="385623" w:themeColor="accent6" w:themeShade="80"/>
+              </w:rPr>
+              <w:t>Færdigt</w:t>
+            </w:r>
+          </w:p>
+        </w:tc>
+      </w:tr>
+      <w:tr>
+        <w:tc>
+          <w:tcPr>
+            <w:cnfStyle w:val="001000000000" w:firstRow="0" w:lastRow="0" w:firstColumn="1" w:lastColumn="0" w:oddVBand="0" w:evenVBand="0" w:oddHBand="0" w:evenHBand="0" w:firstRowFirstColumn="0" w:firstRowLastColumn="0" w:lastRowFirstColumn="0" w:lastRowLastColumn="0"/>
+            <w:tcW w:w="2484" w:type="dxa"/>
+            <w:vMerge w:val="restart"/>
+          </w:tcPr>
+          <w:p>
+            <w:pPr>
+              <w:rPr>
+                <w:b w:val="0"/>
+              </w:rPr>
+            </w:pPr>
+            <w:r>
+              <w:rPr>
+                <w:b w:val="0"/>
+              </w:rPr>
+              <w:t>Deling af film</w:t>
+            </w:r>
+          </w:p>
+        </w:tc>
+        <w:tc>
+          <w:tcPr>
+            <w:tcW w:w="2399" w:type="dxa"/>
+          </w:tcPr>
+          <w:p>
+            <w:pPr>
+              <w:cnfStyle w:val="000000000000" w:firstRow="0" w:lastRow="0" w:firstColumn="0" w:lastColumn="0" w:oddVBand="0" w:evenVBand="0" w:oddHBand="0" w:evenHBand="0" w:firstRowFirstColumn="0" w:firstRowLastColumn="0" w:lastRowFirstColumn="0" w:lastRowLastColumn="0"/>
+            </w:pPr>
+            <w:r>
+              <w:t>Funktion på layout</w:t>
+            </w:r>
+          </w:p>
+        </w:tc>
+        <w:tc>
+          <w:tcPr>
+            <w:tcW w:w="2419" w:type="dxa"/>
+          </w:tcPr>
+          <w:p>
+            <w:pPr>
+              <w:cnfStyle w:val="000000000000" w:firstRow="0" w:lastRow="0" w:firstColumn="0" w:lastColumn="0" w:oddVBand="0" w:evenVBand="0" w:oddHBand="0" w:evenHBand="0" w:firstRowFirstColumn="0" w:firstRowLastColumn="0" w:lastRowFirstColumn="0" w:lastRowLastColumn="0"/>
+            </w:pPr>
+            <w:r>
+              <w:t>MEG</w:t>
+            </w:r>
+          </w:p>
+        </w:tc>
+        <w:tc>
+          <w:tcPr>
+            <w:tcW w:w="2326" w:type="dxa"/>
+          </w:tcPr>
+          <w:p>
+            <w:pPr>
+              <w:cnfStyle w:val="000000000000" w:firstRow="0" w:lastRow="0" w:firstColumn="0" w:lastColumn="0" w:oddVBand="0" w:evenVBand="0" w:oddHBand="0" w:evenHBand="0" w:firstRowFirstColumn="0" w:firstRowLastColumn="0" w:lastRowFirstColumn="0" w:lastRowLastColumn="0"/>
+              <w:rPr>
+                <w:color w:val="385623" w:themeColor="accent6" w:themeShade="80"/>
+              </w:rPr>
+            </w:pPr>
+            <w:r>
+              <w:rPr>
+                <w:color w:val="385623" w:themeColor="accent6" w:themeShade="80"/>
+              </w:rPr>
+              <w:t>Færdigt</w:t>
+            </w:r>
           </w:p>
         </w:tc>
       </w:tr>
@@ -362,601 +1220,24 @@
             <w:tcW w:w="2484" w:type="dxa"/>
             <w:vMerge/>
           </w:tcPr>
-          <w:p/>
-        </w:tc>
-        <w:tc>
-          <w:tcPr>
-            <w:tcW w:w="2399" w:type="dxa"/>
-          </w:tcPr>
-          <w:p>
-            <w:pPr>
-              <w:cnfStyle w:val="000000000000" w:firstRow="0" w:lastRow="0" w:firstColumn="0" w:lastColumn="0" w:oddVBand="0" w:evenVBand="0" w:oddHBand="0" w:evenHBand="0" w:firstRowFirstColumn="0" w:firstRowLastColumn="0" w:lastRowFirstColumn="0" w:lastRowLastColumn="0"/>
-            </w:pPr>
-            <w:r>
-              <w:t>Menu bar</w:t>
-            </w:r>
-          </w:p>
-        </w:tc>
-        <w:tc>
-          <w:tcPr>
-            <w:tcW w:w="2419" w:type="dxa"/>
-          </w:tcPr>
-          <w:p>
-            <w:pPr>
-              <w:cnfStyle w:val="000000000000" w:firstRow="0" w:lastRow="0" w:firstColumn="0" w:lastColumn="0" w:oddVBand="0" w:evenVBand="0" w:oddHBand="0" w:evenHBand="0" w:firstRowFirstColumn="0" w:firstRowLastColumn="0" w:lastRowFirstColumn="0" w:lastRowLastColumn="0"/>
-            </w:pPr>
-          </w:p>
-        </w:tc>
-        <w:tc>
-          <w:tcPr>
-            <w:tcW w:w="2326" w:type="dxa"/>
-          </w:tcPr>
-          <w:p>
-            <w:pPr>
-              <w:cnfStyle w:val="000000000000" w:firstRow="0" w:lastRow="0" w:firstColumn="0" w:lastColumn="0" w:oddVBand="0" w:evenVBand="0" w:oddHBand="0" w:evenHBand="0" w:firstRowFirstColumn="0" w:firstRowLastColumn="0" w:lastRowFirstColumn="0" w:lastRowLastColumn="0"/>
-            </w:pPr>
-          </w:p>
-        </w:tc>
-      </w:tr>
-      <w:tr>
-        <w:tc>
-          <w:tcPr>
-            <w:cnfStyle w:val="001000000000" w:firstRow="0" w:lastRow="0" w:firstColumn="1" w:lastColumn="0" w:oddVBand="0" w:evenVBand="0" w:oddHBand="0" w:evenHBand="0" w:firstRowFirstColumn="0" w:firstRowLastColumn="0" w:lastRowFirstColumn="0" w:lastRowLastColumn="0"/>
-            <w:tcW w:w="2484" w:type="dxa"/>
-            <w:vMerge w:val="restart"/>
-          </w:tcPr>
-          <w:p>
-            <w:pPr>
-              <w:rPr>
-                <w:b w:val="0"/>
-              </w:rPr>
-            </w:pPr>
-            <w:proofErr w:type="spellStart"/>
-            <w:r>
-              <w:rPr>
-                <w:b w:val="0"/>
-              </w:rPr>
-              <w:t>DetailsActivity</w:t>
-            </w:r>
-            <w:proofErr w:type="spellEnd"/>
-          </w:p>
-        </w:tc>
-        <w:tc>
-          <w:tcPr>
-            <w:tcW w:w="2399" w:type="dxa"/>
-          </w:tcPr>
-          <w:p>
-            <w:pPr>
-              <w:cnfStyle w:val="000000000000" w:firstRow="0" w:lastRow="0" w:firstColumn="0" w:lastColumn="0" w:oddVBand="0" w:evenVBand="0" w:oddHBand="0" w:evenHBand="0" w:firstRowFirstColumn="0" w:firstRowLastColumn="0" w:lastRowFirstColumn="0" w:lastRowLastColumn="0"/>
-            </w:pPr>
-            <w:r>
-              <w:t>Layout (</w:t>
-            </w:r>
-            <w:proofErr w:type="spellStart"/>
-            <w:r>
-              <w:t>portrait</w:t>
-            </w:r>
-            <w:proofErr w:type="spellEnd"/>
-            <w:r>
-              <w:t>)</w:t>
-            </w:r>
-          </w:p>
-        </w:tc>
-        <w:tc>
-          <w:tcPr>
-            <w:tcW w:w="2419" w:type="dxa"/>
-          </w:tcPr>
-          <w:p>
-            <w:pPr>
-              <w:cnfStyle w:val="000000000000" w:firstRow="0" w:lastRow="0" w:firstColumn="0" w:lastColumn="0" w:oddVBand="0" w:evenVBand="0" w:oddHBand="0" w:evenHBand="0" w:firstRowFirstColumn="0" w:firstRowLastColumn="0" w:lastRowFirstColumn="0" w:lastRowLastColumn="0"/>
-            </w:pPr>
-          </w:p>
-        </w:tc>
-        <w:tc>
-          <w:tcPr>
-            <w:tcW w:w="2326" w:type="dxa"/>
-          </w:tcPr>
-          <w:p>
-            <w:pPr>
-              <w:cnfStyle w:val="000000000000" w:firstRow="0" w:lastRow="0" w:firstColumn="0" w:lastColumn="0" w:oddVBand="0" w:evenVBand="0" w:oddHBand="0" w:evenHBand="0" w:firstRowFirstColumn="0" w:firstRowLastColumn="0" w:lastRowFirstColumn="0" w:lastRowLastColumn="0"/>
-            </w:pPr>
-          </w:p>
-        </w:tc>
-      </w:tr>
-      <w:tr>
-        <w:tc>
-          <w:tcPr>
-            <w:cnfStyle w:val="001000000000" w:firstRow="0" w:lastRow="0" w:firstColumn="1" w:lastColumn="0" w:oddVBand="0" w:evenVBand="0" w:oddHBand="0" w:evenHBand="0" w:firstRowFirstColumn="0" w:firstRowLastColumn="0" w:lastRowFirstColumn="0" w:lastRowLastColumn="0"/>
-            <w:tcW w:w="2484" w:type="dxa"/>
-            <w:vMerge/>
-          </w:tcPr>
-          <w:p>
-            <w:pPr>
-              <w:rPr>
-                <w:b w:val="0"/>
-              </w:rPr>
-            </w:pPr>
-          </w:p>
-        </w:tc>
-        <w:tc>
-          <w:tcPr>
-            <w:tcW w:w="2399" w:type="dxa"/>
-          </w:tcPr>
-          <w:p>
-            <w:pPr>
-              <w:cnfStyle w:val="000000000000" w:firstRow="0" w:lastRow="0" w:firstColumn="0" w:lastColumn="0" w:oddVBand="0" w:evenVBand="0" w:oddHBand="0" w:evenHBand="0" w:firstRowFirstColumn="0" w:firstRowLastColumn="0" w:lastRowFirstColumn="0" w:lastRowLastColumn="0"/>
-            </w:pPr>
-            <w:r>
-              <w:t>Layout (landscape)</w:t>
-            </w:r>
-          </w:p>
-        </w:tc>
-        <w:tc>
-          <w:tcPr>
-            <w:tcW w:w="2419" w:type="dxa"/>
-          </w:tcPr>
-          <w:p>
-            <w:pPr>
-              <w:cnfStyle w:val="000000000000" w:firstRow="0" w:lastRow="0" w:firstColumn="0" w:lastColumn="0" w:oddVBand="0" w:evenVBand="0" w:oddHBand="0" w:evenHBand="0" w:firstRowFirstColumn="0" w:firstRowLastColumn="0" w:lastRowFirstColumn="0" w:lastRowLastColumn="0"/>
-            </w:pPr>
-          </w:p>
-        </w:tc>
-        <w:tc>
-          <w:tcPr>
-            <w:tcW w:w="2326" w:type="dxa"/>
-          </w:tcPr>
-          <w:p>
-            <w:pPr>
-              <w:cnfStyle w:val="000000000000" w:firstRow="0" w:lastRow="0" w:firstColumn="0" w:lastColumn="0" w:oddVBand="0" w:evenVBand="0" w:oddHBand="0" w:evenHBand="0" w:firstRowFirstColumn="0" w:firstRowLastColumn="0" w:lastRowFirstColumn="0" w:lastRowLastColumn="0"/>
-            </w:pPr>
-          </w:p>
-        </w:tc>
-      </w:tr>
-      <w:tr>
-        <w:tc>
-          <w:tcPr>
-            <w:cnfStyle w:val="001000000000" w:firstRow="0" w:lastRow="0" w:firstColumn="1" w:lastColumn="0" w:oddVBand="0" w:evenVBand="0" w:oddHBand="0" w:evenHBand="0" w:firstRowFirstColumn="0" w:firstRowLastColumn="0" w:lastRowFirstColumn="0" w:lastRowLastColumn="0"/>
-            <w:tcW w:w="2484" w:type="dxa"/>
-            <w:vMerge/>
-          </w:tcPr>
-          <w:p>
-            <w:pPr>
-              <w:rPr>
-                <w:b w:val="0"/>
-              </w:rPr>
-            </w:pPr>
-          </w:p>
-        </w:tc>
-        <w:tc>
-          <w:tcPr>
-            <w:tcW w:w="2399" w:type="dxa"/>
-          </w:tcPr>
-          <w:p>
-            <w:pPr>
-              <w:cnfStyle w:val="000000000000" w:firstRow="0" w:lastRow="0" w:firstColumn="0" w:lastColumn="0" w:oddVBand="0" w:evenVBand="0" w:oddHBand="0" w:evenHBand="0" w:firstRowFirstColumn="0" w:firstRowLastColumn="0" w:lastRowFirstColumn="0" w:lastRowLastColumn="0"/>
-            </w:pPr>
-            <w:r>
-              <w:t>Layout (tablet)</w:t>
-            </w:r>
-          </w:p>
-        </w:tc>
-        <w:tc>
-          <w:tcPr>
-            <w:tcW w:w="2419" w:type="dxa"/>
-          </w:tcPr>
-          <w:p>
-            <w:pPr>
-              <w:cnfStyle w:val="000000000000" w:firstRow="0" w:lastRow="0" w:firstColumn="0" w:lastColumn="0" w:oddVBand="0" w:evenVBand="0" w:oddHBand="0" w:evenHBand="0" w:firstRowFirstColumn="0" w:firstRowLastColumn="0" w:lastRowFirstColumn="0" w:lastRowLastColumn="0"/>
-            </w:pPr>
-          </w:p>
-        </w:tc>
-        <w:tc>
-          <w:tcPr>
-            <w:tcW w:w="2326" w:type="dxa"/>
-          </w:tcPr>
-          <w:p>
-            <w:pPr>
-              <w:cnfStyle w:val="000000000000" w:firstRow="0" w:lastRow="0" w:firstColumn="0" w:lastColumn="0" w:oddVBand="0" w:evenVBand="0" w:oddHBand="0" w:evenHBand="0" w:firstRowFirstColumn="0" w:firstRowLastColumn="0" w:lastRowFirstColumn="0" w:lastRowLastColumn="0"/>
-            </w:pPr>
-          </w:p>
-        </w:tc>
-      </w:tr>
-      <w:tr>
-        <w:tc>
-          <w:tcPr>
-            <w:cnfStyle w:val="001000000000" w:firstRow="0" w:lastRow="0" w:firstColumn="1" w:lastColumn="0" w:oddVBand="0" w:evenVBand="0" w:oddHBand="0" w:evenHBand="0" w:firstRowFirstColumn="0" w:firstRowLastColumn="0" w:lastRowFirstColumn="0" w:lastRowLastColumn="0"/>
-            <w:tcW w:w="2484" w:type="dxa"/>
-          </w:tcPr>
-          <w:p>
-            <w:pPr>
-              <w:rPr>
-                <w:b w:val="0"/>
-              </w:rPr>
-            </w:pPr>
-            <w:proofErr w:type="spellStart"/>
-            <w:r>
-              <w:rPr>
-                <w:b w:val="0"/>
-              </w:rPr>
-              <w:t>RecyclerView</w:t>
-            </w:r>
-            <w:proofErr w:type="spellEnd"/>
-          </w:p>
-        </w:tc>
-        <w:tc>
-          <w:tcPr>
-            <w:tcW w:w="2399" w:type="dxa"/>
-          </w:tcPr>
-          <w:p>
-            <w:pPr>
-              <w:cnfStyle w:val="000000000000" w:firstRow="0" w:lastRow="0" w:firstColumn="0" w:lastColumn="0" w:oddVBand="0" w:evenVBand="0" w:oddHBand="0" w:evenHBand="0" w:firstRowFirstColumn="0" w:firstRowLastColumn="0" w:lastRowFirstColumn="0" w:lastRowLastColumn="0"/>
-            </w:pPr>
-            <w:r>
-              <w:t>Layout</w:t>
-            </w:r>
-          </w:p>
-        </w:tc>
-        <w:tc>
-          <w:tcPr>
-            <w:tcW w:w="2419" w:type="dxa"/>
-          </w:tcPr>
-          <w:p>
-            <w:pPr>
-              <w:cnfStyle w:val="000000000000" w:firstRow="0" w:lastRow="0" w:firstColumn="0" w:lastColumn="0" w:oddVBand="0" w:evenVBand="0" w:oddHBand="0" w:evenHBand="0" w:firstRowFirstColumn="0" w:firstRowLastColumn="0" w:lastRowFirstColumn="0" w:lastRowLastColumn="0"/>
-            </w:pPr>
-          </w:p>
-        </w:tc>
-        <w:tc>
-          <w:tcPr>
-            <w:tcW w:w="2326" w:type="dxa"/>
-          </w:tcPr>
-          <w:p>
-            <w:pPr>
-              <w:cnfStyle w:val="000000000000" w:firstRow="0" w:lastRow="0" w:firstColumn="0" w:lastColumn="0" w:oddVBand="0" w:evenVBand="0" w:oddHBand="0" w:evenHBand="0" w:firstRowFirstColumn="0" w:firstRowLastColumn="0" w:lastRowFirstColumn="0" w:lastRowLastColumn="0"/>
-            </w:pPr>
-          </w:p>
-        </w:tc>
-      </w:tr>
-      <w:tr>
-        <w:tc>
-          <w:tcPr>
-            <w:cnfStyle w:val="001000000000" w:firstRow="0" w:lastRow="0" w:firstColumn="1" w:lastColumn="0" w:oddVBand="0" w:evenVBand="0" w:oddHBand="0" w:evenHBand="0" w:firstRowFirstColumn="0" w:firstRowLastColumn="0" w:lastRowFirstColumn="0" w:lastRowLastColumn="0"/>
-            <w:tcW w:w="2484" w:type="dxa"/>
-            <w:vMerge w:val="restart"/>
-          </w:tcPr>
-          <w:p>
-            <w:pPr>
-              <w:rPr>
-                <w:b w:val="0"/>
-              </w:rPr>
-            </w:pPr>
-            <w:r>
-              <w:rPr>
-                <w:b w:val="0"/>
-              </w:rPr>
-              <w:t>Service</w:t>
-            </w:r>
-          </w:p>
-        </w:tc>
-        <w:tc>
-          <w:tcPr>
-            <w:tcW w:w="2399" w:type="dxa"/>
-          </w:tcPr>
-          <w:p>
-            <w:pPr>
-              <w:cnfStyle w:val="000000000000" w:firstRow="0" w:lastRow="0" w:firstColumn="0" w:lastColumn="0" w:oddVBand="0" w:evenVBand="0" w:oddHBand="0" w:evenHBand="0" w:firstRowFirstColumn="0" w:firstRowLastColumn="0" w:lastRowFirstColumn="0" w:lastRowLastColumn="0"/>
-            </w:pPr>
-            <w:r>
-              <w:t xml:space="preserve">Connect and </w:t>
-            </w:r>
-            <w:proofErr w:type="spellStart"/>
-            <w:r>
-              <w:t>disconnect</w:t>
-            </w:r>
-            <w:proofErr w:type="spellEnd"/>
-            <w:r>
-              <w:t xml:space="preserve"> </w:t>
-            </w:r>
-            <w:proofErr w:type="spellStart"/>
-            <w:r>
-              <w:t>activities</w:t>
-            </w:r>
-            <w:proofErr w:type="spellEnd"/>
-          </w:p>
-        </w:tc>
-        <w:tc>
-          <w:tcPr>
-            <w:tcW w:w="2419" w:type="dxa"/>
-          </w:tcPr>
-          <w:p>
-            <w:pPr>
-              <w:cnfStyle w:val="000000000000" w:firstRow="0" w:lastRow="0" w:firstColumn="0" w:lastColumn="0" w:oddVBand="0" w:evenVBand="0" w:oddHBand="0" w:evenHBand="0" w:firstRowFirstColumn="0" w:firstRowLastColumn="0" w:lastRowFirstColumn="0" w:lastRowLastColumn="0"/>
-            </w:pPr>
-          </w:p>
-        </w:tc>
-        <w:tc>
-          <w:tcPr>
-            <w:tcW w:w="2326" w:type="dxa"/>
-          </w:tcPr>
-          <w:p>
-            <w:pPr>
-              <w:cnfStyle w:val="000000000000" w:firstRow="0" w:lastRow="0" w:firstColumn="0" w:lastColumn="0" w:oddVBand="0" w:evenVBand="0" w:oddHBand="0" w:evenHBand="0" w:firstRowFirstColumn="0" w:firstRowLastColumn="0" w:lastRowFirstColumn="0" w:lastRowLastColumn="0"/>
-            </w:pPr>
-          </w:p>
-        </w:tc>
-      </w:tr>
-      <w:tr>
-        <w:tc>
-          <w:tcPr>
-            <w:cnfStyle w:val="001000000000" w:firstRow="0" w:lastRow="0" w:firstColumn="1" w:lastColumn="0" w:oddVBand="0" w:evenVBand="0" w:oddHBand="0" w:evenHBand="0" w:firstRowFirstColumn="0" w:firstRowLastColumn="0" w:lastRowFirstColumn="0" w:lastRowLastColumn="0"/>
-            <w:tcW w:w="2484" w:type="dxa"/>
-            <w:vMerge/>
-          </w:tcPr>
-          <w:p>
-            <w:pPr>
-              <w:rPr>
-                <w:b w:val="0"/>
-              </w:rPr>
-            </w:pPr>
-          </w:p>
-        </w:tc>
-        <w:tc>
-          <w:tcPr>
-            <w:tcW w:w="2399" w:type="dxa"/>
-          </w:tcPr>
-          <w:p>
-            <w:pPr>
-              <w:cnfStyle w:val="000000000000" w:firstRow="0" w:lastRow="0" w:firstColumn="0" w:lastColumn="0" w:oddVBand="0" w:evenVBand="0" w:oddHBand="0" w:evenHBand="0" w:firstRowFirstColumn="0" w:firstRowLastColumn="0" w:lastRowFirstColumn="0" w:lastRowLastColumn="0"/>
-            </w:pPr>
-            <w:proofErr w:type="spellStart"/>
-            <w:r>
-              <w:t>BroadcastRecievers</w:t>
-            </w:r>
-            <w:proofErr w:type="spellEnd"/>
-          </w:p>
-        </w:tc>
-        <w:tc>
-          <w:tcPr>
-            <w:tcW w:w="2419" w:type="dxa"/>
-          </w:tcPr>
-          <w:p>
-            <w:pPr>
-              <w:cnfStyle w:val="000000000000" w:firstRow="0" w:lastRow="0" w:firstColumn="0" w:lastColumn="0" w:oddVBand="0" w:evenVBand="0" w:oddHBand="0" w:evenHBand="0" w:firstRowFirstColumn="0" w:firstRowLastColumn="0" w:lastRowFirstColumn="0" w:lastRowLastColumn="0"/>
-            </w:pPr>
-          </w:p>
-        </w:tc>
-        <w:tc>
-          <w:tcPr>
-            <w:tcW w:w="2326" w:type="dxa"/>
-          </w:tcPr>
-          <w:p>
-            <w:pPr>
-              <w:cnfStyle w:val="000000000000" w:firstRow="0" w:lastRow="0" w:firstColumn="0" w:lastColumn="0" w:oddVBand="0" w:evenVBand="0" w:oddHBand="0" w:evenHBand="0" w:firstRowFirstColumn="0" w:firstRowLastColumn="0" w:lastRowFirstColumn="0" w:lastRowLastColumn="0"/>
-            </w:pPr>
-          </w:p>
-        </w:tc>
-      </w:tr>
-      <w:tr>
-        <w:tc>
-          <w:tcPr>
-            <w:cnfStyle w:val="001000000000" w:firstRow="0" w:lastRow="0" w:firstColumn="1" w:lastColumn="0" w:oddVBand="0" w:evenVBand="0" w:oddHBand="0" w:evenHBand="0" w:firstRowFirstColumn="0" w:firstRowLastColumn="0" w:lastRowFirstColumn="0" w:lastRowLastColumn="0"/>
-            <w:tcW w:w="2484" w:type="dxa"/>
-          </w:tcPr>
-          <w:p>
-            <w:pPr>
-              <w:rPr>
-                <w:b w:val="0"/>
-              </w:rPr>
-            </w:pPr>
-            <w:r>
-              <w:rPr>
-                <w:b w:val="0"/>
-              </w:rPr>
-              <w:t>Netværkskommunikation</w:t>
-            </w:r>
-          </w:p>
-        </w:tc>
-        <w:tc>
-          <w:tcPr>
-            <w:tcW w:w="2399" w:type="dxa"/>
-          </w:tcPr>
-          <w:p>
-            <w:pPr>
-              <w:cnfStyle w:val="000000000000" w:firstRow="0" w:lastRow="0" w:firstColumn="0" w:lastColumn="0" w:oddVBand="0" w:evenVBand="0" w:oddHBand="0" w:evenHBand="0" w:firstRowFirstColumn="0" w:firstRowLastColumn="0" w:lastRowFirstColumn="0" w:lastRowLastColumn="0"/>
-            </w:pPr>
-            <w:r>
-              <w:t>Forbind med API</w:t>
-            </w:r>
-          </w:p>
-        </w:tc>
-        <w:tc>
-          <w:tcPr>
-            <w:tcW w:w="2419" w:type="dxa"/>
-          </w:tcPr>
-          <w:p>
-            <w:pPr>
-              <w:cnfStyle w:val="000000000000" w:firstRow="0" w:lastRow="0" w:firstColumn="0" w:lastColumn="0" w:oddVBand="0" w:evenVBand="0" w:oddHBand="0" w:evenHBand="0" w:firstRowFirstColumn="0" w:firstRowLastColumn="0" w:lastRowFirstColumn="0" w:lastRowLastColumn="0"/>
-            </w:pPr>
-          </w:p>
-        </w:tc>
-        <w:tc>
-          <w:tcPr>
-            <w:tcW w:w="2326" w:type="dxa"/>
-          </w:tcPr>
-          <w:p>
-            <w:pPr>
-              <w:cnfStyle w:val="000000000000" w:firstRow="0" w:lastRow="0" w:firstColumn="0" w:lastColumn="0" w:oddVBand="0" w:evenVBand="0" w:oddHBand="0" w:evenHBand="0" w:firstRowFirstColumn="0" w:firstRowLastColumn="0" w:lastRowFirstColumn="0" w:lastRowLastColumn="0"/>
-            </w:pPr>
-          </w:p>
-        </w:tc>
-      </w:tr>
-      <w:tr>
-        <w:tc>
-          <w:tcPr>
-            <w:cnfStyle w:val="001000000000" w:firstRow="0" w:lastRow="0" w:firstColumn="1" w:lastColumn="0" w:oddVBand="0" w:evenVBand="0" w:oddHBand="0" w:evenHBand="0" w:firstRowFirstColumn="0" w:firstRowLastColumn="0" w:lastRowFirstColumn="0" w:lastRowLastColumn="0"/>
-            <w:tcW w:w="2484" w:type="dxa"/>
-            <w:vMerge w:val="restart"/>
-          </w:tcPr>
-          <w:p>
-            <w:pPr>
-              <w:rPr>
-                <w:b w:val="0"/>
-              </w:rPr>
-            </w:pPr>
-            <w:r>
-              <w:rPr>
-                <w:b w:val="0"/>
-              </w:rPr>
-              <w:t>Fire</w:t>
-            </w:r>
-            <w:r>
-              <w:rPr>
-                <w:b w:val="0"/>
-              </w:rPr>
-              <w:t>base</w:t>
-            </w:r>
-          </w:p>
-        </w:tc>
-        <w:tc>
-          <w:tcPr>
-            <w:tcW w:w="2399" w:type="dxa"/>
-          </w:tcPr>
-          <w:p>
-            <w:pPr>
-              <w:cnfStyle w:val="000000000000" w:firstRow="0" w:lastRow="0" w:firstColumn="0" w:lastColumn="0" w:oddVBand="0" w:evenVBand="0" w:oddHBand="0" w:evenHBand="0" w:firstRowFirstColumn="0" w:firstRowLastColumn="0" w:lastRowFirstColumn="0" w:lastRowLastColumn="0"/>
-            </w:pPr>
-            <w:r>
-              <w:t>Opret firebase</w:t>
-            </w:r>
-          </w:p>
-        </w:tc>
-        <w:tc>
-          <w:tcPr>
-            <w:tcW w:w="2419" w:type="dxa"/>
-          </w:tcPr>
-          <w:p>
-            <w:pPr>
-              <w:cnfStyle w:val="000000000000" w:firstRow="0" w:lastRow="0" w:firstColumn="0" w:lastColumn="0" w:oddVBand="0" w:evenVBand="0" w:oddHBand="0" w:evenHBand="0" w:firstRowFirstColumn="0" w:firstRowLastColumn="0" w:lastRowFirstColumn="0" w:lastRowLastColumn="0"/>
-            </w:pPr>
-            <w:r>
-              <w:t>MEG, FHJ</w:t>
-            </w:r>
-          </w:p>
-        </w:tc>
-        <w:tc>
-          <w:tcPr>
-            <w:tcW w:w="2326" w:type="dxa"/>
-          </w:tcPr>
-          <w:p>
-            <w:pPr>
-              <w:cnfStyle w:val="000000000000" w:firstRow="0" w:lastRow="0" w:firstColumn="0" w:lastColumn="0" w:oddVBand="0" w:evenVBand="0" w:oddHBand="0" w:evenHBand="0" w:firstRowFirstColumn="0" w:firstRowLastColumn="0" w:lastRowFirstColumn="0" w:lastRowLastColumn="0"/>
-              <w:rPr>
-                <w:color w:val="538135" w:themeColor="accent6" w:themeShade="BF"/>
-              </w:rPr>
-            </w:pPr>
-            <w:r>
-              <w:rPr>
-                <w:color w:val="538135" w:themeColor="accent6" w:themeShade="BF"/>
-              </w:rPr>
-              <w:t>Færdigt 16/4</w:t>
-            </w:r>
-          </w:p>
-        </w:tc>
-      </w:tr>
-      <w:tr>
-        <w:tc>
-          <w:tcPr>
-            <w:cnfStyle w:val="001000000000" w:firstRow="0" w:lastRow="0" w:firstColumn="1" w:lastColumn="0" w:oddVBand="0" w:evenVBand="0" w:oddHBand="0" w:evenHBand="0" w:firstRowFirstColumn="0" w:firstRowLastColumn="0" w:lastRowFirstColumn="0" w:lastRowLastColumn="0"/>
-            <w:tcW w:w="2484" w:type="dxa"/>
-            <w:vMerge/>
-          </w:tcPr>
-          <w:p>
-            <w:pPr>
-              <w:rPr>
-                <w:b w:val="0"/>
-              </w:rPr>
-            </w:pPr>
-          </w:p>
-        </w:tc>
-        <w:tc>
-          <w:tcPr>
-            <w:tcW w:w="2399" w:type="dxa"/>
-          </w:tcPr>
-          <w:p>
-            <w:pPr>
-              <w:cnfStyle w:val="000000000000" w:firstRow="0" w:lastRow="0" w:firstColumn="0" w:lastColumn="0" w:oddVBand="0" w:evenVBand="0" w:oddHBand="0" w:evenHBand="0" w:firstRowFirstColumn="0" w:firstRowLastColumn="0" w:lastRowFirstColumn="0" w:lastRowLastColumn="0"/>
-            </w:pPr>
-            <w:r>
-              <w:t xml:space="preserve">Opret </w:t>
-            </w:r>
-            <w:proofErr w:type="spellStart"/>
-            <w:r>
-              <w:t>AuthID</w:t>
-            </w:r>
-            <w:proofErr w:type="spellEnd"/>
-            <w:r>
-              <w:t xml:space="preserve"> </w:t>
-            </w:r>
-          </w:p>
-        </w:tc>
-        <w:tc>
-          <w:tcPr>
-            <w:tcW w:w="2419" w:type="dxa"/>
-          </w:tcPr>
-          <w:p>
-            <w:pPr>
-              <w:cnfStyle w:val="000000000000" w:firstRow="0" w:lastRow="0" w:firstColumn="0" w:lastColumn="0" w:oddVBand="0" w:evenVBand="0" w:oddHBand="0" w:evenHBand="0" w:firstRowFirstColumn="0" w:firstRowLastColumn="0" w:lastRowFirstColumn="0" w:lastRowLastColumn="0"/>
-            </w:pPr>
-            <w:r>
-              <w:t>MEG, FHJ</w:t>
-            </w:r>
-          </w:p>
-        </w:tc>
-        <w:tc>
-          <w:tcPr>
-            <w:tcW w:w="2326" w:type="dxa"/>
-          </w:tcPr>
-          <w:p>
-            <w:pPr>
-              <w:cnfStyle w:val="000000000000" w:firstRow="0" w:lastRow="0" w:firstColumn="0" w:lastColumn="0" w:oddVBand="0" w:evenVBand="0" w:oddHBand="0" w:evenHBand="0" w:firstRowFirstColumn="0" w:firstRowLastColumn="0" w:lastRowFirstColumn="0" w:lastRowLastColumn="0"/>
-              <w:rPr>
-                <w:color w:val="538135" w:themeColor="accent6" w:themeShade="BF"/>
-              </w:rPr>
-            </w:pPr>
-            <w:r>
-              <w:rPr>
-                <w:color w:val="538135" w:themeColor="accent6" w:themeShade="BF"/>
-              </w:rPr>
-              <w:t>Færdigt 16/4</w:t>
-            </w:r>
-          </w:p>
-        </w:tc>
-      </w:tr>
-      <w:tr>
-        <w:tc>
-          <w:tcPr>
-            <w:cnfStyle w:val="001000000000" w:firstRow="0" w:lastRow="0" w:firstColumn="1" w:lastColumn="0" w:oddVBand="0" w:evenVBand="0" w:oddHBand="0" w:evenHBand="0" w:firstRowFirstColumn="0" w:firstRowLastColumn="0" w:lastRowFirstColumn="0" w:lastRowLastColumn="0"/>
-            <w:tcW w:w="2484" w:type="dxa"/>
-            <w:vMerge/>
-          </w:tcPr>
-          <w:p>
-            <w:pPr>
-              <w:rPr>
-                <w:b w:val="0"/>
-              </w:rPr>
-            </w:pPr>
-          </w:p>
-        </w:tc>
-        <w:tc>
-          <w:tcPr>
-            <w:tcW w:w="2399" w:type="dxa"/>
-          </w:tcPr>
-          <w:p>
-            <w:pPr>
-              <w:cnfStyle w:val="000000000000" w:firstRow="0" w:lastRow="0" w:firstColumn="0" w:lastColumn="0" w:oddVBand="0" w:evenVBand="0" w:oddHBand="0" w:evenHBand="0" w:firstRowFirstColumn="0" w:firstRowLastColumn="0" w:lastRowFirstColumn="0" w:lastRowLastColumn="0"/>
-            </w:pPr>
-            <w:r>
-              <w:t>Opsæt database</w:t>
+          <w:p>
+            <w:pPr>
+              <w:rPr>
+                <w:b w:val="0"/>
+              </w:rPr>
+            </w:pPr>
+          </w:p>
+        </w:tc>
+        <w:tc>
+          <w:tcPr>
+            <w:tcW w:w="2399" w:type="dxa"/>
+          </w:tcPr>
+          <w:p>
+            <w:pPr>
+              <w:cnfStyle w:val="000000000000" w:firstRow="0" w:lastRow="0" w:firstColumn="0" w:lastColumn="0" w:oddVBand="0" w:evenVBand="0" w:oddHBand="0" w:evenHBand="0" w:firstRowFirstColumn="0" w:firstRowLastColumn="0" w:lastRowFirstColumn="0" w:lastRowLastColumn="0"/>
+            </w:pPr>
+            <w:r>
+              <w:t>Firebase</w:t>
             </w:r>
           </w:p>
         </w:tc>
@@ -980,160 +1261,16 @@
           <w:p>
             <w:pPr>
               <w:cnfStyle w:val="000000000000" w:firstRow="0" w:lastRow="0" w:firstColumn="0" w:lastColumn="0" w:oddVBand="0" w:evenVBand="0" w:oddHBand="0" w:evenHBand="0" w:firstRowFirstColumn="0" w:firstRowLastColumn="0" w:lastRowFirstColumn="0" w:lastRowLastColumn="0"/>
-            </w:pPr>
-          </w:p>
-        </w:tc>
-      </w:tr>
-      <w:tr>
-        <w:tc>
-          <w:tcPr>
-            <w:cnfStyle w:val="001000000000" w:firstRow="0" w:lastRow="0" w:firstColumn="1" w:lastColumn="0" w:oddVBand="0" w:evenVBand="0" w:oddHBand="0" w:evenHBand="0" w:firstRowFirstColumn="0" w:firstRowLastColumn="0" w:lastRowFirstColumn="0" w:lastRowLastColumn="0"/>
-            <w:tcW w:w="2484" w:type="dxa"/>
-            <w:vMerge/>
-          </w:tcPr>
-          <w:p>
-            <w:pPr>
-              <w:rPr>
-                <w:b w:val="0"/>
-              </w:rPr>
-            </w:pPr>
-          </w:p>
-        </w:tc>
-        <w:tc>
-          <w:tcPr>
-            <w:tcW w:w="2399" w:type="dxa"/>
-          </w:tcPr>
-          <w:p>
-            <w:pPr>
-              <w:cnfStyle w:val="000000000000" w:firstRow="0" w:lastRow="0" w:firstColumn="0" w:lastColumn="0" w:oddVBand="0" w:evenVBand="0" w:oddHBand="0" w:evenHBand="0" w:firstRowFirstColumn="0" w:firstRowLastColumn="0" w:lastRowFirstColumn="0" w:lastRowLastColumn="0"/>
-            </w:pPr>
-            <w:r>
-              <w:t>Definer metoder</w:t>
-            </w:r>
-          </w:p>
-        </w:tc>
-        <w:tc>
-          <w:tcPr>
-            <w:tcW w:w="2419" w:type="dxa"/>
-          </w:tcPr>
-          <w:p>
-            <w:pPr>
-              <w:cnfStyle w:val="000000000000" w:firstRow="0" w:lastRow="0" w:firstColumn="0" w:lastColumn="0" w:oddVBand="0" w:evenVBand="0" w:oddHBand="0" w:evenHBand="0" w:firstRowFirstColumn="0" w:firstRowLastColumn="0" w:lastRowFirstColumn="0" w:lastRowLastColumn="0"/>
-            </w:pPr>
-          </w:p>
-        </w:tc>
-        <w:tc>
-          <w:tcPr>
-            <w:tcW w:w="2326" w:type="dxa"/>
-          </w:tcPr>
-          <w:p>
-            <w:pPr>
-              <w:cnfStyle w:val="000000000000" w:firstRow="0" w:lastRow="0" w:firstColumn="0" w:lastColumn="0" w:oddVBand="0" w:evenVBand="0" w:oddHBand="0" w:evenHBand="0" w:firstRowFirstColumn="0" w:firstRowLastColumn="0" w:lastRowFirstColumn="0" w:lastRowLastColumn="0"/>
-            </w:pPr>
-          </w:p>
-        </w:tc>
-      </w:tr>
-      <w:tr>
-        <w:tc>
-          <w:tcPr>
-            <w:cnfStyle w:val="001000000000" w:firstRow="0" w:lastRow="0" w:firstColumn="1" w:lastColumn="0" w:oddVBand="0" w:evenVBand="0" w:oddHBand="0" w:evenHBand="0" w:firstRowFirstColumn="0" w:firstRowLastColumn="0" w:lastRowFirstColumn="0" w:lastRowLastColumn="0"/>
-            <w:tcW w:w="2484" w:type="dxa"/>
-            <w:vMerge w:val="restart"/>
-          </w:tcPr>
-          <w:p>
-            <w:pPr>
-              <w:rPr>
-                <w:b w:val="0"/>
-              </w:rPr>
-            </w:pPr>
-            <w:r>
-              <w:rPr>
-                <w:b w:val="0"/>
-              </w:rPr>
-              <w:t>Deling af film</w:t>
-            </w:r>
-          </w:p>
-        </w:tc>
-        <w:tc>
-          <w:tcPr>
-            <w:tcW w:w="2399" w:type="dxa"/>
-          </w:tcPr>
-          <w:p>
-            <w:pPr>
-              <w:cnfStyle w:val="000000000000" w:firstRow="0" w:lastRow="0" w:firstColumn="0" w:lastColumn="0" w:oddVBand="0" w:evenVBand="0" w:oddHBand="0" w:evenHBand="0" w:firstRowFirstColumn="0" w:firstRowLastColumn="0" w:lastRowFirstColumn="0" w:lastRowLastColumn="0"/>
-            </w:pPr>
-            <w:r>
-              <w:t>Funktion på layout</w:t>
-            </w:r>
-          </w:p>
-        </w:tc>
-        <w:tc>
-          <w:tcPr>
-            <w:tcW w:w="2419" w:type="dxa"/>
-          </w:tcPr>
-          <w:p>
-            <w:pPr>
-              <w:cnfStyle w:val="000000000000" w:firstRow="0" w:lastRow="0" w:firstColumn="0" w:lastColumn="0" w:oddVBand="0" w:evenVBand="0" w:oddHBand="0" w:evenHBand="0" w:firstRowFirstColumn="0" w:firstRowLastColumn="0" w:lastRowFirstColumn="0" w:lastRowLastColumn="0"/>
-            </w:pPr>
-          </w:p>
-        </w:tc>
-        <w:tc>
-          <w:tcPr>
-            <w:tcW w:w="2326" w:type="dxa"/>
-          </w:tcPr>
-          <w:p>
-            <w:pPr>
-              <w:cnfStyle w:val="000000000000" w:firstRow="0" w:lastRow="0" w:firstColumn="0" w:lastColumn="0" w:oddVBand="0" w:evenVBand="0" w:oddHBand="0" w:evenHBand="0" w:firstRowFirstColumn="0" w:firstRowLastColumn="0" w:lastRowFirstColumn="0" w:lastRowLastColumn="0"/>
-            </w:pPr>
-          </w:p>
-        </w:tc>
-      </w:tr>
-      <w:tr>
-        <w:tc>
-          <w:tcPr>
-            <w:cnfStyle w:val="001000000000" w:firstRow="0" w:lastRow="0" w:firstColumn="1" w:lastColumn="0" w:oddVBand="0" w:evenVBand="0" w:oddHBand="0" w:evenHBand="0" w:firstRowFirstColumn="0" w:firstRowLastColumn="0" w:lastRowFirstColumn="0" w:lastRowLastColumn="0"/>
-            <w:tcW w:w="2484" w:type="dxa"/>
-            <w:vMerge/>
-          </w:tcPr>
-          <w:p>
-            <w:pPr>
-              <w:rPr>
-                <w:b w:val="0"/>
-              </w:rPr>
-            </w:pPr>
-          </w:p>
-        </w:tc>
-        <w:tc>
-          <w:tcPr>
-            <w:tcW w:w="2399" w:type="dxa"/>
-          </w:tcPr>
-          <w:p>
-            <w:pPr>
-              <w:cnfStyle w:val="000000000000" w:firstRow="0" w:lastRow="0" w:firstColumn="0" w:lastColumn="0" w:oddVBand="0" w:evenVBand="0" w:oddHBand="0" w:evenHBand="0" w:firstRowFirstColumn="0" w:firstRowLastColumn="0" w:lastRowFirstColumn="0" w:lastRowLastColumn="0"/>
-            </w:pPr>
-            <w:r>
-              <w:t>Firebase</w:t>
-            </w:r>
-          </w:p>
-        </w:tc>
-        <w:tc>
-          <w:tcPr>
-            <w:tcW w:w="2419" w:type="dxa"/>
-          </w:tcPr>
-          <w:p>
-            <w:pPr>
-              <w:cnfStyle w:val="000000000000" w:firstRow="0" w:lastRow="0" w:firstColumn="0" w:lastColumn="0" w:oddVBand="0" w:evenVBand="0" w:oddHBand="0" w:evenHBand="0" w:firstRowFirstColumn="0" w:firstRowLastColumn="0" w:lastRowFirstColumn="0" w:lastRowLastColumn="0"/>
-            </w:pPr>
-          </w:p>
-        </w:tc>
-        <w:tc>
-          <w:tcPr>
-            <w:tcW w:w="2326" w:type="dxa"/>
-          </w:tcPr>
-          <w:p>
-            <w:pPr>
-              <w:cnfStyle w:val="000000000000" w:firstRow="0" w:lastRow="0" w:firstColumn="0" w:lastColumn="0" w:oddVBand="0" w:evenVBand="0" w:oddHBand="0" w:evenHBand="0" w:firstRowFirstColumn="0" w:firstRowLastColumn="0" w:lastRowFirstColumn="0" w:lastRowLastColumn="0"/>
-            </w:pPr>
+              <w:rPr>
+                <w:color w:val="385623" w:themeColor="accent6" w:themeShade="80"/>
+              </w:rPr>
+            </w:pPr>
+            <w:r>
+              <w:rPr>
+                <w:color w:val="385623" w:themeColor="accent6" w:themeShade="80"/>
+              </w:rPr>
+              <w:t>Færdigt</w:t>
+            </w:r>
           </w:p>
         </w:tc>
       </w:tr>
@@ -1230,16 +1367,25 @@
             <w:pPr>
               <w:cnfStyle w:val="000000000000" w:firstRow="0" w:lastRow="0" w:firstColumn="0" w:lastColumn="0" w:oddVBand="0" w:evenVBand="0" w:oddHBand="0" w:evenHBand="0" w:firstRowFirstColumn="0" w:firstRowLastColumn="0" w:lastRowFirstColumn="0" w:lastRowLastColumn="0"/>
             </w:pPr>
-          </w:p>
-        </w:tc>
-        <w:tc>
-          <w:tcPr>
-            <w:tcW w:w="2326" w:type="dxa"/>
-          </w:tcPr>
-          <w:p>
-            <w:pPr>
-              <w:cnfStyle w:val="000000000000" w:firstRow="0" w:lastRow="0" w:firstColumn="0" w:lastColumn="0" w:oddVBand="0" w:evenVBand="0" w:oddHBand="0" w:evenHBand="0" w:firstRowFirstColumn="0" w:firstRowLastColumn="0" w:lastRowFirstColumn="0" w:lastRowLastColumn="0"/>
-            </w:pPr>
+            <w:r>
+              <w:t>MEG</w:t>
+            </w:r>
+          </w:p>
+        </w:tc>
+        <w:tc>
+          <w:tcPr>
+            <w:tcW w:w="2326" w:type="dxa"/>
+          </w:tcPr>
+          <w:p>
+            <w:pPr>
+              <w:cnfStyle w:val="000000000000" w:firstRow="0" w:lastRow="0" w:firstColumn="0" w:lastColumn="0" w:oddVBand="0" w:evenVBand="0" w:oddHBand="0" w:evenHBand="0" w:firstRowFirstColumn="0" w:firstRowLastColumn="0" w:lastRowFirstColumn="0" w:lastRowLastColumn="0"/>
+            </w:pPr>
+            <w:r>
+              <w:rPr>
+                <w:color w:val="FFC000" w:themeColor="accent4"/>
+              </w:rPr>
+              <w:t>I gang</w:t>
+            </w:r>
           </w:p>
         </w:tc>
       </w:tr>
@@ -1279,16 +1425,25 @@
             <w:pPr>
               <w:cnfStyle w:val="000000000000" w:firstRow="0" w:lastRow="0" w:firstColumn="0" w:lastColumn="0" w:oddVBand="0" w:evenVBand="0" w:oddHBand="0" w:evenHBand="0" w:firstRowFirstColumn="0" w:firstRowLastColumn="0" w:lastRowFirstColumn="0" w:lastRowLastColumn="0"/>
             </w:pPr>
-          </w:p>
-        </w:tc>
-        <w:tc>
-          <w:tcPr>
-            <w:tcW w:w="2326" w:type="dxa"/>
-          </w:tcPr>
-          <w:p>
-            <w:pPr>
-              <w:cnfStyle w:val="000000000000" w:firstRow="0" w:lastRow="0" w:firstColumn="0" w:lastColumn="0" w:oddVBand="0" w:evenVBand="0" w:oddHBand="0" w:evenHBand="0" w:firstRowFirstColumn="0" w:firstRowLastColumn="0" w:lastRowFirstColumn="0" w:lastRowLastColumn="0"/>
-            </w:pPr>
+            <w:r>
+              <w:t>FHJ</w:t>
+            </w:r>
+          </w:p>
+        </w:tc>
+        <w:tc>
+          <w:tcPr>
+            <w:tcW w:w="2326" w:type="dxa"/>
+          </w:tcPr>
+          <w:p>
+            <w:pPr>
+              <w:cnfStyle w:val="000000000000" w:firstRow="0" w:lastRow="0" w:firstColumn="0" w:lastColumn="0" w:oddVBand="0" w:evenVBand="0" w:oddHBand="0" w:evenHBand="0" w:firstRowFirstColumn="0" w:firstRowLastColumn="0" w:lastRowFirstColumn="0" w:lastRowLastColumn="0"/>
+            </w:pPr>
+            <w:r>
+              <w:rPr>
+                <w:color w:val="FFC000" w:themeColor="accent4"/>
+              </w:rPr>
+              <w:t>I gang</w:t>
+            </w:r>
           </w:p>
         </w:tc>
       </w:tr>
@@ -1330,16 +1485,25 @@
             <w:pPr>
               <w:cnfStyle w:val="000000000000" w:firstRow="0" w:lastRow="0" w:firstColumn="0" w:lastColumn="0" w:oddVBand="0" w:evenVBand="0" w:oddHBand="0" w:evenHBand="0" w:firstRowFirstColumn="0" w:firstRowLastColumn="0" w:lastRowFirstColumn="0" w:lastRowLastColumn="0"/>
             </w:pPr>
-          </w:p>
-        </w:tc>
-        <w:tc>
-          <w:tcPr>
-            <w:tcW w:w="2326" w:type="dxa"/>
-          </w:tcPr>
-          <w:p>
-            <w:pPr>
-              <w:cnfStyle w:val="000000000000" w:firstRow="0" w:lastRow="0" w:firstColumn="0" w:lastColumn="0" w:oddVBand="0" w:evenVBand="0" w:oddHBand="0" w:evenHBand="0" w:firstRowFirstColumn="0" w:firstRowLastColumn="0" w:lastRowFirstColumn="0" w:lastRowLastColumn="0"/>
-            </w:pPr>
+            <w:r>
+              <w:t>MEG</w:t>
+            </w:r>
+          </w:p>
+        </w:tc>
+        <w:tc>
+          <w:tcPr>
+            <w:tcW w:w="2326" w:type="dxa"/>
+          </w:tcPr>
+          <w:p>
+            <w:pPr>
+              <w:cnfStyle w:val="000000000000" w:firstRow="0" w:lastRow="0" w:firstColumn="0" w:lastColumn="0" w:oddVBand="0" w:evenVBand="0" w:oddHBand="0" w:evenHBand="0" w:firstRowFirstColumn="0" w:firstRowLastColumn="0" w:lastRowFirstColumn="0" w:lastRowLastColumn="0"/>
+            </w:pPr>
+            <w:r>
+              <w:rPr>
+                <w:color w:val="FFC000" w:themeColor="accent4"/>
+              </w:rPr>
+              <w:t>I gang</w:t>
+            </w:r>
           </w:p>
         </w:tc>
       </w:tr>
@@ -2007,8 +2171,6 @@
       <w:r>
         <w:t xml:space="preserve"> skal kunne være multiline</w:t>
       </w:r>
-      <w:bookmarkStart w:id="0" w:name="_GoBack"/>
-      <w:bookmarkEnd w:id="0"/>
     </w:p>
     <w:sectPr>
       <w:pgSz w:w="11906" w:h="16838"/>

</xml_diff>

<commit_message>
Added landscape and tablet mode
</commit_message>
<xml_diff>
--- a/Opgaver.docx
+++ b/Opgaver.docx
@@ -42,7 +42,6 @@
                 <w:spacing w:val="0"/>
                 <w:position w:val="0"/>
                 <w:sz w:val="22"/>
-                <w:shd w:fill="auto" w:val="clear"/>
               </w:rPr>
             </w:pPr>
             <w:r>
@@ -85,7 +84,6 @@
                 <w:spacing w:val="0"/>
                 <w:position w:val="0"/>
                 <w:sz w:val="22"/>
-                <w:shd w:fill="auto" w:val="clear"/>
               </w:rPr>
             </w:pPr>
             <w:r>
@@ -128,7 +126,6 @@
                 <w:spacing w:val="0"/>
                 <w:position w:val="0"/>
                 <w:sz w:val="22"/>
-                <w:shd w:fill="auto" w:val="clear"/>
               </w:rPr>
             </w:pPr>
             <w:r>
@@ -171,7 +168,6 @@
                 <w:spacing w:val="0"/>
                 <w:position w:val="0"/>
                 <w:sz w:val="22"/>
-                <w:shd w:fill="auto" w:val="clear"/>
               </w:rPr>
             </w:pPr>
             <w:r>
@@ -221,7 +217,6 @@
                 <w:spacing w:val="0"/>
                 <w:position w:val="0"/>
                 <w:sz w:val="22"/>
-                <w:shd w:fill="auto" w:val="clear"/>
               </w:rPr>
             </w:pPr>
             <w:r>
@@ -264,7 +259,6 @@
                 <w:spacing w:val="0"/>
                 <w:position w:val="0"/>
                 <w:sz w:val="22"/>
-                <w:shd w:fill="auto" w:val="clear"/>
               </w:rPr>
             </w:pPr>
             <w:r>
@@ -307,7 +301,6 @@
                 <w:spacing w:val="0"/>
                 <w:position w:val="0"/>
                 <w:sz w:val="22"/>
-                <w:shd w:fill="auto" w:val="clear"/>
               </w:rPr>
             </w:pPr>
             <w:r>
@@ -349,7 +342,6 @@
                 <w:spacing w:val="0"/>
                 <w:position w:val="0"/>
                 <w:sz w:val="22"/>
-                <w:shd w:fill="auto" w:val="clear"/>
               </w:rPr>
             </w:pPr>
             <w:r>
@@ -431,7 +423,6 @@
                 <w:spacing w:val="0"/>
                 <w:position w:val="0"/>
                 <w:sz w:val="22"/>
-                <w:shd w:fill="auto" w:val="clear"/>
               </w:rPr>
             </w:pPr>
             <w:r>
@@ -474,7 +465,6 @@
                 <w:spacing w:val="0"/>
                 <w:position w:val="0"/>
                 <w:sz w:val="22"/>
-                <w:shd w:fill="auto" w:val="clear"/>
               </w:rPr>
             </w:pPr>
             <w:r>
@@ -516,7 +506,6 @@
                 <w:spacing w:val="0"/>
                 <w:position w:val="0"/>
                 <w:sz w:val="22"/>
-                <w:shd w:fill="auto" w:val="clear"/>
               </w:rPr>
             </w:pPr>
             <w:r>
@@ -529,6 +518,171 @@
                 <w:shd w:fill="auto" w:val="clear"/>
               </w:rPr>
               <w:t xml:space="preserve">Færdigt</w:t>
+            </w:r>
+          </w:p>
+        </w:tc>
+      </w:tr>
+      <w:tr>
+        <w:trPr>
+          <w:trHeight w:val="225" w:hRule="auto"/>
+          <w:jc w:val="left"/>
+        </w:trPr>
+        <w:tc>
+          <w:tcPr>
+            <w:tcW w:w="2484" w:type="dxa"/>
+            <w:vMerge/>
+            <w:tcBorders>
+              <w:top w:val="single" w:color="bdd6ee" w:sz="4"/>
+              <w:left w:val="single" w:color="bdd6ee" w:sz="4"/>
+              <w:bottom w:val="single" w:color="bdd6ee" w:sz="4"/>
+              <w:right w:val="single" w:color="bdd6ee" w:sz="4"/>
+            </w:tcBorders>
+            <w:shd w:color="000000" w:fill="ffffff" w:val="clear"/>
+            <w:tcMar>
+              <w:left w:w="108" w:type="dxa"/>
+              <w:right w:w="108" w:type="dxa"/>
+            </w:tcMar>
+            <w:vAlign w:val="top"/>
+          </w:tcPr>
+          <w:p>
+            <w:pPr>
+              <w:spacing w:before="0" w:after="200" w:line="276"/>
+              <w:ind w:right="0" w:left="0" w:firstLine="0"/>
+              <w:jc w:val="left"/>
+              <w:rPr>
+                <w:rFonts w:ascii="Calibri" w:hAnsi="Calibri" w:cs="Calibri" w:eastAsia="Calibri"/>
+                <w:color w:val="auto"/>
+                <w:spacing w:val="0"/>
+                <w:position w:val="0"/>
+                <w:sz w:val="22"/>
+                <w:shd w:fill="auto" w:val="clear"/>
+              </w:rPr>
+            </w:pPr>
+          </w:p>
+        </w:tc>
+        <w:tc>
+          <w:tcPr>
+            <w:tcW w:w="2399" w:type="dxa"/>
+            <w:tcBorders>
+              <w:top w:val="single" w:color="bdd6ee" w:sz="4"/>
+              <w:left w:val="single" w:color="bdd6ee" w:sz="4"/>
+              <w:bottom w:val="single" w:color="bdd6ee" w:sz="4"/>
+              <w:right w:val="single" w:color="bdd6ee" w:sz="4"/>
+            </w:tcBorders>
+            <w:shd w:color="000000" w:fill="ffffff" w:val="clear"/>
+            <w:tcMar>
+              <w:left w:w="108" w:type="dxa"/>
+              <w:right w:w="108" w:type="dxa"/>
+            </w:tcMar>
+            <w:vAlign w:val="top"/>
+          </w:tcPr>
+          <w:p>
+            <w:pPr>
+              <w:spacing w:before="0" w:after="0" w:line="240"/>
+              <w:ind w:right="0" w:left="0" w:firstLine="0"/>
+              <w:jc w:val="left"/>
+              <w:rPr>
+                <w:rFonts w:ascii="Calibri" w:hAnsi="Calibri" w:cs="Calibri" w:eastAsia="Calibri"/>
+                <w:color w:val="auto"/>
+                <w:spacing w:val="0"/>
+                <w:position w:val="0"/>
+                <w:sz w:val="22"/>
+              </w:rPr>
+            </w:pPr>
+            <w:r>
+              <w:rPr>
+                <w:rFonts w:ascii="Calibri" w:hAnsi="Calibri" w:cs="Calibri" w:eastAsia="Calibri"/>
+                <w:color w:val="auto"/>
+                <w:spacing w:val="0"/>
+                <w:position w:val="0"/>
+                <w:sz w:val="22"/>
+                <w:shd w:fill="auto" w:val="clear"/>
+              </w:rPr>
+              <w:t xml:space="preserve">Layout (portrait)</w:t>
+            </w:r>
+          </w:p>
+        </w:tc>
+        <w:tc>
+          <w:tcPr>
+            <w:tcW w:w="2419" w:type="dxa"/>
+            <w:tcBorders>
+              <w:top w:val="single" w:color="bdd6ee" w:sz="4"/>
+              <w:left w:val="single" w:color="bdd6ee" w:sz="4"/>
+              <w:bottom w:val="single" w:color="bdd6ee" w:sz="4"/>
+              <w:right w:val="single" w:color="bdd6ee" w:sz="4"/>
+            </w:tcBorders>
+            <w:shd w:color="000000" w:fill="ffffff" w:val="clear"/>
+            <w:tcMar>
+              <w:left w:w="108" w:type="dxa"/>
+              <w:right w:w="108" w:type="dxa"/>
+            </w:tcMar>
+            <w:vAlign w:val="top"/>
+          </w:tcPr>
+          <w:p>
+            <w:pPr>
+              <w:spacing w:before="0" w:after="0" w:line="240"/>
+              <w:ind w:right="0" w:left="0" w:firstLine="0"/>
+              <w:jc w:val="left"/>
+              <w:rPr>
+                <w:rFonts w:ascii="Calibri" w:hAnsi="Calibri" w:cs="Calibri" w:eastAsia="Calibri"/>
+                <w:color w:val="auto"/>
+                <w:spacing w:val="0"/>
+                <w:position w:val="0"/>
+                <w:sz w:val="22"/>
+              </w:rPr>
+            </w:pPr>
+            <w:r>
+              <w:rPr>
+                <w:rFonts w:ascii="Calibri" w:hAnsi="Calibri" w:cs="Calibri" w:eastAsia="Calibri"/>
+                <w:color w:val="auto"/>
+                <w:spacing w:val="0"/>
+                <w:position w:val="0"/>
+                <w:sz w:val="22"/>
+                <w:shd w:fill="auto" w:val="clear"/>
+              </w:rPr>
+              <w:t xml:space="preserve">MEG, FHJ</w:t>
+            </w:r>
+          </w:p>
+        </w:tc>
+        <w:tc>
+          <w:tcPr>
+            <w:tcW w:w="2326" w:type="dxa"/>
+            <w:tcBorders>
+              <w:top w:val="single" w:color="bdd6ee" w:sz="4"/>
+              <w:left w:val="single" w:color="bdd6ee" w:sz="4"/>
+              <w:bottom w:val="single" w:color="bdd6ee" w:sz="4"/>
+              <w:right w:val="single" w:color="bdd6ee" w:sz="4"/>
+            </w:tcBorders>
+            <w:shd w:color="000000" w:fill="ffffff" w:val="clear"/>
+            <w:tcMar>
+              <w:left w:w="108" w:type="dxa"/>
+              <w:right w:w="108" w:type="dxa"/>
+            </w:tcMar>
+            <w:vAlign w:val="top"/>
+          </w:tcPr>
+          <w:p>
+            <w:pPr>
+              <w:spacing w:before="0" w:after="0" w:line="240"/>
+              <w:ind w:right="0" w:left="0" w:firstLine="0"/>
+              <w:jc w:val="left"/>
+              <w:rPr>
+                <w:rFonts w:ascii="Calibri" w:hAnsi="Calibri" w:cs="Calibri" w:eastAsia="Calibri"/>
+                <w:spacing w:val="0"/>
+                <w:position w:val="0"/>
+                <w:sz w:val="22"/>
+                <w:shd w:fill="auto" w:val="clear"/>
+              </w:rPr>
+            </w:pPr>
+            <w:r>
+              <w:rPr>
+                <w:rFonts w:ascii="Calibri" w:hAnsi="Calibri" w:cs="Calibri" w:eastAsia="Calibri"/>
+                <w:color w:val="538135"/>
+                <w:spacing w:val="0"/>
+                <w:position w:val="0"/>
+                <w:sz w:val="22"/>
+                <w:shd w:fill="auto" w:val="clear"/>
+              </w:rPr>
+              <w:t xml:space="preserve">Færdigt </w:t>
             </w:r>
           </w:p>
         </w:tc>
@@ -598,19 +752,18 @@
                 <w:spacing w:val="0"/>
                 <w:position w:val="0"/>
                 <w:sz w:val="22"/>
-                <w:shd w:fill="auto" w:val="clear"/>
-              </w:rPr>
-            </w:pPr>
-            <w:r>
-              <w:rPr>
-                <w:rFonts w:ascii="Calibri" w:hAnsi="Calibri" w:cs="Calibri" w:eastAsia="Calibri"/>
-                <w:color w:val="auto"/>
-                <w:spacing w:val="0"/>
-                <w:position w:val="0"/>
-                <w:sz w:val="22"/>
-                <w:shd w:fill="auto" w:val="clear"/>
-              </w:rPr>
-              <w:t xml:space="preserve">Layout (portrait)</w:t>
+              </w:rPr>
+            </w:pPr>
+            <w:r>
+              <w:rPr>
+                <w:rFonts w:ascii="Calibri" w:hAnsi="Calibri" w:cs="Calibri" w:eastAsia="Calibri"/>
+                <w:color w:val="auto"/>
+                <w:spacing w:val="0"/>
+                <w:position w:val="0"/>
+                <w:sz w:val="22"/>
+                <w:shd w:fill="auto" w:val="clear"/>
+              </w:rPr>
+              <w:t xml:space="preserve">Layout (landscape)</w:t>
             </w:r>
           </w:p>
         </w:tc>
@@ -641,19 +794,18 @@
                 <w:spacing w:val="0"/>
                 <w:position w:val="0"/>
                 <w:sz w:val="22"/>
-                <w:shd w:fill="auto" w:val="clear"/>
-              </w:rPr>
-            </w:pPr>
-            <w:r>
-              <w:rPr>
-                <w:rFonts w:ascii="Calibri" w:hAnsi="Calibri" w:cs="Calibri" w:eastAsia="Calibri"/>
-                <w:color w:val="auto"/>
-                <w:spacing w:val="0"/>
-                <w:position w:val="0"/>
-                <w:sz w:val="22"/>
-                <w:shd w:fill="auto" w:val="clear"/>
-              </w:rPr>
-              <w:t xml:space="preserve">MEG, FHJ</w:t>
+              </w:rPr>
+            </w:pPr>
+            <w:r>
+              <w:rPr>
+                <w:rFonts w:ascii="Calibri" w:hAnsi="Calibri" w:cs="Calibri" w:eastAsia="Calibri"/>
+                <w:color w:val="auto"/>
+                <w:spacing w:val="0"/>
+                <w:position w:val="0"/>
+                <w:sz w:val="22"/>
+                <w:shd w:fill="auto" w:val="clear"/>
+              </w:rPr>
+              <w:t xml:space="preserve">MEG</w:t>
             </w:r>
           </w:p>
         </w:tc>
@@ -680,13 +832,352 @@
               <w:jc w:val="left"/>
               <w:rPr>
                 <w:rFonts w:ascii="Calibri" w:hAnsi="Calibri" w:cs="Calibri" w:eastAsia="Calibri"/>
-                <w:color w:val="auto"/>
-                <w:spacing w:val="0"/>
-                <w:position w:val="0"/>
-                <w:sz w:val="22"/>
-                <w:shd w:fill="auto" w:val="clear"/>
-              </w:rPr>
-            </w:pPr>
+                <w:spacing w:val="0"/>
+                <w:position w:val="0"/>
+                <w:sz w:val="22"/>
+                <w:shd w:fill="auto" w:val="clear"/>
+              </w:rPr>
+            </w:pPr>
+            <w:r>
+              <w:rPr>
+                <w:rFonts w:ascii="Calibri" w:hAnsi="Calibri" w:cs="Calibri" w:eastAsia="Calibri"/>
+                <w:color w:val="538135"/>
+                <w:spacing w:val="0"/>
+                <w:position w:val="0"/>
+                <w:sz w:val="22"/>
+                <w:shd w:fill="auto" w:val="clear"/>
+              </w:rPr>
+              <w:t xml:space="preserve">Færdigt </w:t>
+            </w:r>
+          </w:p>
+        </w:tc>
+      </w:tr>
+      <w:tr>
+        <w:trPr>
+          <w:trHeight w:val="300" w:hRule="auto"/>
+          <w:jc w:val="left"/>
+        </w:trPr>
+        <w:tc>
+          <w:tcPr>
+            <w:tcW w:w="2484" w:type="dxa"/>
+            <w:vMerge/>
+            <w:tcBorders>
+              <w:top w:val="single" w:color="bdd6ee" w:sz="4"/>
+              <w:left w:val="single" w:color="bdd6ee" w:sz="4"/>
+              <w:bottom w:val="single" w:color="bdd6ee" w:sz="4"/>
+              <w:right w:val="single" w:color="bdd6ee" w:sz="4"/>
+            </w:tcBorders>
+            <w:shd w:color="000000" w:fill="ffffff" w:val="clear"/>
+            <w:tcMar>
+              <w:left w:w="108" w:type="dxa"/>
+              <w:right w:w="108" w:type="dxa"/>
+            </w:tcMar>
+            <w:vAlign w:val="top"/>
+          </w:tcPr>
+          <w:p>
+            <w:pPr>
+              <w:spacing w:before="0" w:after="200" w:line="276"/>
+              <w:ind w:right="0" w:left="0" w:firstLine="0"/>
+              <w:jc w:val="left"/>
+              <w:rPr>
+                <w:rFonts w:ascii="Calibri" w:hAnsi="Calibri" w:cs="Calibri" w:eastAsia="Calibri"/>
+                <w:color w:val="auto"/>
+                <w:spacing w:val="0"/>
+                <w:position w:val="0"/>
+                <w:sz w:val="22"/>
+                <w:shd w:fill="auto" w:val="clear"/>
+              </w:rPr>
+            </w:pPr>
+          </w:p>
+        </w:tc>
+        <w:tc>
+          <w:tcPr>
+            <w:tcW w:w="2399" w:type="dxa"/>
+            <w:tcBorders>
+              <w:top w:val="single" w:color="bdd6ee" w:sz="4"/>
+              <w:left w:val="single" w:color="bdd6ee" w:sz="4"/>
+              <w:bottom w:val="single" w:color="bdd6ee" w:sz="4"/>
+              <w:right w:val="single" w:color="bdd6ee" w:sz="4"/>
+            </w:tcBorders>
+            <w:shd w:color="000000" w:fill="ffffff" w:val="clear"/>
+            <w:tcMar>
+              <w:left w:w="108" w:type="dxa"/>
+              <w:right w:w="108" w:type="dxa"/>
+            </w:tcMar>
+            <w:vAlign w:val="top"/>
+          </w:tcPr>
+          <w:p>
+            <w:pPr>
+              <w:spacing w:before="0" w:after="0" w:line="240"/>
+              <w:ind w:right="0" w:left="0" w:firstLine="0"/>
+              <w:jc w:val="left"/>
+              <w:rPr>
+                <w:rFonts w:ascii="Calibri" w:hAnsi="Calibri" w:cs="Calibri" w:eastAsia="Calibri"/>
+                <w:color w:val="auto"/>
+                <w:spacing w:val="0"/>
+                <w:position w:val="0"/>
+                <w:sz w:val="22"/>
+              </w:rPr>
+            </w:pPr>
+            <w:r>
+              <w:rPr>
+                <w:rFonts w:ascii="Calibri" w:hAnsi="Calibri" w:cs="Calibri" w:eastAsia="Calibri"/>
+                <w:color w:val="auto"/>
+                <w:spacing w:val="0"/>
+                <w:position w:val="0"/>
+                <w:sz w:val="22"/>
+                <w:shd w:fill="auto" w:val="clear"/>
+              </w:rPr>
+              <w:t xml:space="preserve">Layout (tablet)</w:t>
+            </w:r>
+          </w:p>
+        </w:tc>
+        <w:tc>
+          <w:tcPr>
+            <w:tcW w:w="2419" w:type="dxa"/>
+            <w:tcBorders>
+              <w:top w:val="single" w:color="bdd6ee" w:sz="4"/>
+              <w:left w:val="single" w:color="bdd6ee" w:sz="4"/>
+              <w:bottom w:val="single" w:color="bdd6ee" w:sz="4"/>
+              <w:right w:val="single" w:color="bdd6ee" w:sz="4"/>
+            </w:tcBorders>
+            <w:shd w:color="000000" w:fill="ffffff" w:val="clear"/>
+            <w:tcMar>
+              <w:left w:w="108" w:type="dxa"/>
+              <w:right w:w="108" w:type="dxa"/>
+            </w:tcMar>
+            <w:vAlign w:val="top"/>
+          </w:tcPr>
+          <w:p>
+            <w:pPr>
+              <w:spacing w:before="0" w:after="0" w:line="240"/>
+              <w:ind w:right="0" w:left="0" w:firstLine="0"/>
+              <w:jc w:val="left"/>
+              <w:rPr>
+                <w:rFonts w:ascii="Calibri" w:hAnsi="Calibri" w:cs="Calibri" w:eastAsia="Calibri"/>
+                <w:color w:val="auto"/>
+                <w:spacing w:val="0"/>
+                <w:position w:val="0"/>
+                <w:sz w:val="22"/>
+              </w:rPr>
+            </w:pPr>
+            <w:r>
+              <w:rPr>
+                <w:rFonts w:ascii="Calibri" w:hAnsi="Calibri" w:cs="Calibri" w:eastAsia="Calibri"/>
+                <w:color w:val="auto"/>
+                <w:spacing w:val="0"/>
+                <w:position w:val="0"/>
+                <w:sz w:val="22"/>
+                <w:shd w:fill="auto" w:val="clear"/>
+              </w:rPr>
+              <w:t xml:space="preserve">MEG</w:t>
+            </w:r>
+          </w:p>
+        </w:tc>
+        <w:tc>
+          <w:tcPr>
+            <w:tcW w:w="2326" w:type="dxa"/>
+            <w:tcBorders>
+              <w:top w:val="single" w:color="bdd6ee" w:sz="4"/>
+              <w:left w:val="single" w:color="bdd6ee" w:sz="4"/>
+              <w:bottom w:val="single" w:color="bdd6ee" w:sz="4"/>
+              <w:right w:val="single" w:color="bdd6ee" w:sz="4"/>
+            </w:tcBorders>
+            <w:shd w:color="000000" w:fill="ffffff" w:val="clear"/>
+            <w:tcMar>
+              <w:left w:w="108" w:type="dxa"/>
+              <w:right w:w="108" w:type="dxa"/>
+            </w:tcMar>
+            <w:vAlign w:val="top"/>
+          </w:tcPr>
+          <w:p>
+            <w:pPr>
+              <w:spacing w:before="0" w:after="0" w:line="240"/>
+              <w:ind w:right="0" w:left="0" w:firstLine="0"/>
+              <w:jc w:val="left"/>
+              <w:rPr>
+                <w:rFonts w:ascii="Calibri" w:hAnsi="Calibri" w:cs="Calibri" w:eastAsia="Calibri"/>
+                <w:spacing w:val="0"/>
+                <w:position w:val="0"/>
+                <w:sz w:val="22"/>
+                <w:shd w:fill="auto" w:val="clear"/>
+              </w:rPr>
+            </w:pPr>
+            <w:r>
+              <w:rPr>
+                <w:rFonts w:ascii="Calibri" w:hAnsi="Calibri" w:cs="Calibri" w:eastAsia="Calibri"/>
+                <w:color w:val="538135"/>
+                <w:spacing w:val="0"/>
+                <w:position w:val="0"/>
+                <w:sz w:val="22"/>
+                <w:shd w:fill="auto" w:val="clear"/>
+              </w:rPr>
+              <w:t xml:space="preserve">Færdigt </w:t>
+            </w:r>
+          </w:p>
+        </w:tc>
+      </w:tr>
+      <w:tr>
+        <w:trPr>
+          <w:trHeight w:val="288" w:hRule="auto"/>
+          <w:jc w:val="left"/>
+        </w:trPr>
+        <w:tc>
+          <w:tcPr>
+            <w:tcW w:w="2484" w:type="dxa"/>
+            <w:vMerge/>
+            <w:tcBorders>
+              <w:top w:val="single" w:color="bdd6ee" w:sz="4"/>
+              <w:left w:val="single" w:color="bdd6ee" w:sz="4"/>
+              <w:bottom w:val="single" w:color="bdd6ee" w:sz="4"/>
+              <w:right w:val="single" w:color="bdd6ee" w:sz="4"/>
+            </w:tcBorders>
+            <w:shd w:color="000000" w:fill="ffffff" w:val="clear"/>
+            <w:tcMar>
+              <w:left w:w="108" w:type="dxa"/>
+              <w:right w:w="108" w:type="dxa"/>
+            </w:tcMar>
+            <w:vAlign w:val="top"/>
+          </w:tcPr>
+          <w:p>
+            <w:pPr>
+              <w:spacing w:before="0" w:after="200" w:line="276"/>
+              <w:ind w:right="0" w:left="0" w:firstLine="0"/>
+              <w:jc w:val="left"/>
+              <w:rPr>
+                <w:rFonts w:ascii="Calibri" w:hAnsi="Calibri" w:cs="Calibri" w:eastAsia="Calibri"/>
+                <w:color w:val="auto"/>
+                <w:spacing w:val="0"/>
+                <w:position w:val="0"/>
+                <w:sz w:val="22"/>
+                <w:shd w:fill="auto" w:val="clear"/>
+              </w:rPr>
+            </w:pPr>
+          </w:p>
+        </w:tc>
+        <w:tc>
+          <w:tcPr>
+            <w:tcW w:w="2399" w:type="dxa"/>
+            <w:tcBorders>
+              <w:top w:val="single" w:color="bdd6ee" w:sz="4"/>
+              <w:left w:val="single" w:color="bdd6ee" w:sz="4"/>
+              <w:bottom w:val="single" w:color="bdd6ee" w:sz="4"/>
+              <w:right w:val="single" w:color="bdd6ee" w:sz="4"/>
+            </w:tcBorders>
+            <w:shd w:color="000000" w:fill="ffffff" w:val="clear"/>
+            <w:tcMar>
+              <w:left w:w="108" w:type="dxa"/>
+              <w:right w:w="108" w:type="dxa"/>
+            </w:tcMar>
+            <w:vAlign w:val="top"/>
+          </w:tcPr>
+          <w:p>
+            <w:pPr>
+              <w:spacing w:before="0" w:after="0" w:line="240"/>
+              <w:ind w:right="0" w:left="0" w:firstLine="0"/>
+              <w:jc w:val="left"/>
+              <w:rPr>
+                <w:rFonts w:ascii="Calibri" w:hAnsi="Calibri" w:cs="Calibri" w:eastAsia="Calibri"/>
+                <w:color w:val="auto"/>
+                <w:spacing w:val="0"/>
+                <w:position w:val="0"/>
+                <w:sz w:val="22"/>
+              </w:rPr>
+            </w:pPr>
+            <w:r>
+              <w:rPr>
+                <w:rFonts w:ascii="Calibri" w:hAnsi="Calibri" w:cs="Calibri" w:eastAsia="Calibri"/>
+                <w:color w:val="auto"/>
+                <w:spacing w:val="0"/>
+                <w:position w:val="0"/>
+                <w:sz w:val="22"/>
+                <w:shd w:fill="auto" w:val="clear"/>
+              </w:rPr>
+              <w:t xml:space="preserve">Menu bar</w:t>
+            </w:r>
+          </w:p>
+        </w:tc>
+        <w:tc>
+          <w:tcPr>
+            <w:tcW w:w="2419" w:type="dxa"/>
+            <w:tcBorders>
+              <w:top w:val="single" w:color="bdd6ee" w:sz="4"/>
+              <w:left w:val="single" w:color="bdd6ee" w:sz="4"/>
+              <w:bottom w:val="single" w:color="bdd6ee" w:sz="4"/>
+              <w:right w:val="single" w:color="bdd6ee" w:sz="4"/>
+            </w:tcBorders>
+            <w:shd w:color="000000" w:fill="ffffff" w:val="clear"/>
+            <w:tcMar>
+              <w:left w:w="108" w:type="dxa"/>
+              <w:right w:w="108" w:type="dxa"/>
+            </w:tcMar>
+            <w:vAlign w:val="top"/>
+          </w:tcPr>
+          <w:p>
+            <w:pPr>
+              <w:spacing w:before="0" w:after="0" w:line="240"/>
+              <w:ind w:right="0" w:left="0" w:firstLine="0"/>
+              <w:jc w:val="left"/>
+              <w:rPr>
+                <w:rFonts w:ascii="Calibri" w:hAnsi="Calibri" w:cs="Calibri" w:eastAsia="Calibri"/>
+                <w:color w:val="auto"/>
+                <w:spacing w:val="0"/>
+                <w:position w:val="0"/>
+                <w:sz w:val="22"/>
+              </w:rPr>
+            </w:pPr>
+            <w:r>
+              <w:rPr>
+                <w:rFonts w:ascii="Calibri" w:hAnsi="Calibri" w:cs="Calibri" w:eastAsia="Calibri"/>
+                <w:color w:val="auto"/>
+                <w:spacing w:val="0"/>
+                <w:position w:val="0"/>
+                <w:sz w:val="22"/>
+                <w:shd w:fill="auto" w:val="clear"/>
+              </w:rPr>
+              <w:t xml:space="preserve">MEG</w:t>
+            </w:r>
+          </w:p>
+        </w:tc>
+        <w:tc>
+          <w:tcPr>
+            <w:tcW w:w="2326" w:type="dxa"/>
+            <w:tcBorders>
+              <w:top w:val="single" w:color="bdd6ee" w:sz="4"/>
+              <w:left w:val="single" w:color="bdd6ee" w:sz="4"/>
+              <w:bottom w:val="single" w:color="bdd6ee" w:sz="4"/>
+              <w:right w:val="single" w:color="bdd6ee" w:sz="4"/>
+            </w:tcBorders>
+            <w:shd w:color="000000" w:fill="ffffff" w:val="clear"/>
+            <w:tcMar>
+              <w:left w:w="108" w:type="dxa"/>
+              <w:right w:w="108" w:type="dxa"/>
+            </w:tcMar>
+            <w:vAlign w:val="top"/>
+          </w:tcPr>
+          <w:p>
+            <w:pPr>
+              <w:spacing w:before="0" w:after="0" w:line="240"/>
+              <w:ind w:right="0" w:left="0" w:firstLine="0"/>
+              <w:jc w:val="left"/>
+              <w:rPr>
+                <w:rFonts w:ascii="Calibri" w:hAnsi="Calibri" w:cs="Calibri" w:eastAsia="Calibri"/>
+                <w:spacing w:val="0"/>
+                <w:position w:val="0"/>
+                <w:sz w:val="22"/>
+              </w:rPr>
+            </w:pPr>
+            <w:r>
+              <w:rPr>
+                <w:rFonts w:ascii="Calibri" w:hAnsi="Calibri" w:cs="Calibri" w:eastAsia="Calibri"/>
+                <w:color w:val="538135"/>
+                <w:spacing w:val="0"/>
+                <w:position w:val="0"/>
+                <w:sz w:val="22"/>
+                <w:shd w:fill="auto" w:val="clear"/>
+              </w:rPr>
+              <w:t xml:space="preserve">Færdigt</w:t>
+            </w:r>
           </w:p>
         </w:tc>
       </w:tr>
@@ -698,34 +1189,44 @@
         <w:tc>
           <w:tcPr>
             <w:tcW w:w="2484" w:type="dxa"/>
-            <w:vMerge/>
-            <w:tcBorders>
-              <w:top w:val="single" w:color="bdd6ee" w:sz="4"/>
-              <w:left w:val="single" w:color="bdd6ee" w:sz="4"/>
-              <w:bottom w:val="single" w:color="bdd6ee" w:sz="4"/>
-              <w:right w:val="single" w:color="bdd6ee" w:sz="4"/>
-            </w:tcBorders>
-            <w:shd w:color="000000" w:fill="ffffff" w:val="clear"/>
-            <w:tcMar>
-              <w:left w:w="108" w:type="dxa"/>
-              <w:right w:w="108" w:type="dxa"/>
-            </w:tcMar>
-            <w:vAlign w:val="top"/>
-          </w:tcPr>
-          <w:p>
-            <w:pPr>
-              <w:spacing w:before="0" w:after="200" w:line="276"/>
-              <w:ind w:right="0" w:left="0" w:firstLine="0"/>
-              <w:jc w:val="left"/>
-              <w:rPr>
-                <w:rFonts w:ascii="Calibri" w:hAnsi="Calibri" w:cs="Calibri" w:eastAsia="Calibri"/>
-                <w:color w:val="auto"/>
-                <w:spacing w:val="0"/>
-                <w:position w:val="0"/>
-                <w:sz w:val="22"/>
-                <w:shd w:fill="auto" w:val="clear"/>
-              </w:rPr>
-            </w:pPr>
+            <w:vMerge w:val="restart"/>
+            <w:tcBorders>
+              <w:top w:val="single" w:color="bdd6ee" w:sz="4"/>
+              <w:left w:val="single" w:color="bdd6ee" w:sz="4"/>
+              <w:bottom w:val="single" w:color="bdd6ee" w:sz="4"/>
+              <w:right w:val="single" w:color="bdd6ee" w:sz="4"/>
+            </w:tcBorders>
+            <w:shd w:color="000000" w:fill="ffffff" w:val="clear"/>
+            <w:tcMar>
+              <w:left w:w="108" w:type="dxa"/>
+              <w:right w:w="108" w:type="dxa"/>
+            </w:tcMar>
+            <w:vAlign w:val="top"/>
+          </w:tcPr>
+          <w:p>
+            <w:pPr>
+              <w:spacing w:before="0" w:after="0" w:line="240"/>
+              <w:ind w:right="0" w:left="0" w:firstLine="0"/>
+              <w:jc w:val="left"/>
+              <w:rPr>
+                <w:rFonts w:ascii="Calibri" w:hAnsi="Calibri" w:cs="Calibri" w:eastAsia="Calibri"/>
+                <w:color w:val="auto"/>
+                <w:spacing w:val="0"/>
+                <w:position w:val="0"/>
+                <w:sz w:val="22"/>
+              </w:rPr>
+            </w:pPr>
+            <w:r>
+              <w:rPr>
+                <w:rFonts w:ascii="Calibri" w:hAnsi="Calibri" w:cs="Calibri" w:eastAsia="Calibri"/>
+                <w:color w:val="auto"/>
+                <w:spacing w:val="0"/>
+                <w:position w:val="0"/>
+                <w:sz w:val="22"/>
+                <w:shd w:fill="auto" w:val="clear"/>
+              </w:rPr>
+              <w:t xml:space="preserve">DetailsActivity</w:t>
+            </w:r>
           </w:p>
         </w:tc>
         <w:tc>
@@ -755,19 +1256,18 @@
                 <w:spacing w:val="0"/>
                 <w:position w:val="0"/>
                 <w:sz w:val="22"/>
-                <w:shd w:fill="auto" w:val="clear"/>
-              </w:rPr>
-            </w:pPr>
-            <w:r>
-              <w:rPr>
-                <w:rFonts w:ascii="Calibri" w:hAnsi="Calibri" w:cs="Calibri" w:eastAsia="Calibri"/>
-                <w:color w:val="auto"/>
-                <w:spacing w:val="0"/>
-                <w:position w:val="0"/>
-                <w:sz w:val="22"/>
-                <w:shd w:fill="auto" w:val="clear"/>
-              </w:rPr>
-              <w:t xml:space="preserve">Layout (landscape)</w:t>
+              </w:rPr>
+            </w:pPr>
+            <w:r>
+              <w:rPr>
+                <w:rFonts w:ascii="Calibri" w:hAnsi="Calibri" w:cs="Calibri" w:eastAsia="Calibri"/>
+                <w:color w:val="auto"/>
+                <w:spacing w:val="0"/>
+                <w:position w:val="0"/>
+                <w:sz w:val="22"/>
+                <w:shd w:fill="auto" w:val="clear"/>
+              </w:rPr>
+              <w:t xml:space="preserve">Layout (portrait)</w:t>
             </w:r>
           </w:p>
         </w:tc>
@@ -798,19 +1298,18 @@
                 <w:spacing w:val="0"/>
                 <w:position w:val="0"/>
                 <w:sz w:val="22"/>
-                <w:shd w:fill="auto" w:val="clear"/>
-              </w:rPr>
-            </w:pPr>
-            <w:r>
-              <w:rPr>
-                <w:rFonts w:ascii="Calibri" w:hAnsi="Calibri" w:cs="Calibri" w:eastAsia="Calibri"/>
-                <w:color w:val="auto"/>
-                <w:spacing w:val="0"/>
-                <w:position w:val="0"/>
-                <w:sz w:val="22"/>
-                <w:shd w:fill="auto" w:val="clear"/>
-              </w:rPr>
-              <w:t xml:space="preserve">MEG</w:t>
+              </w:rPr>
+            </w:pPr>
+            <w:r>
+              <w:rPr>
+                <w:rFonts w:ascii="Calibri" w:hAnsi="Calibri" w:cs="Calibri" w:eastAsia="Calibri"/>
+                <w:color w:val="auto"/>
+                <w:spacing w:val="0"/>
+                <w:position w:val="0"/>
+                <w:sz w:val="22"/>
+                <w:shd w:fill="auto" w:val="clear"/>
+              </w:rPr>
+              <w:t xml:space="preserve">FHJ</w:t>
             </w:r>
           </w:p>
         </w:tc>
@@ -840,19 +1339,18 @@
                 <w:spacing w:val="0"/>
                 <w:position w:val="0"/>
                 <w:sz w:val="22"/>
-                <w:shd w:fill="auto" w:val="clear"/>
-              </w:rPr>
-            </w:pPr>
-            <w:r>
-              <w:rPr>
-                <w:rFonts w:ascii="Calibri" w:hAnsi="Calibri" w:cs="Calibri" w:eastAsia="Calibri"/>
-                <w:color w:val="FF0000"/>
-                <w:spacing w:val="0"/>
-                <w:position w:val="0"/>
-                <w:sz w:val="22"/>
-                <w:shd w:fill="auto" w:val="clear"/>
-              </w:rPr>
-              <w:t xml:space="preserve">Mangler</w:t>
+              </w:rPr>
+            </w:pPr>
+            <w:r>
+              <w:rPr>
+                <w:rFonts w:ascii="Calibri" w:hAnsi="Calibri" w:cs="Calibri" w:eastAsia="Calibri"/>
+                <w:color w:val="FFC000"/>
+                <w:spacing w:val="0"/>
+                <w:position w:val="0"/>
+                <w:sz w:val="22"/>
+                <w:shd w:fill="auto" w:val="clear"/>
+              </w:rPr>
+              <w:t xml:space="preserve">I gang</w:t>
             </w:r>
           </w:p>
         </w:tc>
@@ -922,19 +1420,18 @@
                 <w:spacing w:val="0"/>
                 <w:position w:val="0"/>
                 <w:sz w:val="22"/>
-                <w:shd w:fill="auto" w:val="clear"/>
-              </w:rPr>
-            </w:pPr>
-            <w:r>
-              <w:rPr>
-                <w:rFonts w:ascii="Calibri" w:hAnsi="Calibri" w:cs="Calibri" w:eastAsia="Calibri"/>
-                <w:color w:val="auto"/>
-                <w:spacing w:val="0"/>
-                <w:position w:val="0"/>
-                <w:sz w:val="22"/>
-                <w:shd w:fill="auto" w:val="clear"/>
-              </w:rPr>
-              <w:t xml:space="preserve">Layout (tablet)</w:t>
+              </w:rPr>
+            </w:pPr>
+            <w:r>
+              <w:rPr>
+                <w:rFonts w:ascii="Calibri" w:hAnsi="Calibri" w:cs="Calibri" w:eastAsia="Calibri"/>
+                <w:color w:val="auto"/>
+                <w:spacing w:val="0"/>
+                <w:position w:val="0"/>
+                <w:sz w:val="22"/>
+                <w:shd w:fill="auto" w:val="clear"/>
+              </w:rPr>
+              <w:t xml:space="preserve">Layout (landscape)</w:t>
             </w:r>
           </w:p>
         </w:tc>
@@ -965,19 +1462,18 @@
                 <w:spacing w:val="0"/>
                 <w:position w:val="0"/>
                 <w:sz w:val="22"/>
-                <w:shd w:fill="auto" w:val="clear"/>
-              </w:rPr>
-            </w:pPr>
-            <w:r>
-              <w:rPr>
-                <w:rFonts w:ascii="Calibri" w:hAnsi="Calibri" w:cs="Calibri" w:eastAsia="Calibri"/>
-                <w:color w:val="auto"/>
-                <w:spacing w:val="0"/>
-                <w:position w:val="0"/>
-                <w:sz w:val="22"/>
-                <w:shd w:fill="auto" w:val="clear"/>
-              </w:rPr>
-              <w:t xml:space="preserve">MEG</w:t>
+              </w:rPr>
+            </w:pPr>
+            <w:r>
+              <w:rPr>
+                <w:rFonts w:ascii="Calibri" w:hAnsi="Calibri" w:cs="Calibri" w:eastAsia="Calibri"/>
+                <w:color w:val="auto"/>
+                <w:spacing w:val="0"/>
+                <w:position w:val="0"/>
+                <w:sz w:val="22"/>
+                <w:shd w:fill="auto" w:val="clear"/>
+              </w:rPr>
+              <w:t xml:space="preserve">FHJ</w:t>
             </w:r>
           </w:p>
         </w:tc>
@@ -1007,7 +1503,6 @@
                 <w:spacing w:val="0"/>
                 <w:position w:val="0"/>
                 <w:sz w:val="22"/>
-                <w:shd w:fill="auto" w:val="clear"/>
               </w:rPr>
             </w:pPr>
             <w:r>
@@ -1020,173 +1515,6 @@
                 <w:shd w:fill="auto" w:val="clear"/>
               </w:rPr>
               <w:t xml:space="preserve">Mangler</w:t>
-            </w:r>
-          </w:p>
-        </w:tc>
-      </w:tr>
-      <w:tr>
-        <w:trPr>
-          <w:trHeight w:val="288" w:hRule="auto"/>
-          <w:jc w:val="left"/>
-        </w:trPr>
-        <w:tc>
-          <w:tcPr>
-            <w:tcW w:w="2484" w:type="dxa"/>
-            <w:vMerge/>
-            <w:tcBorders>
-              <w:top w:val="single" w:color="bdd6ee" w:sz="4"/>
-              <w:left w:val="single" w:color="bdd6ee" w:sz="4"/>
-              <w:bottom w:val="single" w:color="bdd6ee" w:sz="4"/>
-              <w:right w:val="single" w:color="bdd6ee" w:sz="4"/>
-            </w:tcBorders>
-            <w:shd w:color="000000" w:fill="ffffff" w:val="clear"/>
-            <w:tcMar>
-              <w:left w:w="108" w:type="dxa"/>
-              <w:right w:w="108" w:type="dxa"/>
-            </w:tcMar>
-            <w:vAlign w:val="top"/>
-          </w:tcPr>
-          <w:p>
-            <w:pPr>
-              <w:spacing w:before="0" w:after="200" w:line="276"/>
-              <w:ind w:right="0" w:left="0" w:firstLine="0"/>
-              <w:jc w:val="left"/>
-              <w:rPr>
-                <w:rFonts w:ascii="Calibri" w:hAnsi="Calibri" w:cs="Calibri" w:eastAsia="Calibri"/>
-                <w:color w:val="auto"/>
-                <w:spacing w:val="0"/>
-                <w:position w:val="0"/>
-                <w:sz w:val="22"/>
-                <w:shd w:fill="auto" w:val="clear"/>
-              </w:rPr>
-            </w:pPr>
-          </w:p>
-        </w:tc>
-        <w:tc>
-          <w:tcPr>
-            <w:tcW w:w="2399" w:type="dxa"/>
-            <w:tcBorders>
-              <w:top w:val="single" w:color="bdd6ee" w:sz="4"/>
-              <w:left w:val="single" w:color="bdd6ee" w:sz="4"/>
-              <w:bottom w:val="single" w:color="bdd6ee" w:sz="4"/>
-              <w:right w:val="single" w:color="bdd6ee" w:sz="4"/>
-            </w:tcBorders>
-            <w:shd w:color="000000" w:fill="ffffff" w:val="clear"/>
-            <w:tcMar>
-              <w:left w:w="108" w:type="dxa"/>
-              <w:right w:w="108" w:type="dxa"/>
-            </w:tcMar>
-            <w:vAlign w:val="top"/>
-          </w:tcPr>
-          <w:p>
-            <w:pPr>
-              <w:spacing w:before="0" w:after="0" w:line="240"/>
-              <w:ind w:right="0" w:left="0" w:firstLine="0"/>
-              <w:jc w:val="left"/>
-              <w:rPr>
-                <w:rFonts w:ascii="Calibri" w:hAnsi="Calibri" w:cs="Calibri" w:eastAsia="Calibri"/>
-                <w:color w:val="auto"/>
-                <w:spacing w:val="0"/>
-                <w:position w:val="0"/>
-                <w:sz w:val="22"/>
-                <w:shd w:fill="auto" w:val="clear"/>
-              </w:rPr>
-            </w:pPr>
-            <w:r>
-              <w:rPr>
-                <w:rFonts w:ascii="Calibri" w:hAnsi="Calibri" w:cs="Calibri" w:eastAsia="Calibri"/>
-                <w:color w:val="auto"/>
-                <w:spacing w:val="0"/>
-                <w:position w:val="0"/>
-                <w:sz w:val="22"/>
-                <w:shd w:fill="auto" w:val="clear"/>
-              </w:rPr>
-              <w:t xml:space="preserve">Menu bar</w:t>
-            </w:r>
-          </w:p>
-        </w:tc>
-        <w:tc>
-          <w:tcPr>
-            <w:tcW w:w="2419" w:type="dxa"/>
-            <w:tcBorders>
-              <w:top w:val="single" w:color="bdd6ee" w:sz="4"/>
-              <w:left w:val="single" w:color="bdd6ee" w:sz="4"/>
-              <w:bottom w:val="single" w:color="bdd6ee" w:sz="4"/>
-              <w:right w:val="single" w:color="bdd6ee" w:sz="4"/>
-            </w:tcBorders>
-            <w:shd w:color="000000" w:fill="ffffff" w:val="clear"/>
-            <w:tcMar>
-              <w:left w:w="108" w:type="dxa"/>
-              <w:right w:w="108" w:type="dxa"/>
-            </w:tcMar>
-            <w:vAlign w:val="top"/>
-          </w:tcPr>
-          <w:p>
-            <w:pPr>
-              <w:spacing w:before="0" w:after="0" w:line="240"/>
-              <w:ind w:right="0" w:left="0" w:firstLine="0"/>
-              <w:jc w:val="left"/>
-              <w:rPr>
-                <w:rFonts w:ascii="Calibri" w:hAnsi="Calibri" w:cs="Calibri" w:eastAsia="Calibri"/>
-                <w:color w:val="auto"/>
-                <w:spacing w:val="0"/>
-                <w:position w:val="0"/>
-                <w:sz w:val="22"/>
-                <w:shd w:fill="auto" w:val="clear"/>
-              </w:rPr>
-            </w:pPr>
-            <w:r>
-              <w:rPr>
-                <w:rFonts w:ascii="Calibri" w:hAnsi="Calibri" w:cs="Calibri" w:eastAsia="Calibri"/>
-                <w:color w:val="auto"/>
-                <w:spacing w:val="0"/>
-                <w:position w:val="0"/>
-                <w:sz w:val="22"/>
-                <w:shd w:fill="auto" w:val="clear"/>
-              </w:rPr>
-              <w:t xml:space="preserve">MEG</w:t>
-            </w:r>
-          </w:p>
-        </w:tc>
-        <w:tc>
-          <w:tcPr>
-            <w:tcW w:w="2326" w:type="dxa"/>
-            <w:tcBorders>
-              <w:top w:val="single" w:color="bdd6ee" w:sz="4"/>
-              <w:left w:val="single" w:color="bdd6ee" w:sz="4"/>
-              <w:bottom w:val="single" w:color="bdd6ee" w:sz="4"/>
-              <w:right w:val="single" w:color="bdd6ee" w:sz="4"/>
-            </w:tcBorders>
-            <w:shd w:color="000000" w:fill="ffffff" w:val="clear"/>
-            <w:tcMar>
-              <w:left w:w="108" w:type="dxa"/>
-              <w:right w:w="108" w:type="dxa"/>
-            </w:tcMar>
-            <w:vAlign w:val="top"/>
-          </w:tcPr>
-          <w:p>
-            <w:pPr>
-              <w:spacing w:before="0" w:after="0" w:line="240"/>
-              <w:ind w:right="0" w:left="0" w:firstLine="0"/>
-              <w:jc w:val="left"/>
-              <w:rPr>
-                <w:rFonts w:ascii="Calibri" w:hAnsi="Calibri" w:cs="Calibri" w:eastAsia="Calibri"/>
-                <w:spacing w:val="0"/>
-                <w:position w:val="0"/>
-                <w:sz w:val="22"/>
-                <w:shd w:fill="auto" w:val="clear"/>
-              </w:rPr>
-            </w:pPr>
-            <w:r>
-              <w:rPr>
-                <w:rFonts w:ascii="Calibri" w:hAnsi="Calibri" w:cs="Calibri" w:eastAsia="Calibri"/>
-                <w:color w:val="538135"/>
-                <w:spacing w:val="0"/>
-                <w:position w:val="0"/>
-                <w:sz w:val="22"/>
-                <w:shd w:fill="auto" w:val="clear"/>
-              </w:rPr>
-              <w:t xml:space="preserve">Færdigt</w:t>
             </w:r>
           </w:p>
         </w:tc>
@@ -1199,45 +1527,34 @@
         <w:tc>
           <w:tcPr>
             <w:tcW w:w="2484" w:type="dxa"/>
-            <w:vMerge w:val="restart"/>
-            <w:tcBorders>
-              <w:top w:val="single" w:color="bdd6ee" w:sz="4"/>
-              <w:left w:val="single" w:color="bdd6ee" w:sz="4"/>
-              <w:bottom w:val="single" w:color="bdd6ee" w:sz="4"/>
-              <w:right w:val="single" w:color="bdd6ee" w:sz="4"/>
-            </w:tcBorders>
-            <w:shd w:color="000000" w:fill="ffffff" w:val="clear"/>
-            <w:tcMar>
-              <w:left w:w="108" w:type="dxa"/>
-              <w:right w:w="108" w:type="dxa"/>
-            </w:tcMar>
-            <w:vAlign w:val="top"/>
-          </w:tcPr>
-          <w:p>
-            <w:pPr>
-              <w:spacing w:before="0" w:after="0" w:line="240"/>
-              <w:ind w:right="0" w:left="0" w:firstLine="0"/>
-              <w:jc w:val="left"/>
-              <w:rPr>
-                <w:rFonts w:ascii="Calibri" w:hAnsi="Calibri" w:cs="Calibri" w:eastAsia="Calibri"/>
-                <w:color w:val="auto"/>
-                <w:spacing w:val="0"/>
-                <w:position w:val="0"/>
-                <w:sz w:val="22"/>
-                <w:shd w:fill="auto" w:val="clear"/>
-              </w:rPr>
-            </w:pPr>
-            <w:r>
-              <w:rPr>
-                <w:rFonts w:ascii="Calibri" w:hAnsi="Calibri" w:cs="Calibri" w:eastAsia="Calibri"/>
-                <w:color w:val="auto"/>
-                <w:spacing w:val="0"/>
-                <w:position w:val="0"/>
-                <w:sz w:val="22"/>
-                <w:shd w:fill="auto" w:val="clear"/>
-              </w:rPr>
-              <w:t xml:space="preserve">DetailsActivity</w:t>
-            </w:r>
+            <w:vMerge/>
+            <w:tcBorders>
+              <w:top w:val="single" w:color="bdd6ee" w:sz="4"/>
+              <w:left w:val="single" w:color="bdd6ee" w:sz="4"/>
+              <w:bottom w:val="single" w:color="bdd6ee" w:sz="4"/>
+              <w:right w:val="single" w:color="bdd6ee" w:sz="4"/>
+            </w:tcBorders>
+            <w:shd w:color="000000" w:fill="ffffff" w:val="clear"/>
+            <w:tcMar>
+              <w:left w:w="108" w:type="dxa"/>
+              <w:right w:w="108" w:type="dxa"/>
+            </w:tcMar>
+            <w:vAlign w:val="top"/>
+          </w:tcPr>
+          <w:p>
+            <w:pPr>
+              <w:spacing w:before="0" w:after="200" w:line="276"/>
+              <w:ind w:right="0" w:left="0" w:firstLine="0"/>
+              <w:jc w:val="left"/>
+              <w:rPr>
+                <w:rFonts w:ascii="Calibri" w:hAnsi="Calibri" w:cs="Calibri" w:eastAsia="Calibri"/>
+                <w:color w:val="auto"/>
+                <w:spacing w:val="0"/>
+                <w:position w:val="0"/>
+                <w:sz w:val="22"/>
+                <w:shd w:fill="auto" w:val="clear"/>
+              </w:rPr>
+            </w:pPr>
           </w:p>
         </w:tc>
         <w:tc>
@@ -1267,19 +1584,18 @@
                 <w:spacing w:val="0"/>
                 <w:position w:val="0"/>
                 <w:sz w:val="22"/>
-                <w:shd w:fill="auto" w:val="clear"/>
-              </w:rPr>
-            </w:pPr>
-            <w:r>
-              <w:rPr>
-                <w:rFonts w:ascii="Calibri" w:hAnsi="Calibri" w:cs="Calibri" w:eastAsia="Calibri"/>
-                <w:color w:val="auto"/>
-                <w:spacing w:val="0"/>
-                <w:position w:val="0"/>
-                <w:sz w:val="22"/>
-                <w:shd w:fill="auto" w:val="clear"/>
-              </w:rPr>
-              <w:t xml:space="preserve">Layout (portrait)</w:t>
+              </w:rPr>
+            </w:pPr>
+            <w:r>
+              <w:rPr>
+                <w:rFonts w:ascii="Calibri" w:hAnsi="Calibri" w:cs="Calibri" w:eastAsia="Calibri"/>
+                <w:color w:val="auto"/>
+                <w:spacing w:val="0"/>
+                <w:position w:val="0"/>
+                <w:sz w:val="22"/>
+                <w:shd w:fill="auto" w:val="clear"/>
+              </w:rPr>
+              <w:t xml:space="preserve">Layout (tablet)</w:t>
             </w:r>
           </w:p>
         </w:tc>
@@ -1310,7 +1626,6 @@
                 <w:spacing w:val="0"/>
                 <w:position w:val="0"/>
                 <w:sz w:val="22"/>
-                <w:shd w:fill="auto" w:val="clear"/>
               </w:rPr>
             </w:pPr>
             <w:r>
@@ -1352,19 +1667,18 @@
                 <w:spacing w:val="0"/>
                 <w:position w:val="0"/>
                 <w:sz w:val="22"/>
-                <w:shd w:fill="auto" w:val="clear"/>
-              </w:rPr>
-            </w:pPr>
-            <w:r>
-              <w:rPr>
-                <w:rFonts w:ascii="Calibri" w:hAnsi="Calibri" w:cs="Calibri" w:eastAsia="Calibri"/>
-                <w:color w:val="FFC000"/>
-                <w:spacing w:val="0"/>
-                <w:position w:val="0"/>
-                <w:sz w:val="22"/>
-                <w:shd w:fill="auto" w:val="clear"/>
-              </w:rPr>
-              <w:t xml:space="preserve">I gang</w:t>
+              </w:rPr>
+            </w:pPr>
+            <w:r>
+              <w:rPr>
+                <w:rFonts w:ascii="Calibri" w:hAnsi="Calibri" w:cs="Calibri" w:eastAsia="Calibri"/>
+                <w:color w:val="FF0000"/>
+                <w:spacing w:val="0"/>
+                <w:position w:val="0"/>
+                <w:sz w:val="22"/>
+                <w:shd w:fill="auto" w:val="clear"/>
+              </w:rPr>
+              <w:t xml:space="preserve">Mangler</w:t>
             </w:r>
           </w:p>
         </w:tc>
@@ -1377,34 +1691,43 @@
         <w:tc>
           <w:tcPr>
             <w:tcW w:w="2484" w:type="dxa"/>
-            <w:vMerge/>
-            <w:tcBorders>
-              <w:top w:val="single" w:color="bdd6ee" w:sz="4"/>
-              <w:left w:val="single" w:color="bdd6ee" w:sz="4"/>
-              <w:bottom w:val="single" w:color="bdd6ee" w:sz="4"/>
-              <w:right w:val="single" w:color="bdd6ee" w:sz="4"/>
-            </w:tcBorders>
-            <w:shd w:color="000000" w:fill="ffffff" w:val="clear"/>
-            <w:tcMar>
-              <w:left w:w="108" w:type="dxa"/>
-              <w:right w:w="108" w:type="dxa"/>
-            </w:tcMar>
-            <w:vAlign w:val="top"/>
-          </w:tcPr>
-          <w:p>
-            <w:pPr>
-              <w:spacing w:before="0" w:after="200" w:line="276"/>
-              <w:ind w:right="0" w:left="0" w:firstLine="0"/>
-              <w:jc w:val="left"/>
-              <w:rPr>
-                <w:rFonts w:ascii="Calibri" w:hAnsi="Calibri" w:cs="Calibri" w:eastAsia="Calibri"/>
-                <w:color w:val="auto"/>
-                <w:spacing w:val="0"/>
-                <w:position w:val="0"/>
-                <w:sz w:val="22"/>
-                <w:shd w:fill="auto" w:val="clear"/>
-              </w:rPr>
-            </w:pPr>
+            <w:tcBorders>
+              <w:top w:val="single" w:color="bdd6ee" w:sz="4"/>
+              <w:left w:val="single" w:color="bdd6ee" w:sz="4"/>
+              <w:bottom w:val="single" w:color="bdd6ee" w:sz="4"/>
+              <w:right w:val="single" w:color="bdd6ee" w:sz="4"/>
+            </w:tcBorders>
+            <w:shd w:color="000000" w:fill="ffffff" w:val="clear"/>
+            <w:tcMar>
+              <w:left w:w="108" w:type="dxa"/>
+              <w:right w:w="108" w:type="dxa"/>
+            </w:tcMar>
+            <w:vAlign w:val="top"/>
+          </w:tcPr>
+          <w:p>
+            <w:pPr>
+              <w:spacing w:before="0" w:after="0" w:line="240"/>
+              <w:ind w:right="0" w:left="0" w:firstLine="0"/>
+              <w:jc w:val="left"/>
+              <w:rPr>
+                <w:rFonts w:ascii="Calibri" w:hAnsi="Calibri" w:cs="Calibri" w:eastAsia="Calibri"/>
+                <w:color w:val="auto"/>
+                <w:spacing w:val="0"/>
+                <w:position w:val="0"/>
+                <w:sz w:val="22"/>
+              </w:rPr>
+            </w:pPr>
+            <w:r>
+              <w:rPr>
+                <w:rFonts w:ascii="Calibri" w:hAnsi="Calibri" w:cs="Calibri" w:eastAsia="Calibri"/>
+                <w:color w:val="auto"/>
+                <w:spacing w:val="0"/>
+                <w:position w:val="0"/>
+                <w:sz w:val="22"/>
+                <w:shd w:fill="auto" w:val="clear"/>
+              </w:rPr>
+              <w:t xml:space="preserve">RecyclerView</w:t>
+            </w:r>
           </w:p>
         </w:tc>
         <w:tc>
@@ -1434,19 +1757,18 @@
                 <w:spacing w:val="0"/>
                 <w:position w:val="0"/>
                 <w:sz w:val="22"/>
-                <w:shd w:fill="auto" w:val="clear"/>
-              </w:rPr>
-            </w:pPr>
-            <w:r>
-              <w:rPr>
-                <w:rFonts w:ascii="Calibri" w:hAnsi="Calibri" w:cs="Calibri" w:eastAsia="Calibri"/>
-                <w:color w:val="auto"/>
-                <w:spacing w:val="0"/>
-                <w:position w:val="0"/>
-                <w:sz w:val="22"/>
-                <w:shd w:fill="auto" w:val="clear"/>
-              </w:rPr>
-              <w:t xml:space="preserve">Layout (landscape)</w:t>
+              </w:rPr>
+            </w:pPr>
+            <w:r>
+              <w:rPr>
+                <w:rFonts w:ascii="Calibri" w:hAnsi="Calibri" w:cs="Calibri" w:eastAsia="Calibri"/>
+                <w:color w:val="auto"/>
+                <w:spacing w:val="0"/>
+                <w:position w:val="0"/>
+                <w:sz w:val="22"/>
+                <w:shd w:fill="auto" w:val="clear"/>
+              </w:rPr>
+              <w:t xml:space="preserve">Layout</w:t>
             </w:r>
           </w:p>
         </w:tc>
@@ -1477,19 +1799,18 @@
                 <w:spacing w:val="0"/>
                 <w:position w:val="0"/>
                 <w:sz w:val="22"/>
-                <w:shd w:fill="auto" w:val="clear"/>
-              </w:rPr>
-            </w:pPr>
-            <w:r>
-              <w:rPr>
-                <w:rFonts w:ascii="Calibri" w:hAnsi="Calibri" w:cs="Calibri" w:eastAsia="Calibri"/>
-                <w:color w:val="auto"/>
-                <w:spacing w:val="0"/>
-                <w:position w:val="0"/>
-                <w:sz w:val="22"/>
-                <w:shd w:fill="auto" w:val="clear"/>
-              </w:rPr>
-              <w:t xml:space="preserve">FHJ</w:t>
+              </w:rPr>
+            </w:pPr>
+            <w:r>
+              <w:rPr>
+                <w:rFonts w:ascii="Calibri" w:hAnsi="Calibri" w:cs="Calibri" w:eastAsia="Calibri"/>
+                <w:color w:val="auto"/>
+                <w:spacing w:val="0"/>
+                <w:position w:val="0"/>
+                <w:sz w:val="22"/>
+                <w:shd w:fill="auto" w:val="clear"/>
+              </w:rPr>
+              <w:t xml:space="preserve">MEG, FHJ</w:t>
             </w:r>
           </w:p>
         </w:tc>
@@ -1519,19 +1840,18 @@
                 <w:spacing w:val="0"/>
                 <w:position w:val="0"/>
                 <w:sz w:val="22"/>
-                <w:shd w:fill="auto" w:val="clear"/>
-              </w:rPr>
-            </w:pPr>
-            <w:r>
-              <w:rPr>
-                <w:rFonts w:ascii="Calibri" w:hAnsi="Calibri" w:cs="Calibri" w:eastAsia="Calibri"/>
-                <w:color w:val="FF0000"/>
-                <w:spacing w:val="0"/>
-                <w:position w:val="0"/>
-                <w:sz w:val="22"/>
-                <w:shd w:fill="auto" w:val="clear"/>
-              </w:rPr>
-              <w:t xml:space="preserve">Mangler</w:t>
+              </w:rPr>
+            </w:pPr>
+            <w:r>
+              <w:rPr>
+                <w:rFonts w:ascii="Calibri" w:hAnsi="Calibri" w:cs="Calibri" w:eastAsia="Calibri"/>
+                <w:color w:val="538135"/>
+                <w:spacing w:val="0"/>
+                <w:position w:val="0"/>
+                <w:sz w:val="22"/>
+                <w:shd w:fill="auto" w:val="clear"/>
+              </w:rPr>
+              <w:t xml:space="preserve">Færdigt</w:t>
             </w:r>
           </w:p>
         </w:tc>
@@ -1544,34 +1864,44 @@
         <w:tc>
           <w:tcPr>
             <w:tcW w:w="2484" w:type="dxa"/>
-            <w:vMerge/>
-            <w:tcBorders>
-              <w:top w:val="single" w:color="bdd6ee" w:sz="4"/>
-              <w:left w:val="single" w:color="bdd6ee" w:sz="4"/>
-              <w:bottom w:val="single" w:color="bdd6ee" w:sz="4"/>
-              <w:right w:val="single" w:color="bdd6ee" w:sz="4"/>
-            </w:tcBorders>
-            <w:shd w:color="000000" w:fill="ffffff" w:val="clear"/>
-            <w:tcMar>
-              <w:left w:w="108" w:type="dxa"/>
-              <w:right w:w="108" w:type="dxa"/>
-            </w:tcMar>
-            <w:vAlign w:val="top"/>
-          </w:tcPr>
-          <w:p>
-            <w:pPr>
-              <w:spacing w:before="0" w:after="200" w:line="276"/>
-              <w:ind w:right="0" w:left="0" w:firstLine="0"/>
-              <w:jc w:val="left"/>
-              <w:rPr>
-                <w:rFonts w:ascii="Calibri" w:hAnsi="Calibri" w:cs="Calibri" w:eastAsia="Calibri"/>
-                <w:color w:val="auto"/>
-                <w:spacing w:val="0"/>
-                <w:position w:val="0"/>
-                <w:sz w:val="22"/>
-                <w:shd w:fill="auto" w:val="clear"/>
-              </w:rPr>
-            </w:pPr>
+            <w:vMerge w:val="restart"/>
+            <w:tcBorders>
+              <w:top w:val="single" w:color="bdd6ee" w:sz="4"/>
+              <w:left w:val="single" w:color="bdd6ee" w:sz="4"/>
+              <w:bottom w:val="single" w:color="bdd6ee" w:sz="4"/>
+              <w:right w:val="single" w:color="bdd6ee" w:sz="4"/>
+            </w:tcBorders>
+            <w:shd w:color="000000" w:fill="ffffff" w:val="clear"/>
+            <w:tcMar>
+              <w:left w:w="108" w:type="dxa"/>
+              <w:right w:w="108" w:type="dxa"/>
+            </w:tcMar>
+            <w:vAlign w:val="top"/>
+          </w:tcPr>
+          <w:p>
+            <w:pPr>
+              <w:spacing w:before="0" w:after="0" w:line="240"/>
+              <w:ind w:right="0" w:left="0" w:firstLine="0"/>
+              <w:jc w:val="left"/>
+              <w:rPr>
+                <w:rFonts w:ascii="Calibri" w:hAnsi="Calibri" w:cs="Calibri" w:eastAsia="Calibri"/>
+                <w:color w:val="auto"/>
+                <w:spacing w:val="0"/>
+                <w:position w:val="0"/>
+                <w:sz w:val="22"/>
+              </w:rPr>
+            </w:pPr>
+            <w:r>
+              <w:rPr>
+                <w:rFonts w:ascii="Calibri" w:hAnsi="Calibri" w:cs="Calibri" w:eastAsia="Calibri"/>
+                <w:color w:val="auto"/>
+                <w:spacing w:val="0"/>
+                <w:position w:val="0"/>
+                <w:sz w:val="22"/>
+                <w:shd w:fill="auto" w:val="clear"/>
+              </w:rPr>
+              <w:t xml:space="preserve">Service</w:t>
+            </w:r>
           </w:p>
         </w:tc>
         <w:tc>
@@ -1601,19 +1931,18 @@
                 <w:spacing w:val="0"/>
                 <w:position w:val="0"/>
                 <w:sz w:val="22"/>
-                <w:shd w:fill="auto" w:val="clear"/>
-              </w:rPr>
-            </w:pPr>
-            <w:r>
-              <w:rPr>
-                <w:rFonts w:ascii="Calibri" w:hAnsi="Calibri" w:cs="Calibri" w:eastAsia="Calibri"/>
-                <w:color w:val="auto"/>
-                <w:spacing w:val="0"/>
-                <w:position w:val="0"/>
-                <w:sz w:val="22"/>
-                <w:shd w:fill="auto" w:val="clear"/>
-              </w:rPr>
-              <w:t xml:space="preserve">Layout (tablet)</w:t>
+              </w:rPr>
+            </w:pPr>
+            <w:r>
+              <w:rPr>
+                <w:rFonts w:ascii="Calibri" w:hAnsi="Calibri" w:cs="Calibri" w:eastAsia="Calibri"/>
+                <w:color w:val="auto"/>
+                <w:spacing w:val="0"/>
+                <w:position w:val="0"/>
+                <w:sz w:val="22"/>
+                <w:shd w:fill="auto" w:val="clear"/>
+              </w:rPr>
+              <w:t xml:space="preserve">Connect and disconnect activities</w:t>
             </w:r>
           </w:p>
         </w:tc>
@@ -1644,19 +1973,18 @@
                 <w:spacing w:val="0"/>
                 <w:position w:val="0"/>
                 <w:sz w:val="22"/>
-                <w:shd w:fill="auto" w:val="clear"/>
-              </w:rPr>
-            </w:pPr>
-            <w:r>
-              <w:rPr>
-                <w:rFonts w:ascii="Calibri" w:hAnsi="Calibri" w:cs="Calibri" w:eastAsia="Calibri"/>
-                <w:color w:val="auto"/>
-                <w:spacing w:val="0"/>
-                <w:position w:val="0"/>
-                <w:sz w:val="22"/>
-                <w:shd w:fill="auto" w:val="clear"/>
-              </w:rPr>
-              <w:t xml:space="preserve">FHJ</w:t>
+              </w:rPr>
+            </w:pPr>
+            <w:r>
+              <w:rPr>
+                <w:rFonts w:ascii="Calibri" w:hAnsi="Calibri" w:cs="Calibri" w:eastAsia="Calibri"/>
+                <w:color w:val="auto"/>
+                <w:spacing w:val="0"/>
+                <w:position w:val="0"/>
+                <w:sz w:val="22"/>
+                <w:shd w:fill="auto" w:val="clear"/>
+              </w:rPr>
+              <w:t xml:space="preserve">MEG, FHJ</w:t>
             </w:r>
           </w:p>
         </w:tc>
@@ -1686,19 +2014,18 @@
                 <w:spacing w:val="0"/>
                 <w:position w:val="0"/>
                 <w:sz w:val="22"/>
-                <w:shd w:fill="auto" w:val="clear"/>
-              </w:rPr>
-            </w:pPr>
-            <w:r>
-              <w:rPr>
-                <w:rFonts w:ascii="Calibri" w:hAnsi="Calibri" w:cs="Calibri" w:eastAsia="Calibri"/>
-                <w:color w:val="FF0000"/>
-                <w:spacing w:val="0"/>
-                <w:position w:val="0"/>
-                <w:sz w:val="22"/>
-                <w:shd w:fill="auto" w:val="clear"/>
-              </w:rPr>
-              <w:t xml:space="preserve">Mangler</w:t>
+              </w:rPr>
+            </w:pPr>
+            <w:r>
+              <w:rPr>
+                <w:rFonts w:ascii="Calibri" w:hAnsi="Calibri" w:cs="Calibri" w:eastAsia="Calibri"/>
+                <w:color w:val="538135"/>
+                <w:spacing w:val="0"/>
+                <w:position w:val="0"/>
+                <w:sz w:val="22"/>
+                <w:shd w:fill="auto" w:val="clear"/>
+              </w:rPr>
+              <w:t xml:space="preserve">Færdigt </w:t>
             </w:r>
           </w:p>
         </w:tc>
@@ -1711,44 +2038,34 @@
         <w:tc>
           <w:tcPr>
             <w:tcW w:w="2484" w:type="dxa"/>
-            <w:tcBorders>
-              <w:top w:val="single" w:color="bdd6ee" w:sz="4"/>
-              <w:left w:val="single" w:color="bdd6ee" w:sz="4"/>
-              <w:bottom w:val="single" w:color="bdd6ee" w:sz="4"/>
-              <w:right w:val="single" w:color="bdd6ee" w:sz="4"/>
-            </w:tcBorders>
-            <w:shd w:color="000000" w:fill="ffffff" w:val="clear"/>
-            <w:tcMar>
-              <w:left w:w="108" w:type="dxa"/>
-              <w:right w:w="108" w:type="dxa"/>
-            </w:tcMar>
-            <w:vAlign w:val="top"/>
-          </w:tcPr>
-          <w:p>
-            <w:pPr>
-              <w:spacing w:before="0" w:after="0" w:line="240"/>
-              <w:ind w:right="0" w:left="0" w:firstLine="0"/>
-              <w:jc w:val="left"/>
-              <w:rPr>
-                <w:rFonts w:ascii="Calibri" w:hAnsi="Calibri" w:cs="Calibri" w:eastAsia="Calibri"/>
-                <w:color w:val="auto"/>
-                <w:spacing w:val="0"/>
-                <w:position w:val="0"/>
-                <w:sz w:val="22"/>
-                <w:shd w:fill="auto" w:val="clear"/>
-              </w:rPr>
-            </w:pPr>
-            <w:r>
-              <w:rPr>
-                <w:rFonts w:ascii="Calibri" w:hAnsi="Calibri" w:cs="Calibri" w:eastAsia="Calibri"/>
-                <w:color w:val="auto"/>
-                <w:spacing w:val="0"/>
-                <w:position w:val="0"/>
-                <w:sz w:val="22"/>
-                <w:shd w:fill="auto" w:val="clear"/>
-              </w:rPr>
-              <w:t xml:space="preserve">RecyclerView</w:t>
-            </w:r>
+            <w:vMerge/>
+            <w:tcBorders>
+              <w:top w:val="single" w:color="bdd6ee" w:sz="4"/>
+              <w:left w:val="single" w:color="bdd6ee" w:sz="4"/>
+              <w:bottom w:val="single" w:color="bdd6ee" w:sz="4"/>
+              <w:right w:val="single" w:color="bdd6ee" w:sz="4"/>
+            </w:tcBorders>
+            <w:shd w:color="000000" w:fill="ffffff" w:val="clear"/>
+            <w:tcMar>
+              <w:left w:w="108" w:type="dxa"/>
+              <w:right w:w="108" w:type="dxa"/>
+            </w:tcMar>
+            <w:vAlign w:val="top"/>
+          </w:tcPr>
+          <w:p>
+            <w:pPr>
+              <w:spacing w:before="0" w:after="200" w:line="276"/>
+              <w:ind w:right="0" w:left="0" w:firstLine="0"/>
+              <w:jc w:val="left"/>
+              <w:rPr>
+                <w:rFonts w:ascii="Calibri" w:hAnsi="Calibri" w:cs="Calibri" w:eastAsia="Calibri"/>
+                <w:color w:val="auto"/>
+                <w:spacing w:val="0"/>
+                <w:position w:val="0"/>
+                <w:sz w:val="22"/>
+                <w:shd w:fill="auto" w:val="clear"/>
+              </w:rPr>
+            </w:pPr>
           </w:p>
         </w:tc>
         <w:tc>
@@ -1778,19 +2095,18 @@
                 <w:spacing w:val="0"/>
                 <w:position w:val="0"/>
                 <w:sz w:val="22"/>
-                <w:shd w:fill="auto" w:val="clear"/>
-              </w:rPr>
-            </w:pPr>
-            <w:r>
-              <w:rPr>
-                <w:rFonts w:ascii="Calibri" w:hAnsi="Calibri" w:cs="Calibri" w:eastAsia="Calibri"/>
-                <w:color w:val="auto"/>
-                <w:spacing w:val="0"/>
-                <w:position w:val="0"/>
-                <w:sz w:val="22"/>
-                <w:shd w:fill="auto" w:val="clear"/>
-              </w:rPr>
-              <w:t xml:space="preserve">Layout</w:t>
+              </w:rPr>
+            </w:pPr>
+            <w:r>
+              <w:rPr>
+                <w:rFonts w:ascii="Calibri" w:hAnsi="Calibri" w:cs="Calibri" w:eastAsia="Calibri"/>
+                <w:color w:val="auto"/>
+                <w:spacing w:val="0"/>
+                <w:position w:val="0"/>
+                <w:sz w:val="22"/>
+                <w:shd w:fill="auto" w:val="clear"/>
+              </w:rPr>
+              <w:t xml:space="preserve">BroadcastRecievers</w:t>
             </w:r>
           </w:p>
         </w:tc>
@@ -1821,19 +2137,18 @@
                 <w:spacing w:val="0"/>
                 <w:position w:val="0"/>
                 <w:sz w:val="22"/>
-                <w:shd w:fill="auto" w:val="clear"/>
-              </w:rPr>
-            </w:pPr>
-            <w:r>
-              <w:rPr>
-                <w:rFonts w:ascii="Calibri" w:hAnsi="Calibri" w:cs="Calibri" w:eastAsia="Calibri"/>
-                <w:color w:val="auto"/>
-                <w:spacing w:val="0"/>
-                <w:position w:val="0"/>
-                <w:sz w:val="22"/>
-                <w:shd w:fill="auto" w:val="clear"/>
-              </w:rPr>
-              <w:t xml:space="preserve">MEG, FHJ</w:t>
+              </w:rPr>
+            </w:pPr>
+            <w:r>
+              <w:rPr>
+                <w:rFonts w:ascii="Calibri" w:hAnsi="Calibri" w:cs="Calibri" w:eastAsia="Calibri"/>
+                <w:color w:val="auto"/>
+                <w:spacing w:val="0"/>
+                <w:position w:val="0"/>
+                <w:sz w:val="22"/>
+                <w:shd w:fill="auto" w:val="clear"/>
+              </w:rPr>
+              <w:t xml:space="preserve">FHJ</w:t>
             </w:r>
           </w:p>
         </w:tc>
@@ -1863,7 +2178,6 @@
                 <w:spacing w:val="0"/>
                 <w:position w:val="0"/>
                 <w:sz w:val="22"/>
-                <w:shd w:fill="auto" w:val="clear"/>
               </w:rPr>
             </w:pPr>
             <w:r>
@@ -1888,44 +2202,42 @@
         <w:tc>
           <w:tcPr>
             <w:tcW w:w="2484" w:type="dxa"/>
-            <w:vMerge w:val="restart"/>
-            <w:tcBorders>
-              <w:top w:val="single" w:color="bdd6ee" w:sz="4"/>
-              <w:left w:val="single" w:color="bdd6ee" w:sz="4"/>
-              <w:bottom w:val="single" w:color="bdd6ee" w:sz="4"/>
-              <w:right w:val="single" w:color="bdd6ee" w:sz="4"/>
-            </w:tcBorders>
-            <w:shd w:color="000000" w:fill="ffffff" w:val="clear"/>
-            <w:tcMar>
-              <w:left w:w="108" w:type="dxa"/>
-              <w:right w:w="108" w:type="dxa"/>
-            </w:tcMar>
-            <w:vAlign w:val="top"/>
-          </w:tcPr>
-          <w:p>
-            <w:pPr>
-              <w:spacing w:before="0" w:after="0" w:line="240"/>
-              <w:ind w:right="0" w:left="0" w:firstLine="0"/>
-              <w:jc w:val="left"/>
-              <w:rPr>
-                <w:rFonts w:ascii="Calibri" w:hAnsi="Calibri" w:cs="Calibri" w:eastAsia="Calibri"/>
-                <w:color w:val="auto"/>
-                <w:spacing w:val="0"/>
-                <w:position w:val="0"/>
-                <w:sz w:val="22"/>
-                <w:shd w:fill="auto" w:val="clear"/>
-              </w:rPr>
-            </w:pPr>
-            <w:r>
-              <w:rPr>
-                <w:rFonts w:ascii="Calibri" w:hAnsi="Calibri" w:cs="Calibri" w:eastAsia="Calibri"/>
-                <w:color w:val="auto"/>
-                <w:spacing w:val="0"/>
-                <w:position w:val="0"/>
-                <w:sz w:val="22"/>
-                <w:shd w:fill="auto" w:val="clear"/>
-              </w:rPr>
-              <w:t xml:space="preserve">Service</w:t>
+            <w:tcBorders>
+              <w:top w:val="single" w:color="bdd6ee" w:sz="4"/>
+              <w:left w:val="single" w:color="bdd6ee" w:sz="4"/>
+              <w:bottom w:val="single" w:color="bdd6ee" w:sz="4"/>
+              <w:right w:val="single" w:color="bdd6ee" w:sz="4"/>
+            </w:tcBorders>
+            <w:shd w:color="000000" w:fill="ffffff" w:val="clear"/>
+            <w:tcMar>
+              <w:left w:w="108" w:type="dxa"/>
+              <w:right w:w="108" w:type="dxa"/>
+            </w:tcMar>
+            <w:vAlign w:val="top"/>
+          </w:tcPr>
+          <w:p>
+            <w:pPr>
+              <w:spacing w:before="0" w:after="0" w:line="240"/>
+              <w:ind w:right="0" w:left="0" w:firstLine="0"/>
+              <w:jc w:val="left"/>
+              <w:rPr>
+                <w:rFonts w:ascii="Calibri" w:hAnsi="Calibri" w:cs="Calibri" w:eastAsia="Calibri"/>
+                <w:color w:val="auto"/>
+                <w:spacing w:val="0"/>
+                <w:position w:val="0"/>
+                <w:sz w:val="22"/>
+              </w:rPr>
+            </w:pPr>
+            <w:r>
+              <w:rPr>
+                <w:rFonts w:ascii="Calibri" w:hAnsi="Calibri" w:cs="Calibri" w:eastAsia="Calibri"/>
+                <w:color w:val="auto"/>
+                <w:spacing w:val="0"/>
+                <w:position w:val="0"/>
+                <w:sz w:val="22"/>
+                <w:shd w:fill="auto" w:val="clear"/>
+              </w:rPr>
+              <w:t xml:space="preserve">Netværkskommunikation</w:t>
             </w:r>
           </w:p>
         </w:tc>
@@ -1956,19 +2268,18 @@
                 <w:spacing w:val="0"/>
                 <w:position w:val="0"/>
                 <w:sz w:val="22"/>
-                <w:shd w:fill="auto" w:val="clear"/>
-              </w:rPr>
-            </w:pPr>
-            <w:r>
-              <w:rPr>
-                <w:rFonts w:ascii="Calibri" w:hAnsi="Calibri" w:cs="Calibri" w:eastAsia="Calibri"/>
-                <w:color w:val="auto"/>
-                <w:spacing w:val="0"/>
-                <w:position w:val="0"/>
-                <w:sz w:val="22"/>
-                <w:shd w:fill="auto" w:val="clear"/>
-              </w:rPr>
-              <w:t xml:space="preserve">Connect and disconnect activities</w:t>
+              </w:rPr>
+            </w:pPr>
+            <w:r>
+              <w:rPr>
+                <w:rFonts w:ascii="Calibri" w:hAnsi="Calibri" w:cs="Calibri" w:eastAsia="Calibri"/>
+                <w:color w:val="auto"/>
+                <w:spacing w:val="0"/>
+                <w:position w:val="0"/>
+                <w:sz w:val="22"/>
+                <w:shd w:fill="auto" w:val="clear"/>
+              </w:rPr>
+              <w:t xml:space="preserve">Forbind med API</w:t>
             </w:r>
           </w:p>
         </w:tc>
@@ -1999,19 +2310,18 @@
                 <w:spacing w:val="0"/>
                 <w:position w:val="0"/>
                 <w:sz w:val="22"/>
-                <w:shd w:fill="auto" w:val="clear"/>
-              </w:rPr>
-            </w:pPr>
-            <w:r>
-              <w:rPr>
-                <w:rFonts w:ascii="Calibri" w:hAnsi="Calibri" w:cs="Calibri" w:eastAsia="Calibri"/>
-                <w:color w:val="auto"/>
-                <w:spacing w:val="0"/>
-                <w:position w:val="0"/>
-                <w:sz w:val="22"/>
-                <w:shd w:fill="auto" w:val="clear"/>
-              </w:rPr>
-              <w:t xml:space="preserve">MEG, FHJ</w:t>
+              </w:rPr>
+            </w:pPr>
+            <w:r>
+              <w:rPr>
+                <w:rFonts w:ascii="Calibri" w:hAnsi="Calibri" w:cs="Calibri" w:eastAsia="Calibri"/>
+                <w:color w:val="auto"/>
+                <w:spacing w:val="0"/>
+                <w:position w:val="0"/>
+                <w:sz w:val="22"/>
+                <w:shd w:fill="auto" w:val="clear"/>
+              </w:rPr>
+              <w:t xml:space="preserve">FHJ</w:t>
             </w:r>
           </w:p>
         </w:tc>
@@ -2041,19 +2351,18 @@
                 <w:spacing w:val="0"/>
                 <w:position w:val="0"/>
                 <w:sz w:val="22"/>
-                <w:shd w:fill="auto" w:val="clear"/>
-              </w:rPr>
-            </w:pPr>
-            <w:r>
-              <w:rPr>
-                <w:rFonts w:ascii="Calibri" w:hAnsi="Calibri" w:cs="Calibri" w:eastAsia="Calibri"/>
-                <w:color w:val="538135"/>
-                <w:spacing w:val="0"/>
-                <w:position w:val="0"/>
-                <w:sz w:val="22"/>
-                <w:shd w:fill="auto" w:val="clear"/>
-              </w:rPr>
-              <w:t xml:space="preserve">Færdigt </w:t>
+              </w:rPr>
+            </w:pPr>
+            <w:r>
+              <w:rPr>
+                <w:rFonts w:ascii="Calibri" w:hAnsi="Calibri" w:cs="Calibri" w:eastAsia="Calibri"/>
+                <w:color w:val="385623"/>
+                <w:spacing w:val="0"/>
+                <w:position w:val="0"/>
+                <w:sz w:val="22"/>
+                <w:shd w:fill="auto" w:val="clear"/>
+              </w:rPr>
+              <w:t xml:space="preserve">Færdigt</w:t>
             </w:r>
           </w:p>
         </w:tc>
@@ -2066,34 +2375,44 @@
         <w:tc>
           <w:tcPr>
             <w:tcW w:w="2484" w:type="dxa"/>
-            <w:vMerge/>
-            <w:tcBorders>
-              <w:top w:val="single" w:color="bdd6ee" w:sz="4"/>
-              <w:left w:val="single" w:color="bdd6ee" w:sz="4"/>
-              <w:bottom w:val="single" w:color="bdd6ee" w:sz="4"/>
-              <w:right w:val="single" w:color="bdd6ee" w:sz="4"/>
-            </w:tcBorders>
-            <w:shd w:color="000000" w:fill="ffffff" w:val="clear"/>
-            <w:tcMar>
-              <w:left w:w="108" w:type="dxa"/>
-              <w:right w:w="108" w:type="dxa"/>
-            </w:tcMar>
-            <w:vAlign w:val="top"/>
-          </w:tcPr>
-          <w:p>
-            <w:pPr>
-              <w:spacing w:before="0" w:after="200" w:line="276"/>
-              <w:ind w:right="0" w:left="0" w:firstLine="0"/>
-              <w:jc w:val="left"/>
-              <w:rPr>
-                <w:rFonts w:ascii="Calibri" w:hAnsi="Calibri" w:cs="Calibri" w:eastAsia="Calibri"/>
-                <w:color w:val="auto"/>
-                <w:spacing w:val="0"/>
-                <w:position w:val="0"/>
-                <w:sz w:val="22"/>
-                <w:shd w:fill="auto" w:val="clear"/>
-              </w:rPr>
-            </w:pPr>
+            <w:vMerge w:val="restart"/>
+            <w:tcBorders>
+              <w:top w:val="single" w:color="bdd6ee" w:sz="4"/>
+              <w:left w:val="single" w:color="bdd6ee" w:sz="4"/>
+              <w:bottom w:val="single" w:color="bdd6ee" w:sz="4"/>
+              <w:right w:val="single" w:color="bdd6ee" w:sz="4"/>
+            </w:tcBorders>
+            <w:shd w:color="000000" w:fill="ffffff" w:val="clear"/>
+            <w:tcMar>
+              <w:left w:w="108" w:type="dxa"/>
+              <w:right w:w="108" w:type="dxa"/>
+            </w:tcMar>
+            <w:vAlign w:val="top"/>
+          </w:tcPr>
+          <w:p>
+            <w:pPr>
+              <w:spacing w:before="0" w:after="0" w:line="240"/>
+              <w:ind w:right="0" w:left="0" w:firstLine="0"/>
+              <w:jc w:val="left"/>
+              <w:rPr>
+                <w:rFonts w:ascii="Calibri" w:hAnsi="Calibri" w:cs="Calibri" w:eastAsia="Calibri"/>
+                <w:color w:val="auto"/>
+                <w:spacing w:val="0"/>
+                <w:position w:val="0"/>
+                <w:sz w:val="22"/>
+              </w:rPr>
+            </w:pPr>
+            <w:r>
+              <w:rPr>
+                <w:rFonts w:ascii="Calibri" w:hAnsi="Calibri" w:cs="Calibri" w:eastAsia="Calibri"/>
+                <w:color w:val="auto"/>
+                <w:spacing w:val="0"/>
+                <w:position w:val="0"/>
+                <w:sz w:val="22"/>
+                <w:shd w:fill="auto" w:val="clear"/>
+              </w:rPr>
+              <w:t xml:space="preserve">Firebase</w:t>
+            </w:r>
           </w:p>
         </w:tc>
         <w:tc>
@@ -2123,19 +2442,18 @@
                 <w:spacing w:val="0"/>
                 <w:position w:val="0"/>
                 <w:sz w:val="22"/>
-                <w:shd w:fill="auto" w:val="clear"/>
-              </w:rPr>
-            </w:pPr>
-            <w:r>
-              <w:rPr>
-                <w:rFonts w:ascii="Calibri" w:hAnsi="Calibri" w:cs="Calibri" w:eastAsia="Calibri"/>
-                <w:color w:val="auto"/>
-                <w:spacing w:val="0"/>
-                <w:position w:val="0"/>
-                <w:sz w:val="22"/>
-                <w:shd w:fill="auto" w:val="clear"/>
-              </w:rPr>
-              <w:t xml:space="preserve">BroadcastRecievers</w:t>
+              </w:rPr>
+            </w:pPr>
+            <w:r>
+              <w:rPr>
+                <w:rFonts w:ascii="Calibri" w:hAnsi="Calibri" w:cs="Calibri" w:eastAsia="Calibri"/>
+                <w:color w:val="auto"/>
+                <w:spacing w:val="0"/>
+                <w:position w:val="0"/>
+                <w:sz w:val="22"/>
+                <w:shd w:fill="auto" w:val="clear"/>
+              </w:rPr>
+              <w:t xml:space="preserve">Opret firebase</w:t>
             </w:r>
           </w:p>
         </w:tc>
@@ -2166,19 +2484,18 @@
                 <w:spacing w:val="0"/>
                 <w:position w:val="0"/>
                 <w:sz w:val="22"/>
-                <w:shd w:fill="auto" w:val="clear"/>
-              </w:rPr>
-            </w:pPr>
-            <w:r>
-              <w:rPr>
-                <w:rFonts w:ascii="Calibri" w:hAnsi="Calibri" w:cs="Calibri" w:eastAsia="Calibri"/>
-                <w:color w:val="auto"/>
-                <w:spacing w:val="0"/>
-                <w:position w:val="0"/>
-                <w:sz w:val="22"/>
-                <w:shd w:fill="auto" w:val="clear"/>
-              </w:rPr>
-              <w:t xml:space="preserve">FHJ</w:t>
+              </w:rPr>
+            </w:pPr>
+            <w:r>
+              <w:rPr>
+                <w:rFonts w:ascii="Calibri" w:hAnsi="Calibri" w:cs="Calibri" w:eastAsia="Calibri"/>
+                <w:color w:val="auto"/>
+                <w:spacing w:val="0"/>
+                <w:position w:val="0"/>
+                <w:sz w:val="22"/>
+                <w:shd w:fill="auto" w:val="clear"/>
+              </w:rPr>
+              <w:t xml:space="preserve">MEG, FHJ</w:t>
             </w:r>
           </w:p>
         </w:tc>
@@ -2208,7 +2525,6 @@
                 <w:spacing w:val="0"/>
                 <w:position w:val="0"/>
                 <w:sz w:val="22"/>
-                <w:shd w:fill="auto" w:val="clear"/>
               </w:rPr>
             </w:pPr>
             <w:r>
@@ -2220,7 +2536,7 @@
                 <w:sz w:val="22"/>
                 <w:shd w:fill="auto" w:val="clear"/>
               </w:rPr>
-              <w:t xml:space="preserve">Færdigt</w:t>
+              <w:t xml:space="preserve">Færdigt 16/4</w:t>
             </w:r>
           </w:p>
         </w:tc>
@@ -2233,44 +2549,34 @@
         <w:tc>
           <w:tcPr>
             <w:tcW w:w="2484" w:type="dxa"/>
-            <w:tcBorders>
-              <w:top w:val="single" w:color="bdd6ee" w:sz="4"/>
-              <w:left w:val="single" w:color="bdd6ee" w:sz="4"/>
-              <w:bottom w:val="single" w:color="bdd6ee" w:sz="4"/>
-              <w:right w:val="single" w:color="bdd6ee" w:sz="4"/>
-            </w:tcBorders>
-            <w:shd w:color="000000" w:fill="ffffff" w:val="clear"/>
-            <w:tcMar>
-              <w:left w:w="108" w:type="dxa"/>
-              <w:right w:w="108" w:type="dxa"/>
-            </w:tcMar>
-            <w:vAlign w:val="top"/>
-          </w:tcPr>
-          <w:p>
-            <w:pPr>
-              <w:spacing w:before="0" w:after="0" w:line="240"/>
-              <w:ind w:right="0" w:left="0" w:firstLine="0"/>
-              <w:jc w:val="left"/>
-              <w:rPr>
-                <w:rFonts w:ascii="Calibri" w:hAnsi="Calibri" w:cs="Calibri" w:eastAsia="Calibri"/>
-                <w:color w:val="auto"/>
-                <w:spacing w:val="0"/>
-                <w:position w:val="0"/>
-                <w:sz w:val="22"/>
-                <w:shd w:fill="auto" w:val="clear"/>
-              </w:rPr>
-            </w:pPr>
-            <w:r>
-              <w:rPr>
-                <w:rFonts w:ascii="Calibri" w:hAnsi="Calibri" w:cs="Calibri" w:eastAsia="Calibri"/>
-                <w:color w:val="auto"/>
-                <w:spacing w:val="0"/>
-                <w:position w:val="0"/>
-                <w:sz w:val="22"/>
-                <w:shd w:fill="auto" w:val="clear"/>
-              </w:rPr>
-              <w:t xml:space="preserve">Netværkskommunikation</w:t>
-            </w:r>
+            <w:vMerge/>
+            <w:tcBorders>
+              <w:top w:val="single" w:color="bdd6ee" w:sz="4"/>
+              <w:left w:val="single" w:color="bdd6ee" w:sz="4"/>
+              <w:bottom w:val="single" w:color="bdd6ee" w:sz="4"/>
+              <w:right w:val="single" w:color="bdd6ee" w:sz="4"/>
+            </w:tcBorders>
+            <w:shd w:color="000000" w:fill="ffffff" w:val="clear"/>
+            <w:tcMar>
+              <w:left w:w="108" w:type="dxa"/>
+              <w:right w:w="108" w:type="dxa"/>
+            </w:tcMar>
+            <w:vAlign w:val="top"/>
+          </w:tcPr>
+          <w:p>
+            <w:pPr>
+              <w:spacing w:before="0" w:after="200" w:line="276"/>
+              <w:ind w:right="0" w:left="0" w:firstLine="0"/>
+              <w:jc w:val="left"/>
+              <w:rPr>
+                <w:rFonts w:ascii="Calibri" w:hAnsi="Calibri" w:cs="Calibri" w:eastAsia="Calibri"/>
+                <w:color w:val="auto"/>
+                <w:spacing w:val="0"/>
+                <w:position w:val="0"/>
+                <w:sz w:val="22"/>
+                <w:shd w:fill="auto" w:val="clear"/>
+              </w:rPr>
+            </w:pPr>
           </w:p>
         </w:tc>
         <w:tc>
@@ -2300,19 +2606,18 @@
                 <w:spacing w:val="0"/>
                 <w:position w:val="0"/>
                 <w:sz w:val="22"/>
-                <w:shd w:fill="auto" w:val="clear"/>
-              </w:rPr>
-            </w:pPr>
-            <w:r>
-              <w:rPr>
-                <w:rFonts w:ascii="Calibri" w:hAnsi="Calibri" w:cs="Calibri" w:eastAsia="Calibri"/>
-                <w:color w:val="auto"/>
-                <w:spacing w:val="0"/>
-                <w:position w:val="0"/>
-                <w:sz w:val="22"/>
-                <w:shd w:fill="auto" w:val="clear"/>
-              </w:rPr>
-              <w:t xml:space="preserve">Forbind med API</w:t>
+              </w:rPr>
+            </w:pPr>
+            <w:r>
+              <w:rPr>
+                <w:rFonts w:ascii="Calibri" w:hAnsi="Calibri" w:cs="Calibri" w:eastAsia="Calibri"/>
+                <w:color w:val="auto"/>
+                <w:spacing w:val="0"/>
+                <w:position w:val="0"/>
+                <w:sz w:val="22"/>
+                <w:shd w:fill="auto" w:val="clear"/>
+              </w:rPr>
+              <w:t xml:space="preserve">Opret AuthID </w:t>
             </w:r>
           </w:p>
         </w:tc>
@@ -2343,19 +2648,18 @@
                 <w:spacing w:val="0"/>
                 <w:position w:val="0"/>
                 <w:sz w:val="22"/>
-                <w:shd w:fill="auto" w:val="clear"/>
-              </w:rPr>
-            </w:pPr>
-            <w:r>
-              <w:rPr>
-                <w:rFonts w:ascii="Calibri" w:hAnsi="Calibri" w:cs="Calibri" w:eastAsia="Calibri"/>
-                <w:color w:val="auto"/>
-                <w:spacing w:val="0"/>
-                <w:position w:val="0"/>
-                <w:sz w:val="22"/>
-                <w:shd w:fill="auto" w:val="clear"/>
-              </w:rPr>
-              <w:t xml:space="preserve">FHJ</w:t>
+              </w:rPr>
+            </w:pPr>
+            <w:r>
+              <w:rPr>
+                <w:rFonts w:ascii="Calibri" w:hAnsi="Calibri" w:cs="Calibri" w:eastAsia="Calibri"/>
+                <w:color w:val="auto"/>
+                <w:spacing w:val="0"/>
+                <w:position w:val="0"/>
+                <w:sz w:val="22"/>
+                <w:shd w:fill="auto" w:val="clear"/>
+              </w:rPr>
+              <w:t xml:space="preserve">MEG, FHJ</w:t>
             </w:r>
           </w:p>
         </w:tc>
@@ -2385,19 +2689,18 @@
                 <w:spacing w:val="0"/>
                 <w:position w:val="0"/>
                 <w:sz w:val="22"/>
-                <w:shd w:fill="auto" w:val="clear"/>
-              </w:rPr>
-            </w:pPr>
-            <w:r>
-              <w:rPr>
-                <w:rFonts w:ascii="Calibri" w:hAnsi="Calibri" w:cs="Calibri" w:eastAsia="Calibri"/>
-                <w:color w:val="385623"/>
-                <w:spacing w:val="0"/>
-                <w:position w:val="0"/>
-                <w:sz w:val="22"/>
-                <w:shd w:fill="auto" w:val="clear"/>
-              </w:rPr>
-              <w:t xml:space="preserve">Færdigt</w:t>
+              </w:rPr>
+            </w:pPr>
+            <w:r>
+              <w:rPr>
+                <w:rFonts w:ascii="Calibri" w:hAnsi="Calibri" w:cs="Calibri" w:eastAsia="Calibri"/>
+                <w:color w:val="538135"/>
+                <w:spacing w:val="0"/>
+                <w:position w:val="0"/>
+                <w:sz w:val="22"/>
+                <w:shd w:fill="auto" w:val="clear"/>
+              </w:rPr>
+              <w:t xml:space="preserve">Færdigt 16/4</w:t>
             </w:r>
           </w:p>
         </w:tc>
@@ -2410,45 +2713,34 @@
         <w:tc>
           <w:tcPr>
             <w:tcW w:w="2484" w:type="dxa"/>
-            <w:vMerge w:val="restart"/>
-            <w:tcBorders>
-              <w:top w:val="single" w:color="bdd6ee" w:sz="4"/>
-              <w:left w:val="single" w:color="bdd6ee" w:sz="4"/>
-              <w:bottom w:val="single" w:color="bdd6ee" w:sz="4"/>
-              <w:right w:val="single" w:color="bdd6ee" w:sz="4"/>
-            </w:tcBorders>
-            <w:shd w:color="000000" w:fill="ffffff" w:val="clear"/>
-            <w:tcMar>
-              <w:left w:w="108" w:type="dxa"/>
-              <w:right w:w="108" w:type="dxa"/>
-            </w:tcMar>
-            <w:vAlign w:val="top"/>
-          </w:tcPr>
-          <w:p>
-            <w:pPr>
-              <w:spacing w:before="0" w:after="0" w:line="240"/>
-              <w:ind w:right="0" w:left="0" w:firstLine="0"/>
-              <w:jc w:val="left"/>
-              <w:rPr>
-                <w:rFonts w:ascii="Calibri" w:hAnsi="Calibri" w:cs="Calibri" w:eastAsia="Calibri"/>
-                <w:color w:val="auto"/>
-                <w:spacing w:val="0"/>
-                <w:position w:val="0"/>
-                <w:sz w:val="22"/>
-                <w:shd w:fill="auto" w:val="clear"/>
-              </w:rPr>
-            </w:pPr>
-            <w:r>
-              <w:rPr>
-                <w:rFonts w:ascii="Calibri" w:hAnsi="Calibri" w:cs="Calibri" w:eastAsia="Calibri"/>
-                <w:color w:val="auto"/>
-                <w:spacing w:val="0"/>
-                <w:position w:val="0"/>
-                <w:sz w:val="22"/>
-                <w:shd w:fill="auto" w:val="clear"/>
-              </w:rPr>
-              <w:t xml:space="preserve">Firebase</w:t>
-            </w:r>
+            <w:vMerge/>
+            <w:tcBorders>
+              <w:top w:val="single" w:color="bdd6ee" w:sz="4"/>
+              <w:left w:val="single" w:color="bdd6ee" w:sz="4"/>
+              <w:bottom w:val="single" w:color="bdd6ee" w:sz="4"/>
+              <w:right w:val="single" w:color="bdd6ee" w:sz="4"/>
+            </w:tcBorders>
+            <w:shd w:color="000000" w:fill="ffffff" w:val="clear"/>
+            <w:tcMar>
+              <w:left w:w="108" w:type="dxa"/>
+              <w:right w:w="108" w:type="dxa"/>
+            </w:tcMar>
+            <w:vAlign w:val="top"/>
+          </w:tcPr>
+          <w:p>
+            <w:pPr>
+              <w:spacing w:before="0" w:after="200" w:line="276"/>
+              <w:ind w:right="0" w:left="0" w:firstLine="0"/>
+              <w:jc w:val="left"/>
+              <w:rPr>
+                <w:rFonts w:ascii="Calibri" w:hAnsi="Calibri" w:cs="Calibri" w:eastAsia="Calibri"/>
+                <w:color w:val="auto"/>
+                <w:spacing w:val="0"/>
+                <w:position w:val="0"/>
+                <w:sz w:val="22"/>
+                <w:shd w:fill="auto" w:val="clear"/>
+              </w:rPr>
+            </w:pPr>
           </w:p>
         </w:tc>
         <w:tc>
@@ -2478,19 +2770,18 @@
                 <w:spacing w:val="0"/>
                 <w:position w:val="0"/>
                 <w:sz w:val="22"/>
-                <w:shd w:fill="auto" w:val="clear"/>
-              </w:rPr>
-            </w:pPr>
-            <w:r>
-              <w:rPr>
-                <w:rFonts w:ascii="Calibri" w:hAnsi="Calibri" w:cs="Calibri" w:eastAsia="Calibri"/>
-                <w:color w:val="auto"/>
-                <w:spacing w:val="0"/>
-                <w:position w:val="0"/>
-                <w:sz w:val="22"/>
-                <w:shd w:fill="auto" w:val="clear"/>
-              </w:rPr>
-              <w:t xml:space="preserve">Opret firebase</w:t>
+              </w:rPr>
+            </w:pPr>
+            <w:r>
+              <w:rPr>
+                <w:rFonts w:ascii="Calibri" w:hAnsi="Calibri" w:cs="Calibri" w:eastAsia="Calibri"/>
+                <w:color w:val="auto"/>
+                <w:spacing w:val="0"/>
+                <w:position w:val="0"/>
+                <w:sz w:val="22"/>
+                <w:shd w:fill="auto" w:val="clear"/>
+              </w:rPr>
+              <w:t xml:space="preserve">Opsæt database</w:t>
             </w:r>
           </w:p>
         </w:tc>
@@ -2521,19 +2812,18 @@
                 <w:spacing w:val="0"/>
                 <w:position w:val="0"/>
                 <w:sz w:val="22"/>
-                <w:shd w:fill="auto" w:val="clear"/>
-              </w:rPr>
-            </w:pPr>
-            <w:r>
-              <w:rPr>
-                <w:rFonts w:ascii="Calibri" w:hAnsi="Calibri" w:cs="Calibri" w:eastAsia="Calibri"/>
-                <w:color w:val="auto"/>
-                <w:spacing w:val="0"/>
-                <w:position w:val="0"/>
-                <w:sz w:val="22"/>
-                <w:shd w:fill="auto" w:val="clear"/>
-              </w:rPr>
-              <w:t xml:space="preserve">MEG, FHJ</w:t>
+              </w:rPr>
+            </w:pPr>
+            <w:r>
+              <w:rPr>
+                <w:rFonts w:ascii="Calibri" w:hAnsi="Calibri" w:cs="Calibri" w:eastAsia="Calibri"/>
+                <w:color w:val="auto"/>
+                <w:spacing w:val="0"/>
+                <w:position w:val="0"/>
+                <w:sz w:val="22"/>
+                <w:shd w:fill="auto" w:val="clear"/>
+              </w:rPr>
+              <w:t xml:space="preserve">MEG</w:t>
             </w:r>
           </w:p>
         </w:tc>
@@ -2563,19 +2853,18 @@
                 <w:spacing w:val="0"/>
                 <w:position w:val="0"/>
                 <w:sz w:val="22"/>
-                <w:shd w:fill="auto" w:val="clear"/>
-              </w:rPr>
-            </w:pPr>
-            <w:r>
-              <w:rPr>
-                <w:rFonts w:ascii="Calibri" w:hAnsi="Calibri" w:cs="Calibri" w:eastAsia="Calibri"/>
-                <w:color w:val="538135"/>
-                <w:spacing w:val="0"/>
-                <w:position w:val="0"/>
-                <w:sz w:val="22"/>
-                <w:shd w:fill="auto" w:val="clear"/>
-              </w:rPr>
-              <w:t xml:space="preserve">Færdigt 16/4</w:t>
+              </w:rPr>
+            </w:pPr>
+            <w:r>
+              <w:rPr>
+                <w:rFonts w:ascii="Calibri" w:hAnsi="Calibri" w:cs="Calibri" w:eastAsia="Calibri"/>
+                <w:color w:val="385623"/>
+                <w:spacing w:val="0"/>
+                <w:position w:val="0"/>
+                <w:sz w:val="22"/>
+                <w:shd w:fill="auto" w:val="clear"/>
+              </w:rPr>
+              <w:t xml:space="preserve">Færdigt</w:t>
             </w:r>
           </w:p>
         </w:tc>
@@ -2645,19 +2934,18 @@
                 <w:spacing w:val="0"/>
                 <w:position w:val="0"/>
                 <w:sz w:val="22"/>
-                <w:shd w:fill="auto" w:val="clear"/>
-              </w:rPr>
-            </w:pPr>
-            <w:r>
-              <w:rPr>
-                <w:rFonts w:ascii="Calibri" w:hAnsi="Calibri" w:cs="Calibri" w:eastAsia="Calibri"/>
-                <w:color w:val="auto"/>
-                <w:spacing w:val="0"/>
-                <w:position w:val="0"/>
-                <w:sz w:val="22"/>
-                <w:shd w:fill="auto" w:val="clear"/>
-              </w:rPr>
-              <w:t xml:space="preserve">Opret AuthID </w:t>
+              </w:rPr>
+            </w:pPr>
+            <w:r>
+              <w:rPr>
+                <w:rFonts w:ascii="Calibri" w:hAnsi="Calibri" w:cs="Calibri" w:eastAsia="Calibri"/>
+                <w:color w:val="auto"/>
+                <w:spacing w:val="0"/>
+                <w:position w:val="0"/>
+                <w:sz w:val="22"/>
+                <w:shd w:fill="auto" w:val="clear"/>
+              </w:rPr>
+              <w:t xml:space="preserve">Definer metoder</w:t>
             </w:r>
           </w:p>
         </w:tc>
@@ -2688,7 +2976,6 @@
                 <w:spacing w:val="0"/>
                 <w:position w:val="0"/>
                 <w:sz w:val="22"/>
-                <w:shd w:fill="auto" w:val="clear"/>
               </w:rPr>
             </w:pPr>
             <w:r>
@@ -2730,19 +3017,18 @@
                 <w:spacing w:val="0"/>
                 <w:position w:val="0"/>
                 <w:sz w:val="22"/>
-                <w:shd w:fill="auto" w:val="clear"/>
-              </w:rPr>
-            </w:pPr>
-            <w:r>
-              <w:rPr>
-                <w:rFonts w:ascii="Calibri" w:hAnsi="Calibri" w:cs="Calibri" w:eastAsia="Calibri"/>
-                <w:color w:val="538135"/>
-                <w:spacing w:val="0"/>
-                <w:position w:val="0"/>
-                <w:sz w:val="22"/>
-                <w:shd w:fill="auto" w:val="clear"/>
-              </w:rPr>
-              <w:t xml:space="preserve">Færdigt 16/4</w:t>
+              </w:rPr>
+            </w:pPr>
+            <w:r>
+              <w:rPr>
+                <w:rFonts w:ascii="Calibri" w:hAnsi="Calibri" w:cs="Calibri" w:eastAsia="Calibri"/>
+                <w:color w:val="385623"/>
+                <w:spacing w:val="0"/>
+                <w:position w:val="0"/>
+                <w:sz w:val="22"/>
+                <w:shd w:fill="auto" w:val="clear"/>
+              </w:rPr>
+              <w:t xml:space="preserve">Færdigt</w:t>
             </w:r>
           </w:p>
         </w:tc>
@@ -2755,34 +3041,44 @@
         <w:tc>
           <w:tcPr>
             <w:tcW w:w="2484" w:type="dxa"/>
-            <w:vMerge/>
-            <w:tcBorders>
-              <w:top w:val="single" w:color="bdd6ee" w:sz="4"/>
-              <w:left w:val="single" w:color="bdd6ee" w:sz="4"/>
-              <w:bottom w:val="single" w:color="bdd6ee" w:sz="4"/>
-              <w:right w:val="single" w:color="bdd6ee" w:sz="4"/>
-            </w:tcBorders>
-            <w:shd w:color="000000" w:fill="ffffff" w:val="clear"/>
-            <w:tcMar>
-              <w:left w:w="108" w:type="dxa"/>
-              <w:right w:w="108" w:type="dxa"/>
-            </w:tcMar>
-            <w:vAlign w:val="top"/>
-          </w:tcPr>
-          <w:p>
-            <w:pPr>
-              <w:spacing w:before="0" w:after="200" w:line="276"/>
-              <w:ind w:right="0" w:left="0" w:firstLine="0"/>
-              <w:jc w:val="left"/>
-              <w:rPr>
-                <w:rFonts w:ascii="Calibri" w:hAnsi="Calibri" w:cs="Calibri" w:eastAsia="Calibri"/>
-                <w:color w:val="auto"/>
-                <w:spacing w:val="0"/>
-                <w:position w:val="0"/>
-                <w:sz w:val="22"/>
-                <w:shd w:fill="auto" w:val="clear"/>
-              </w:rPr>
-            </w:pPr>
+            <w:vMerge w:val="restart"/>
+            <w:tcBorders>
+              <w:top w:val="single" w:color="bdd6ee" w:sz="4"/>
+              <w:left w:val="single" w:color="bdd6ee" w:sz="4"/>
+              <w:bottom w:val="single" w:color="bdd6ee" w:sz="4"/>
+              <w:right w:val="single" w:color="bdd6ee" w:sz="4"/>
+            </w:tcBorders>
+            <w:shd w:color="000000" w:fill="ffffff" w:val="clear"/>
+            <w:tcMar>
+              <w:left w:w="108" w:type="dxa"/>
+              <w:right w:w="108" w:type="dxa"/>
+            </w:tcMar>
+            <w:vAlign w:val="top"/>
+          </w:tcPr>
+          <w:p>
+            <w:pPr>
+              <w:spacing w:before="0" w:after="0" w:line="240"/>
+              <w:ind w:right="0" w:left="0" w:firstLine="0"/>
+              <w:jc w:val="left"/>
+              <w:rPr>
+                <w:rFonts w:ascii="Calibri" w:hAnsi="Calibri" w:cs="Calibri" w:eastAsia="Calibri"/>
+                <w:color w:val="auto"/>
+                <w:spacing w:val="0"/>
+                <w:position w:val="0"/>
+                <w:sz w:val="22"/>
+              </w:rPr>
+            </w:pPr>
+            <w:r>
+              <w:rPr>
+                <w:rFonts w:ascii="Calibri" w:hAnsi="Calibri" w:cs="Calibri" w:eastAsia="Calibri"/>
+                <w:color w:val="auto"/>
+                <w:spacing w:val="0"/>
+                <w:position w:val="0"/>
+                <w:sz w:val="22"/>
+                <w:shd w:fill="auto" w:val="clear"/>
+              </w:rPr>
+              <w:t xml:space="preserve">Deling af film</w:t>
+            </w:r>
           </w:p>
         </w:tc>
         <w:tc>
@@ -2812,19 +3108,18 @@
                 <w:spacing w:val="0"/>
                 <w:position w:val="0"/>
                 <w:sz w:val="22"/>
-                <w:shd w:fill="auto" w:val="clear"/>
-              </w:rPr>
-            </w:pPr>
-            <w:r>
-              <w:rPr>
-                <w:rFonts w:ascii="Calibri" w:hAnsi="Calibri" w:cs="Calibri" w:eastAsia="Calibri"/>
-                <w:color w:val="auto"/>
-                <w:spacing w:val="0"/>
-                <w:position w:val="0"/>
-                <w:sz w:val="22"/>
-                <w:shd w:fill="auto" w:val="clear"/>
-              </w:rPr>
-              <w:t xml:space="preserve">Opsæt database</w:t>
+              </w:rPr>
+            </w:pPr>
+            <w:r>
+              <w:rPr>
+                <w:rFonts w:ascii="Calibri" w:hAnsi="Calibri" w:cs="Calibri" w:eastAsia="Calibri"/>
+                <w:color w:val="auto"/>
+                <w:spacing w:val="0"/>
+                <w:position w:val="0"/>
+                <w:sz w:val="22"/>
+                <w:shd w:fill="auto" w:val="clear"/>
+              </w:rPr>
+              <w:t xml:space="preserve">Funktion på layout</w:t>
             </w:r>
           </w:p>
         </w:tc>
@@ -2855,7 +3150,6 @@
                 <w:spacing w:val="0"/>
                 <w:position w:val="0"/>
                 <w:sz w:val="22"/>
-                <w:shd w:fill="auto" w:val="clear"/>
               </w:rPr>
             </w:pPr>
             <w:r>
@@ -2897,7 +3191,6 @@
                 <w:spacing w:val="0"/>
                 <w:position w:val="0"/>
                 <w:sz w:val="22"/>
-                <w:shd w:fill="auto" w:val="clear"/>
               </w:rPr>
             </w:pPr>
             <w:r>
@@ -2979,19 +3272,18 @@
                 <w:spacing w:val="0"/>
                 <w:position w:val="0"/>
                 <w:sz w:val="22"/>
-                <w:shd w:fill="auto" w:val="clear"/>
-              </w:rPr>
-            </w:pPr>
-            <w:r>
-              <w:rPr>
-                <w:rFonts w:ascii="Calibri" w:hAnsi="Calibri" w:cs="Calibri" w:eastAsia="Calibri"/>
-                <w:color w:val="auto"/>
-                <w:spacing w:val="0"/>
-                <w:position w:val="0"/>
-                <w:sz w:val="22"/>
-                <w:shd w:fill="auto" w:val="clear"/>
-              </w:rPr>
-              <w:t xml:space="preserve">Definer metoder</w:t>
+              </w:rPr>
+            </w:pPr>
+            <w:r>
+              <w:rPr>
+                <w:rFonts w:ascii="Calibri" w:hAnsi="Calibri" w:cs="Calibri" w:eastAsia="Calibri"/>
+                <w:color w:val="auto"/>
+                <w:spacing w:val="0"/>
+                <w:position w:val="0"/>
+                <w:sz w:val="22"/>
+                <w:shd w:fill="auto" w:val="clear"/>
+              </w:rPr>
+              <w:t xml:space="preserve">Firebase</w:t>
             </w:r>
           </w:p>
         </w:tc>
@@ -3022,19 +3314,18 @@
                 <w:spacing w:val="0"/>
                 <w:position w:val="0"/>
                 <w:sz w:val="22"/>
-                <w:shd w:fill="auto" w:val="clear"/>
-              </w:rPr>
-            </w:pPr>
-            <w:r>
-              <w:rPr>
-                <w:rFonts w:ascii="Calibri" w:hAnsi="Calibri" w:cs="Calibri" w:eastAsia="Calibri"/>
-                <w:color w:val="auto"/>
-                <w:spacing w:val="0"/>
-                <w:position w:val="0"/>
-                <w:sz w:val="22"/>
-                <w:shd w:fill="auto" w:val="clear"/>
-              </w:rPr>
-              <w:t xml:space="preserve">MEG, FHJ</w:t>
+              </w:rPr>
+            </w:pPr>
+            <w:r>
+              <w:rPr>
+                <w:rFonts w:ascii="Calibri" w:hAnsi="Calibri" w:cs="Calibri" w:eastAsia="Calibri"/>
+                <w:color w:val="auto"/>
+                <w:spacing w:val="0"/>
+                <w:position w:val="0"/>
+                <w:sz w:val="22"/>
+                <w:shd w:fill="auto" w:val="clear"/>
+              </w:rPr>
+              <w:t xml:space="preserve">MEG</w:t>
             </w:r>
           </w:p>
         </w:tc>
@@ -3064,7 +3355,6 @@
                 <w:spacing w:val="0"/>
                 <w:position w:val="0"/>
                 <w:sz w:val="22"/>
-                <w:shd w:fill="auto" w:val="clear"/>
               </w:rPr>
             </w:pPr>
             <w:r>
@@ -3089,45 +3379,33 @@
         <w:tc>
           <w:tcPr>
             <w:tcW w:w="2484" w:type="dxa"/>
-            <w:vMerge w:val="restart"/>
-            <w:tcBorders>
-              <w:top w:val="single" w:color="bdd6ee" w:sz="4"/>
-              <w:left w:val="single" w:color="bdd6ee" w:sz="4"/>
-              <w:bottom w:val="single" w:color="bdd6ee" w:sz="4"/>
-              <w:right w:val="single" w:color="bdd6ee" w:sz="4"/>
-            </w:tcBorders>
-            <w:shd w:color="000000" w:fill="ffffff" w:val="clear"/>
-            <w:tcMar>
-              <w:left w:w="108" w:type="dxa"/>
-              <w:right w:w="108" w:type="dxa"/>
-            </w:tcMar>
-            <w:vAlign w:val="top"/>
-          </w:tcPr>
-          <w:p>
-            <w:pPr>
-              <w:spacing w:before="0" w:after="0" w:line="240"/>
-              <w:ind w:right="0" w:left="0" w:firstLine="0"/>
-              <w:jc w:val="left"/>
-              <w:rPr>
-                <w:rFonts w:ascii="Calibri" w:hAnsi="Calibri" w:cs="Calibri" w:eastAsia="Calibri"/>
-                <w:color w:val="auto"/>
-                <w:spacing w:val="0"/>
-                <w:position w:val="0"/>
-                <w:sz w:val="22"/>
-                <w:shd w:fill="auto" w:val="clear"/>
-              </w:rPr>
-            </w:pPr>
-            <w:r>
-              <w:rPr>
-                <w:rFonts w:ascii="Calibri" w:hAnsi="Calibri" w:cs="Calibri" w:eastAsia="Calibri"/>
-                <w:color w:val="auto"/>
-                <w:spacing w:val="0"/>
-                <w:position w:val="0"/>
-                <w:sz w:val="22"/>
-                <w:shd w:fill="auto" w:val="clear"/>
-              </w:rPr>
-              <w:t xml:space="preserve">Deling af film</w:t>
-            </w:r>
+            <w:tcBorders>
+              <w:top w:val="single" w:color="bdd6ee" w:sz="4"/>
+              <w:left w:val="single" w:color="bdd6ee" w:sz="4"/>
+              <w:bottom w:val="single" w:color="bdd6ee" w:sz="4"/>
+              <w:right w:val="single" w:color="bdd6ee" w:sz="4"/>
+            </w:tcBorders>
+            <w:shd w:color="000000" w:fill="ffffff" w:val="clear"/>
+            <w:tcMar>
+              <w:left w:w="108" w:type="dxa"/>
+              <w:right w:w="108" w:type="dxa"/>
+            </w:tcMar>
+            <w:vAlign w:val="top"/>
+          </w:tcPr>
+          <w:p>
+            <w:pPr>
+              <w:spacing w:before="0" w:after="0" w:line="240"/>
+              <w:ind w:right="0" w:left="0" w:firstLine="0"/>
+              <w:jc w:val="left"/>
+              <w:rPr>
+                <w:rFonts w:ascii="Calibri" w:hAnsi="Calibri" w:cs="Calibri" w:eastAsia="Calibri"/>
+                <w:color w:val="auto"/>
+                <w:spacing w:val="0"/>
+                <w:position w:val="0"/>
+                <w:sz w:val="22"/>
+                <w:shd w:fill="auto" w:val="clear"/>
+              </w:rPr>
+            </w:pPr>
           </w:p>
         </w:tc>
         <w:tc>
@@ -3160,17 +3438,6 @@
                 <w:shd w:fill="auto" w:val="clear"/>
               </w:rPr>
             </w:pPr>
-            <w:r>
-              <w:rPr>
-                <w:rFonts w:ascii="Calibri" w:hAnsi="Calibri" w:cs="Calibri" w:eastAsia="Calibri"/>
-                <w:color w:val="auto"/>
-                <w:spacing w:val="0"/>
-                <w:position w:val="0"/>
-                <w:sz w:val="22"/>
-                <w:shd w:fill="auto" w:val="clear"/>
-              </w:rPr>
-              <w:t xml:space="preserve">Funktion på layout</w:t>
-            </w:r>
           </w:p>
         </w:tc>
         <w:tc>
@@ -3203,17 +3470,6 @@
                 <w:shd w:fill="auto" w:val="clear"/>
               </w:rPr>
             </w:pPr>
-            <w:r>
-              <w:rPr>
-                <w:rFonts w:ascii="Calibri" w:hAnsi="Calibri" w:cs="Calibri" w:eastAsia="Calibri"/>
-                <w:color w:val="auto"/>
-                <w:spacing w:val="0"/>
-                <w:position w:val="0"/>
-                <w:sz w:val="22"/>
-                <w:shd w:fill="auto" w:val="clear"/>
-              </w:rPr>
-              <w:t xml:space="preserve">MEG</w:t>
-            </w:r>
           </w:p>
         </w:tc>
         <w:tc>
@@ -3239,23 +3495,13 @@
               <w:jc w:val="left"/>
               <w:rPr>
                 <w:rFonts w:ascii="Calibri" w:hAnsi="Calibri" w:cs="Calibri" w:eastAsia="Calibri"/>
-                <w:spacing w:val="0"/>
-                <w:position w:val="0"/>
-                <w:sz w:val="22"/>
-                <w:shd w:fill="auto" w:val="clear"/>
-              </w:rPr>
-            </w:pPr>
-            <w:r>
-              <w:rPr>
-                <w:rFonts w:ascii="Calibri" w:hAnsi="Calibri" w:cs="Calibri" w:eastAsia="Calibri"/>
-                <w:color w:val="385623"/>
-                <w:spacing w:val="0"/>
-                <w:position w:val="0"/>
-                <w:sz w:val="22"/>
-                <w:shd w:fill="auto" w:val="clear"/>
-              </w:rPr>
-              <w:t xml:space="preserve">Færdigt</w:t>
-            </w:r>
+                <w:color w:val="auto"/>
+                <w:spacing w:val="0"/>
+                <w:position w:val="0"/>
+                <w:sz w:val="22"/>
+                <w:shd w:fill="auto" w:val="clear"/>
+              </w:rPr>
+            </w:pPr>
           </w:p>
         </w:tc>
       </w:tr>
@@ -3267,34 +3513,44 @@
         <w:tc>
           <w:tcPr>
             <w:tcW w:w="2484" w:type="dxa"/>
-            <w:vMerge/>
-            <w:tcBorders>
-              <w:top w:val="single" w:color="bdd6ee" w:sz="4"/>
-              <w:left w:val="single" w:color="bdd6ee" w:sz="4"/>
-              <w:bottom w:val="single" w:color="bdd6ee" w:sz="4"/>
-              <w:right w:val="single" w:color="bdd6ee" w:sz="4"/>
-            </w:tcBorders>
-            <w:shd w:color="000000" w:fill="ffffff" w:val="clear"/>
-            <w:tcMar>
-              <w:left w:w="108" w:type="dxa"/>
-              <w:right w:w="108" w:type="dxa"/>
-            </w:tcMar>
-            <w:vAlign w:val="top"/>
-          </w:tcPr>
-          <w:p>
-            <w:pPr>
-              <w:spacing w:before="0" w:after="200" w:line="276"/>
-              <w:ind w:right="0" w:left="0" w:firstLine="0"/>
-              <w:jc w:val="left"/>
-              <w:rPr>
-                <w:rFonts w:ascii="Calibri" w:hAnsi="Calibri" w:cs="Calibri" w:eastAsia="Calibri"/>
-                <w:color w:val="auto"/>
-                <w:spacing w:val="0"/>
-                <w:position w:val="0"/>
-                <w:sz w:val="22"/>
-                <w:shd w:fill="auto" w:val="clear"/>
-              </w:rPr>
-            </w:pPr>
+            <w:vMerge w:val="restart"/>
+            <w:tcBorders>
+              <w:top w:val="single" w:color="bdd6ee" w:sz="4"/>
+              <w:left w:val="single" w:color="bdd6ee" w:sz="4"/>
+              <w:bottom w:val="single" w:color="bdd6ee" w:sz="4"/>
+              <w:right w:val="single" w:color="bdd6ee" w:sz="4"/>
+            </w:tcBorders>
+            <w:shd w:color="000000" w:fill="ffffff" w:val="clear"/>
+            <w:tcMar>
+              <w:left w:w="108" w:type="dxa"/>
+              <w:right w:w="108" w:type="dxa"/>
+            </w:tcMar>
+            <w:vAlign w:val="top"/>
+          </w:tcPr>
+          <w:p>
+            <w:pPr>
+              <w:spacing w:before="0" w:after="0" w:line="240"/>
+              <w:ind w:right="0" w:left="0" w:firstLine="0"/>
+              <w:jc w:val="left"/>
+              <w:rPr>
+                <w:rFonts w:ascii="Calibri" w:hAnsi="Calibri" w:cs="Calibri" w:eastAsia="Calibri"/>
+                <w:color w:val="auto"/>
+                <w:spacing w:val="0"/>
+                <w:position w:val="0"/>
+                <w:sz w:val="22"/>
+              </w:rPr>
+            </w:pPr>
+            <w:r>
+              <w:rPr>
+                <w:rFonts w:ascii="Calibri" w:hAnsi="Calibri" w:cs="Calibri" w:eastAsia="Calibri"/>
+                <w:color w:val="auto"/>
+                <w:spacing w:val="0"/>
+                <w:position w:val="0"/>
+                <w:sz w:val="22"/>
+                <w:shd w:fill="auto" w:val="clear"/>
+              </w:rPr>
+              <w:t xml:space="preserve">Detaljer</w:t>
+            </w:r>
           </w:p>
         </w:tc>
         <w:tc>
@@ -3315,28 +3571,31 @@
           </w:tcPr>
           <w:p>
             <w:pPr>
-              <w:spacing w:before="0" w:after="0" w:line="240"/>
-              <w:ind w:right="0" w:left="0" w:firstLine="0"/>
-              <w:jc w:val="left"/>
-              <w:rPr>
-                <w:rFonts w:ascii="Calibri" w:hAnsi="Calibri" w:cs="Calibri" w:eastAsia="Calibri"/>
-                <w:color w:val="auto"/>
-                <w:spacing w:val="0"/>
-                <w:position w:val="0"/>
-                <w:sz w:val="22"/>
-                <w:shd w:fill="auto" w:val="clear"/>
-              </w:rPr>
-            </w:pPr>
-            <w:r>
-              <w:rPr>
-                <w:rFonts w:ascii="Calibri" w:hAnsi="Calibri" w:cs="Calibri" w:eastAsia="Calibri"/>
-                <w:color w:val="auto"/>
-                <w:spacing w:val="0"/>
-                <w:position w:val="0"/>
-                <w:sz w:val="22"/>
-                <w:shd w:fill="auto" w:val="clear"/>
-              </w:rPr>
-              <w:t xml:space="preserve">Firebase</w:t>
+              <w:tabs>
+                <w:tab w:val="left" w:pos="1455" w:leader="none"/>
+              </w:tabs>
+              <w:spacing w:before="0" w:after="0" w:line="240"/>
+              <w:ind w:right="0" w:left="0" w:firstLine="0"/>
+              <w:jc w:val="left"/>
+              <w:rPr>
+                <w:rFonts w:ascii="Calibri" w:hAnsi="Calibri" w:cs="Calibri" w:eastAsia="Calibri"/>
+                <w:color w:val="auto"/>
+                <w:spacing w:val="0"/>
+                <w:position w:val="0"/>
+                <w:sz w:val="22"/>
+              </w:rPr>
+            </w:pPr>
+            <w:r>
+              <w:rPr>
+                <w:rFonts w:ascii="Calibri" w:hAnsi="Calibri" w:cs="Calibri" w:eastAsia="Calibri"/>
+                <w:color w:val="auto"/>
+                <w:spacing w:val="0"/>
+                <w:position w:val="0"/>
+                <w:sz w:val="22"/>
+                <w:shd w:fill="auto" w:val="clear"/>
+              </w:rPr>
+              <w:t xml:space="preserve">To sprog</w:t>
+              <w:tab/>
             </w:r>
           </w:p>
         </w:tc>
@@ -3367,7 +3626,6 @@
                 <w:spacing w:val="0"/>
                 <w:position w:val="0"/>
                 <w:sz w:val="22"/>
-                <w:shd w:fill="auto" w:val="clear"/>
               </w:rPr>
             </w:pPr>
             <w:r>
@@ -3409,19 +3667,18 @@
                 <w:spacing w:val="0"/>
                 <w:position w:val="0"/>
                 <w:sz w:val="22"/>
-                <w:shd w:fill="auto" w:val="clear"/>
-              </w:rPr>
-            </w:pPr>
-            <w:r>
-              <w:rPr>
-                <w:rFonts w:ascii="Calibri" w:hAnsi="Calibri" w:cs="Calibri" w:eastAsia="Calibri"/>
-                <w:color w:val="385623"/>
-                <w:spacing w:val="0"/>
-                <w:position w:val="0"/>
-                <w:sz w:val="22"/>
-                <w:shd w:fill="auto" w:val="clear"/>
-              </w:rPr>
-              <w:t xml:space="preserve">Færdigt</w:t>
+              </w:rPr>
+            </w:pPr>
+            <w:r>
+              <w:rPr>
+                <w:rFonts w:ascii="Calibri" w:hAnsi="Calibri" w:cs="Calibri" w:eastAsia="Calibri"/>
+                <w:color w:val="FFC000"/>
+                <w:spacing w:val="0"/>
+                <w:position w:val="0"/>
+                <w:sz w:val="22"/>
+                <w:shd w:fill="auto" w:val="clear"/>
+              </w:rPr>
+              <w:t xml:space="preserve">I gang</w:t>
             </w:r>
           </w:p>
         </w:tc>
@@ -3434,22 +3691,23 @@
         <w:tc>
           <w:tcPr>
             <w:tcW w:w="2484" w:type="dxa"/>
-            <w:tcBorders>
-              <w:top w:val="single" w:color="bdd6ee" w:sz="4"/>
-              <w:left w:val="single" w:color="bdd6ee" w:sz="4"/>
-              <w:bottom w:val="single" w:color="bdd6ee" w:sz="4"/>
-              <w:right w:val="single" w:color="bdd6ee" w:sz="4"/>
-            </w:tcBorders>
-            <w:shd w:color="000000" w:fill="ffffff" w:val="clear"/>
-            <w:tcMar>
-              <w:left w:w="108" w:type="dxa"/>
-              <w:right w:w="108" w:type="dxa"/>
-            </w:tcMar>
-            <w:vAlign w:val="top"/>
-          </w:tcPr>
-          <w:p>
-            <w:pPr>
-              <w:spacing w:before="0" w:after="0" w:line="240"/>
+            <w:vMerge/>
+            <w:tcBorders>
+              <w:top w:val="single" w:color="bdd6ee" w:sz="4"/>
+              <w:left w:val="single" w:color="bdd6ee" w:sz="4"/>
+              <w:bottom w:val="single" w:color="bdd6ee" w:sz="4"/>
+              <w:right w:val="single" w:color="bdd6ee" w:sz="4"/>
+            </w:tcBorders>
+            <w:shd w:color="000000" w:fill="ffffff" w:val="clear"/>
+            <w:tcMar>
+              <w:left w:w="108" w:type="dxa"/>
+              <w:right w:w="108" w:type="dxa"/>
+            </w:tcMar>
+            <w:vAlign w:val="top"/>
+          </w:tcPr>
+          <w:p>
+            <w:pPr>
+              <w:spacing w:before="0" w:after="200" w:line="276"/>
               <w:ind w:right="0" w:left="0" w:firstLine="0"/>
               <w:jc w:val="left"/>
               <w:rPr>
@@ -3490,9 +3748,19 @@
                 <w:spacing w:val="0"/>
                 <w:position w:val="0"/>
                 <w:sz w:val="22"/>
-                <w:shd w:fill="auto" w:val="clear"/>
-              </w:rPr>
-            </w:pPr>
+              </w:rPr>
+            </w:pPr>
+            <w:r>
+              <w:rPr>
+                <w:rFonts w:ascii="Calibri" w:hAnsi="Calibri" w:cs="Calibri" w:eastAsia="Calibri"/>
+                <w:color w:val="auto"/>
+                <w:spacing w:val="0"/>
+                <w:position w:val="0"/>
+                <w:sz w:val="22"/>
+                <w:shd w:fill="auto" w:val="clear"/>
+              </w:rPr>
+              <w:t xml:space="preserve">Farver</w:t>
+            </w:r>
           </w:p>
         </w:tc>
         <w:tc>
@@ -3522,9 +3790,19 @@
                 <w:spacing w:val="0"/>
                 <w:position w:val="0"/>
                 <w:sz w:val="22"/>
-                <w:shd w:fill="auto" w:val="clear"/>
-              </w:rPr>
-            </w:pPr>
+              </w:rPr>
+            </w:pPr>
+            <w:r>
+              <w:rPr>
+                <w:rFonts w:ascii="Calibri" w:hAnsi="Calibri" w:cs="Calibri" w:eastAsia="Calibri"/>
+                <w:color w:val="auto"/>
+                <w:spacing w:val="0"/>
+                <w:position w:val="0"/>
+                <w:sz w:val="22"/>
+                <w:shd w:fill="auto" w:val="clear"/>
+              </w:rPr>
+              <w:t xml:space="preserve">FHJ</w:t>
+            </w:r>
           </w:p>
         </w:tc>
         <w:tc>
@@ -3550,13 +3828,22 @@
               <w:jc w:val="left"/>
               <w:rPr>
                 <w:rFonts w:ascii="Calibri" w:hAnsi="Calibri" w:cs="Calibri" w:eastAsia="Calibri"/>
-                <w:color w:val="auto"/>
-                <w:spacing w:val="0"/>
-                <w:position w:val="0"/>
-                <w:sz w:val="22"/>
-                <w:shd w:fill="auto" w:val="clear"/>
-              </w:rPr>
-            </w:pPr>
+                <w:spacing w:val="0"/>
+                <w:position w:val="0"/>
+                <w:sz w:val="22"/>
+              </w:rPr>
+            </w:pPr>
+            <w:r>
+              <w:rPr>
+                <w:rFonts w:ascii="Calibri" w:hAnsi="Calibri" w:cs="Calibri" w:eastAsia="Calibri"/>
+                <w:color w:val="FFC000"/>
+                <w:spacing w:val="0"/>
+                <w:position w:val="0"/>
+                <w:sz w:val="22"/>
+                <w:shd w:fill="auto" w:val="clear"/>
+              </w:rPr>
+              <w:t xml:space="preserve">I gang</w:t>
+            </w:r>
           </w:p>
         </w:tc>
       </w:tr>
@@ -3568,45 +3855,34 @@
         <w:tc>
           <w:tcPr>
             <w:tcW w:w="2484" w:type="dxa"/>
-            <w:vMerge w:val="restart"/>
-            <w:tcBorders>
-              <w:top w:val="single" w:color="bdd6ee" w:sz="4"/>
-              <w:left w:val="single" w:color="bdd6ee" w:sz="4"/>
-              <w:bottom w:val="single" w:color="bdd6ee" w:sz="4"/>
-              <w:right w:val="single" w:color="bdd6ee" w:sz="4"/>
-            </w:tcBorders>
-            <w:shd w:color="000000" w:fill="ffffff" w:val="clear"/>
-            <w:tcMar>
-              <w:left w:w="108" w:type="dxa"/>
-              <w:right w:w="108" w:type="dxa"/>
-            </w:tcMar>
-            <w:vAlign w:val="top"/>
-          </w:tcPr>
-          <w:p>
-            <w:pPr>
-              <w:spacing w:before="0" w:after="0" w:line="240"/>
-              <w:ind w:right="0" w:left="0" w:firstLine="0"/>
-              <w:jc w:val="left"/>
-              <w:rPr>
-                <w:rFonts w:ascii="Calibri" w:hAnsi="Calibri" w:cs="Calibri" w:eastAsia="Calibri"/>
-                <w:color w:val="auto"/>
-                <w:spacing w:val="0"/>
-                <w:position w:val="0"/>
-                <w:sz w:val="22"/>
-                <w:shd w:fill="auto" w:val="clear"/>
-              </w:rPr>
-            </w:pPr>
-            <w:r>
-              <w:rPr>
-                <w:rFonts w:ascii="Calibri" w:hAnsi="Calibri" w:cs="Calibri" w:eastAsia="Calibri"/>
-                <w:color w:val="auto"/>
-                <w:spacing w:val="0"/>
-                <w:position w:val="0"/>
-                <w:sz w:val="22"/>
-                <w:shd w:fill="auto" w:val="clear"/>
-              </w:rPr>
-              <w:t xml:space="preserve">Detaljer</w:t>
-            </w:r>
+            <w:vMerge/>
+            <w:tcBorders>
+              <w:top w:val="single" w:color="bdd6ee" w:sz="4"/>
+              <w:left w:val="single" w:color="bdd6ee" w:sz="4"/>
+              <w:bottom w:val="single" w:color="bdd6ee" w:sz="4"/>
+              <w:right w:val="single" w:color="bdd6ee" w:sz="4"/>
+            </w:tcBorders>
+            <w:shd w:color="000000" w:fill="ffffff" w:val="clear"/>
+            <w:tcMar>
+              <w:left w:w="108" w:type="dxa"/>
+              <w:right w:w="108" w:type="dxa"/>
+            </w:tcMar>
+            <w:vAlign w:val="top"/>
+          </w:tcPr>
+          <w:p>
+            <w:pPr>
+              <w:spacing w:before="0" w:after="200" w:line="276"/>
+              <w:ind w:right="0" w:left="0" w:firstLine="0"/>
+              <w:jc w:val="left"/>
+              <w:rPr>
+                <w:rFonts w:ascii="Calibri" w:hAnsi="Calibri" w:cs="Calibri" w:eastAsia="Calibri"/>
+                <w:color w:val="auto"/>
+                <w:spacing w:val="0"/>
+                <w:position w:val="0"/>
+                <w:sz w:val="22"/>
+                <w:shd w:fill="auto" w:val="clear"/>
+              </w:rPr>
+            </w:pPr>
           </w:p>
         </w:tc>
         <w:tc>
@@ -3627,32 +3903,27 @@
           </w:tcPr>
           <w:p>
             <w:pPr>
-              <w:tabs>
-                <w:tab w:val="left" w:pos="1455" w:leader="none"/>
-              </w:tabs>
-              <w:spacing w:before="0" w:after="0" w:line="240"/>
-              <w:ind w:right="0" w:left="0" w:firstLine="0"/>
-              <w:jc w:val="left"/>
-              <w:rPr>
-                <w:rFonts w:ascii="Calibri" w:hAnsi="Calibri" w:cs="Calibri" w:eastAsia="Calibri"/>
-                <w:color w:val="auto"/>
-                <w:spacing w:val="0"/>
-                <w:position w:val="0"/>
-                <w:sz w:val="22"/>
-                <w:shd w:fill="auto" w:val="clear"/>
-              </w:rPr>
-            </w:pPr>
-            <w:r>
-              <w:rPr>
-                <w:rFonts w:ascii="Calibri" w:hAnsi="Calibri" w:cs="Calibri" w:eastAsia="Calibri"/>
-                <w:color w:val="auto"/>
-                <w:spacing w:val="0"/>
-                <w:position w:val="0"/>
-                <w:sz w:val="22"/>
-                <w:shd w:fill="auto" w:val="clear"/>
-              </w:rPr>
-              <w:t xml:space="preserve">To sprog</w:t>
-              <w:tab/>
+              <w:spacing w:before="0" w:after="0" w:line="240"/>
+              <w:ind w:right="0" w:left="0" w:firstLine="0"/>
+              <w:jc w:val="left"/>
+              <w:rPr>
+                <w:rFonts w:ascii="Calibri" w:hAnsi="Calibri" w:cs="Calibri" w:eastAsia="Calibri"/>
+                <w:color w:val="auto"/>
+                <w:spacing w:val="0"/>
+                <w:position w:val="0"/>
+                <w:sz w:val="22"/>
+              </w:rPr>
+            </w:pPr>
+            <w:r>
+              <w:rPr>
+                <w:rFonts w:ascii="Calibri" w:hAnsi="Calibri" w:cs="Calibri" w:eastAsia="Calibri"/>
+                <w:color w:val="auto"/>
+                <w:spacing w:val="0"/>
+                <w:position w:val="0"/>
+                <w:sz w:val="22"/>
+                <w:shd w:fill="auto" w:val="clear"/>
+              </w:rPr>
+              <w:t xml:space="preserve">Icon</w:t>
             </w:r>
           </w:p>
         </w:tc>
@@ -3683,7 +3954,6 @@
                 <w:spacing w:val="0"/>
                 <w:position w:val="0"/>
                 <w:sz w:val="22"/>
-                <w:shd w:fill="auto" w:val="clear"/>
               </w:rPr>
             </w:pPr>
             <w:r>
@@ -3725,341 +3995,6 @@
                 <w:spacing w:val="0"/>
                 <w:position w:val="0"/>
                 <w:sz w:val="22"/>
-                <w:shd w:fill="auto" w:val="clear"/>
-              </w:rPr>
-            </w:pPr>
-            <w:r>
-              <w:rPr>
-                <w:rFonts w:ascii="Calibri" w:hAnsi="Calibri" w:cs="Calibri" w:eastAsia="Calibri"/>
-                <w:color w:val="FFC000"/>
-                <w:spacing w:val="0"/>
-                <w:position w:val="0"/>
-                <w:sz w:val="22"/>
-                <w:shd w:fill="auto" w:val="clear"/>
-              </w:rPr>
-              <w:t xml:space="preserve">I gang</w:t>
-            </w:r>
-          </w:p>
-        </w:tc>
-      </w:tr>
-      <w:tr>
-        <w:trPr>
-          <w:trHeight w:val="1" w:hRule="atLeast"/>
-          <w:jc w:val="left"/>
-        </w:trPr>
-        <w:tc>
-          <w:tcPr>
-            <w:tcW w:w="2484" w:type="dxa"/>
-            <w:vMerge/>
-            <w:tcBorders>
-              <w:top w:val="single" w:color="bdd6ee" w:sz="4"/>
-              <w:left w:val="single" w:color="bdd6ee" w:sz="4"/>
-              <w:bottom w:val="single" w:color="bdd6ee" w:sz="4"/>
-              <w:right w:val="single" w:color="bdd6ee" w:sz="4"/>
-            </w:tcBorders>
-            <w:shd w:color="000000" w:fill="ffffff" w:val="clear"/>
-            <w:tcMar>
-              <w:left w:w="108" w:type="dxa"/>
-              <w:right w:w="108" w:type="dxa"/>
-            </w:tcMar>
-            <w:vAlign w:val="top"/>
-          </w:tcPr>
-          <w:p>
-            <w:pPr>
-              <w:spacing w:before="0" w:after="200" w:line="276"/>
-              <w:ind w:right="0" w:left="0" w:firstLine="0"/>
-              <w:jc w:val="left"/>
-              <w:rPr>
-                <w:rFonts w:ascii="Calibri" w:hAnsi="Calibri" w:cs="Calibri" w:eastAsia="Calibri"/>
-                <w:color w:val="auto"/>
-                <w:spacing w:val="0"/>
-                <w:position w:val="0"/>
-                <w:sz w:val="22"/>
-                <w:shd w:fill="auto" w:val="clear"/>
-              </w:rPr>
-            </w:pPr>
-          </w:p>
-        </w:tc>
-        <w:tc>
-          <w:tcPr>
-            <w:tcW w:w="2399" w:type="dxa"/>
-            <w:tcBorders>
-              <w:top w:val="single" w:color="bdd6ee" w:sz="4"/>
-              <w:left w:val="single" w:color="bdd6ee" w:sz="4"/>
-              <w:bottom w:val="single" w:color="bdd6ee" w:sz="4"/>
-              <w:right w:val="single" w:color="bdd6ee" w:sz="4"/>
-            </w:tcBorders>
-            <w:shd w:color="000000" w:fill="ffffff" w:val="clear"/>
-            <w:tcMar>
-              <w:left w:w="108" w:type="dxa"/>
-              <w:right w:w="108" w:type="dxa"/>
-            </w:tcMar>
-            <w:vAlign w:val="top"/>
-          </w:tcPr>
-          <w:p>
-            <w:pPr>
-              <w:spacing w:before="0" w:after="0" w:line="240"/>
-              <w:ind w:right="0" w:left="0" w:firstLine="0"/>
-              <w:jc w:val="left"/>
-              <w:rPr>
-                <w:rFonts w:ascii="Calibri" w:hAnsi="Calibri" w:cs="Calibri" w:eastAsia="Calibri"/>
-                <w:color w:val="auto"/>
-                <w:spacing w:val="0"/>
-                <w:position w:val="0"/>
-                <w:sz w:val="22"/>
-                <w:shd w:fill="auto" w:val="clear"/>
-              </w:rPr>
-            </w:pPr>
-            <w:r>
-              <w:rPr>
-                <w:rFonts w:ascii="Calibri" w:hAnsi="Calibri" w:cs="Calibri" w:eastAsia="Calibri"/>
-                <w:color w:val="auto"/>
-                <w:spacing w:val="0"/>
-                <w:position w:val="0"/>
-                <w:sz w:val="22"/>
-                <w:shd w:fill="auto" w:val="clear"/>
-              </w:rPr>
-              <w:t xml:space="preserve">Farver</w:t>
-            </w:r>
-          </w:p>
-        </w:tc>
-        <w:tc>
-          <w:tcPr>
-            <w:tcW w:w="2419" w:type="dxa"/>
-            <w:tcBorders>
-              <w:top w:val="single" w:color="bdd6ee" w:sz="4"/>
-              <w:left w:val="single" w:color="bdd6ee" w:sz="4"/>
-              <w:bottom w:val="single" w:color="bdd6ee" w:sz="4"/>
-              <w:right w:val="single" w:color="bdd6ee" w:sz="4"/>
-            </w:tcBorders>
-            <w:shd w:color="000000" w:fill="ffffff" w:val="clear"/>
-            <w:tcMar>
-              <w:left w:w="108" w:type="dxa"/>
-              <w:right w:w="108" w:type="dxa"/>
-            </w:tcMar>
-            <w:vAlign w:val="top"/>
-          </w:tcPr>
-          <w:p>
-            <w:pPr>
-              <w:spacing w:before="0" w:after="0" w:line="240"/>
-              <w:ind w:right="0" w:left="0" w:firstLine="0"/>
-              <w:jc w:val="left"/>
-              <w:rPr>
-                <w:rFonts w:ascii="Calibri" w:hAnsi="Calibri" w:cs="Calibri" w:eastAsia="Calibri"/>
-                <w:color w:val="auto"/>
-                <w:spacing w:val="0"/>
-                <w:position w:val="0"/>
-                <w:sz w:val="22"/>
-                <w:shd w:fill="auto" w:val="clear"/>
-              </w:rPr>
-            </w:pPr>
-            <w:r>
-              <w:rPr>
-                <w:rFonts w:ascii="Calibri" w:hAnsi="Calibri" w:cs="Calibri" w:eastAsia="Calibri"/>
-                <w:color w:val="auto"/>
-                <w:spacing w:val="0"/>
-                <w:position w:val="0"/>
-                <w:sz w:val="22"/>
-                <w:shd w:fill="auto" w:val="clear"/>
-              </w:rPr>
-              <w:t xml:space="preserve">FHJ</w:t>
-            </w:r>
-          </w:p>
-        </w:tc>
-        <w:tc>
-          <w:tcPr>
-            <w:tcW w:w="2326" w:type="dxa"/>
-            <w:tcBorders>
-              <w:top w:val="single" w:color="bdd6ee" w:sz="4"/>
-              <w:left w:val="single" w:color="bdd6ee" w:sz="4"/>
-              <w:bottom w:val="single" w:color="bdd6ee" w:sz="4"/>
-              <w:right w:val="single" w:color="bdd6ee" w:sz="4"/>
-            </w:tcBorders>
-            <w:shd w:color="000000" w:fill="ffffff" w:val="clear"/>
-            <w:tcMar>
-              <w:left w:w="108" w:type="dxa"/>
-              <w:right w:w="108" w:type="dxa"/>
-            </w:tcMar>
-            <w:vAlign w:val="top"/>
-          </w:tcPr>
-          <w:p>
-            <w:pPr>
-              <w:spacing w:before="0" w:after="0" w:line="240"/>
-              <w:ind w:right="0" w:left="0" w:firstLine="0"/>
-              <w:jc w:val="left"/>
-              <w:rPr>
-                <w:rFonts w:ascii="Calibri" w:hAnsi="Calibri" w:cs="Calibri" w:eastAsia="Calibri"/>
-                <w:spacing w:val="0"/>
-                <w:position w:val="0"/>
-                <w:sz w:val="22"/>
-                <w:shd w:fill="auto" w:val="clear"/>
-              </w:rPr>
-            </w:pPr>
-            <w:r>
-              <w:rPr>
-                <w:rFonts w:ascii="Calibri" w:hAnsi="Calibri" w:cs="Calibri" w:eastAsia="Calibri"/>
-                <w:color w:val="FFC000"/>
-                <w:spacing w:val="0"/>
-                <w:position w:val="0"/>
-                <w:sz w:val="22"/>
-                <w:shd w:fill="auto" w:val="clear"/>
-              </w:rPr>
-              <w:t xml:space="preserve">I gang</w:t>
-            </w:r>
-          </w:p>
-        </w:tc>
-      </w:tr>
-      <w:tr>
-        <w:trPr>
-          <w:trHeight w:val="1" w:hRule="atLeast"/>
-          <w:jc w:val="left"/>
-        </w:trPr>
-        <w:tc>
-          <w:tcPr>
-            <w:tcW w:w="2484" w:type="dxa"/>
-            <w:vMerge/>
-            <w:tcBorders>
-              <w:top w:val="single" w:color="bdd6ee" w:sz="4"/>
-              <w:left w:val="single" w:color="bdd6ee" w:sz="4"/>
-              <w:bottom w:val="single" w:color="bdd6ee" w:sz="4"/>
-              <w:right w:val="single" w:color="bdd6ee" w:sz="4"/>
-            </w:tcBorders>
-            <w:shd w:color="000000" w:fill="ffffff" w:val="clear"/>
-            <w:tcMar>
-              <w:left w:w="108" w:type="dxa"/>
-              <w:right w:w="108" w:type="dxa"/>
-            </w:tcMar>
-            <w:vAlign w:val="top"/>
-          </w:tcPr>
-          <w:p>
-            <w:pPr>
-              <w:spacing w:before="0" w:after="200" w:line="276"/>
-              <w:ind w:right="0" w:left="0" w:firstLine="0"/>
-              <w:jc w:val="left"/>
-              <w:rPr>
-                <w:rFonts w:ascii="Calibri" w:hAnsi="Calibri" w:cs="Calibri" w:eastAsia="Calibri"/>
-                <w:color w:val="auto"/>
-                <w:spacing w:val="0"/>
-                <w:position w:val="0"/>
-                <w:sz w:val="22"/>
-                <w:shd w:fill="auto" w:val="clear"/>
-              </w:rPr>
-            </w:pPr>
-          </w:p>
-        </w:tc>
-        <w:tc>
-          <w:tcPr>
-            <w:tcW w:w="2399" w:type="dxa"/>
-            <w:tcBorders>
-              <w:top w:val="single" w:color="bdd6ee" w:sz="4"/>
-              <w:left w:val="single" w:color="bdd6ee" w:sz="4"/>
-              <w:bottom w:val="single" w:color="bdd6ee" w:sz="4"/>
-              <w:right w:val="single" w:color="bdd6ee" w:sz="4"/>
-            </w:tcBorders>
-            <w:shd w:color="000000" w:fill="ffffff" w:val="clear"/>
-            <w:tcMar>
-              <w:left w:w="108" w:type="dxa"/>
-              <w:right w:w="108" w:type="dxa"/>
-            </w:tcMar>
-            <w:vAlign w:val="top"/>
-          </w:tcPr>
-          <w:p>
-            <w:pPr>
-              <w:spacing w:before="0" w:after="0" w:line="240"/>
-              <w:ind w:right="0" w:left="0" w:firstLine="0"/>
-              <w:jc w:val="left"/>
-              <w:rPr>
-                <w:rFonts w:ascii="Calibri" w:hAnsi="Calibri" w:cs="Calibri" w:eastAsia="Calibri"/>
-                <w:color w:val="auto"/>
-                <w:spacing w:val="0"/>
-                <w:position w:val="0"/>
-                <w:sz w:val="22"/>
-                <w:shd w:fill="auto" w:val="clear"/>
-              </w:rPr>
-            </w:pPr>
-            <w:r>
-              <w:rPr>
-                <w:rFonts w:ascii="Calibri" w:hAnsi="Calibri" w:cs="Calibri" w:eastAsia="Calibri"/>
-                <w:color w:val="auto"/>
-                <w:spacing w:val="0"/>
-                <w:position w:val="0"/>
-                <w:sz w:val="22"/>
-                <w:shd w:fill="auto" w:val="clear"/>
-              </w:rPr>
-              <w:t xml:space="preserve">Icon</w:t>
-            </w:r>
-          </w:p>
-        </w:tc>
-        <w:tc>
-          <w:tcPr>
-            <w:tcW w:w="2419" w:type="dxa"/>
-            <w:tcBorders>
-              <w:top w:val="single" w:color="bdd6ee" w:sz="4"/>
-              <w:left w:val="single" w:color="bdd6ee" w:sz="4"/>
-              <w:bottom w:val="single" w:color="bdd6ee" w:sz="4"/>
-              <w:right w:val="single" w:color="bdd6ee" w:sz="4"/>
-            </w:tcBorders>
-            <w:shd w:color="000000" w:fill="ffffff" w:val="clear"/>
-            <w:tcMar>
-              <w:left w:w="108" w:type="dxa"/>
-              <w:right w:w="108" w:type="dxa"/>
-            </w:tcMar>
-            <w:vAlign w:val="top"/>
-          </w:tcPr>
-          <w:p>
-            <w:pPr>
-              <w:spacing w:before="0" w:after="0" w:line="240"/>
-              <w:ind w:right="0" w:left="0" w:firstLine="0"/>
-              <w:jc w:val="left"/>
-              <w:rPr>
-                <w:rFonts w:ascii="Calibri" w:hAnsi="Calibri" w:cs="Calibri" w:eastAsia="Calibri"/>
-                <w:color w:val="auto"/>
-                <w:spacing w:val="0"/>
-                <w:position w:val="0"/>
-                <w:sz w:val="22"/>
-                <w:shd w:fill="auto" w:val="clear"/>
-              </w:rPr>
-            </w:pPr>
-            <w:r>
-              <w:rPr>
-                <w:rFonts w:ascii="Calibri" w:hAnsi="Calibri" w:cs="Calibri" w:eastAsia="Calibri"/>
-                <w:color w:val="auto"/>
-                <w:spacing w:val="0"/>
-                <w:position w:val="0"/>
-                <w:sz w:val="22"/>
-                <w:shd w:fill="auto" w:val="clear"/>
-              </w:rPr>
-              <w:t xml:space="preserve">MEG</w:t>
-            </w:r>
-          </w:p>
-        </w:tc>
-        <w:tc>
-          <w:tcPr>
-            <w:tcW w:w="2326" w:type="dxa"/>
-            <w:tcBorders>
-              <w:top w:val="single" w:color="bdd6ee" w:sz="4"/>
-              <w:left w:val="single" w:color="bdd6ee" w:sz="4"/>
-              <w:bottom w:val="single" w:color="bdd6ee" w:sz="4"/>
-              <w:right w:val="single" w:color="bdd6ee" w:sz="4"/>
-            </w:tcBorders>
-            <w:shd w:color="000000" w:fill="ffffff" w:val="clear"/>
-            <w:tcMar>
-              <w:left w:w="108" w:type="dxa"/>
-              <w:right w:w="108" w:type="dxa"/>
-            </w:tcMar>
-            <w:vAlign w:val="top"/>
-          </w:tcPr>
-          <w:p>
-            <w:pPr>
-              <w:spacing w:before="0" w:after="0" w:line="240"/>
-              <w:ind w:right="0" w:left="0" w:firstLine="0"/>
-              <w:jc w:val="left"/>
-              <w:rPr>
-                <w:rFonts w:ascii="Calibri" w:hAnsi="Calibri" w:cs="Calibri" w:eastAsia="Calibri"/>
-                <w:spacing w:val="0"/>
-                <w:position w:val="0"/>
-                <w:sz w:val="22"/>
-                <w:shd w:fill="auto" w:val="clear"/>
               </w:rPr>
             </w:pPr>
             <w:r>
@@ -5998,7 +5933,7 @@
       <w:pPr>
         <w:numPr>
           <w:ilvl w:val="0"/>
-          <w:numId w:val="112"/>
+          <w:numId w:val="115"/>
         </w:numPr>
         <w:spacing w:before="0" w:after="160" w:line="259"/>
         <w:ind w:right="0" w:left="720" w:hanging="360"/>
@@ -6037,7 +5972,7 @@
       <w:lvlText w:val="•"/>
     </w:lvl>
   </w:abstractNum>
-  <w:num w:numId="112">
+  <w:num w:numId="115">
     <w:abstractNumId w:val="0"/>
   </w:num>
 </w:numbering>

</xml_diff>